<commit_message>
Tạo mục chính cho file report 1
</commit_message>
<xml_diff>
--- a/Documents/Reports/Report 1 – Introduction.docx
+++ b/Documents/Reports/Report 1 – Introduction.docx
@@ -4,12 +4,21 @@
   <w:body>
     <w:p>
       <w:pPr>
-        <w:rPr>
+        <w:ind w:left="851" w:hanging="283"/>
+        <w:rPr>
+          <w:rFonts w:ascii="Times New Roman" w:hAnsi="Times New Roman" w:cs="Times New Roman"/>
+          <w:b/>
+          <w:sz w:val="36"/>
+          <w:szCs w:val="36"/>
           <w:lang w:val="vi-VN"/>
         </w:rPr>
       </w:pPr>
       <w:r>
         <w:rPr>
+          <w:rFonts w:ascii="Times New Roman" w:hAnsi="Times New Roman" w:cs="Times New Roman"/>
+          <w:b/>
+          <w:sz w:val="36"/>
+          <w:szCs w:val="36"/>
           <w:lang w:val="vi-VN"/>
         </w:rPr>
         <w:t>Report 1 – Introduction</w:t>
@@ -18,11 +27,870 @@
     <w:p>
       <w:pPr>
         <w:rPr>
-          <w:lang w:val="vi-VN"/>
-        </w:rPr>
-      </w:pPr>
+          <w:rFonts w:ascii="Times New Roman" w:hAnsi="Times New Roman" w:cs="Times New Roman"/>
+          <w:lang w:val="vi-VN"/>
+        </w:rPr>
+      </w:pPr>
+    </w:p>
+    <w:p>
+      <w:pPr>
+        <w:pStyle w:val="ListParagraph"/>
+        <w:numPr>
+          <w:ilvl w:val="0"/>
+          <w:numId w:val="1"/>
+        </w:numPr>
+        <w:ind w:left="1134"/>
+        <w:rPr>
+          <w:rFonts w:ascii="Times New Roman" w:hAnsi="Times New Roman" w:cs="Times New Roman"/>
+          <w:color w:val="2E74B5" w:themeColor="accent1" w:themeShade="BF"/>
+          <w:sz w:val="26"/>
+          <w:szCs w:val="26"/>
+          <w:lang w:val="vi-VN"/>
+        </w:rPr>
+      </w:pPr>
+      <w:r>
+        <w:rPr>
+          <w:rFonts w:ascii="Times New Roman" w:hAnsi="Times New Roman" w:cs="Times New Roman"/>
+          <w:color w:val="2E74B5" w:themeColor="accent1" w:themeShade="BF"/>
+          <w:sz w:val="26"/>
+          <w:szCs w:val="26"/>
+          <w:lang w:val="vi-VN"/>
+        </w:rPr>
+        <w:t>Project Information</w:t>
+      </w:r>
+    </w:p>
+    <w:p>
+      <w:pPr>
+        <w:pStyle w:val="ListParagraph"/>
+        <w:ind w:left="1134"/>
+        <w:rPr>
+          <w:rFonts w:ascii="Times New Roman" w:hAnsi="Times New Roman" w:cs="Times New Roman"/>
+          <w:lang w:val="vi-VN"/>
+        </w:rPr>
+      </w:pPr>
+    </w:p>
+    <w:p>
+      <w:pPr>
+        <w:pStyle w:val="ListParagraph"/>
+        <w:numPr>
+          <w:ilvl w:val="0"/>
+          <w:numId w:val="2"/>
+        </w:numPr>
+        <w:ind w:left="1418"/>
+        <w:rPr>
+          <w:rFonts w:ascii="Times New Roman" w:hAnsi="Times New Roman" w:cs="Times New Roman"/>
+          <w:lang w:val="vi-VN"/>
+        </w:rPr>
+      </w:pPr>
+      <w:r>
+        <w:rPr>
+          <w:rFonts w:ascii="Times New Roman" w:hAnsi="Times New Roman" w:cs="Times New Roman"/>
+          <w:lang w:val="vi-VN"/>
+        </w:rPr>
+        <w:t>Projec</w:t>
+      </w:r>
+      <w:r>
+        <w:rPr>
+          <w:rFonts w:ascii="Times New Roman" w:hAnsi="Times New Roman" w:cs="Times New Roman"/>
+        </w:rPr>
+        <w:t xml:space="preserve">t name: </w:t>
+      </w:r>
+      <w:r>
+        <w:rPr>
+          <w:rFonts w:ascii="Times New Roman" w:hAnsi="Times New Roman" w:cs="Times New Roman"/>
+          <w:b/>
+        </w:rPr>
+        <w:t>Just Walk Out Library</w:t>
+      </w:r>
+    </w:p>
+    <w:p>
+      <w:pPr>
+        <w:pStyle w:val="ListParagraph"/>
+        <w:numPr>
+          <w:ilvl w:val="0"/>
+          <w:numId w:val="2"/>
+        </w:numPr>
+        <w:ind w:left="1418"/>
+        <w:rPr>
+          <w:rFonts w:ascii="Times New Roman" w:hAnsi="Times New Roman" w:cs="Times New Roman"/>
+          <w:lang w:val="vi-VN"/>
+        </w:rPr>
+      </w:pPr>
+      <w:r>
+        <w:rPr>
+          <w:rFonts w:ascii="Times New Roman" w:hAnsi="Times New Roman" w:cs="Times New Roman"/>
+        </w:rPr>
+        <w:t xml:space="preserve">Abbreviation: </w:t>
+      </w:r>
+      <w:r>
+        <w:rPr>
+          <w:rFonts w:ascii="Times New Roman" w:hAnsi="Times New Roman" w:cs="Times New Roman"/>
+          <w:b/>
+        </w:rPr>
+        <w:t>JWL</w:t>
+      </w:r>
+    </w:p>
+    <w:p>
+      <w:pPr>
+        <w:pStyle w:val="ListParagraph"/>
+        <w:numPr>
+          <w:ilvl w:val="0"/>
+          <w:numId w:val="2"/>
+        </w:numPr>
+        <w:ind w:left="1418"/>
+        <w:rPr>
+          <w:rFonts w:ascii="Times New Roman" w:hAnsi="Times New Roman" w:cs="Times New Roman"/>
+          <w:lang w:val="vi-VN"/>
+        </w:rPr>
+      </w:pPr>
+      <w:r>
+        <w:rPr>
+          <w:rFonts w:ascii="Times New Roman" w:hAnsi="Times New Roman" w:cs="Times New Roman"/>
+        </w:rPr>
+        <w:t xml:space="preserve">Product Type: </w:t>
+      </w:r>
+      <w:r>
+        <w:rPr>
+          <w:rFonts w:ascii="Times New Roman" w:hAnsi="Times New Roman" w:cs="Times New Roman"/>
+          <w:b/>
+        </w:rPr>
+        <w:t>Web Admin &amp; Mobile App</w:t>
+      </w:r>
       <w:bookmarkStart w:id="0" w:name="_GoBack"/>
       <w:bookmarkEnd w:id="0"/>
+    </w:p>
+    <w:p>
+      <w:pPr>
+        <w:pStyle w:val="ListParagraph"/>
+        <w:numPr>
+          <w:ilvl w:val="0"/>
+          <w:numId w:val="2"/>
+        </w:numPr>
+        <w:ind w:left="1418"/>
+        <w:rPr>
+          <w:rFonts w:ascii="Times New Roman" w:hAnsi="Times New Roman" w:cs="Times New Roman"/>
+          <w:lang w:val="vi-VN"/>
+        </w:rPr>
+      </w:pPr>
+      <w:r>
+        <w:rPr>
+          <w:rFonts w:ascii="Times New Roman" w:hAnsi="Times New Roman" w:cs="Times New Roman"/>
+        </w:rPr>
+        <w:t xml:space="preserve">Start Date: </w:t>
+      </w:r>
+      <w:r>
+        <w:rPr>
+          <w:rFonts w:ascii="Times New Roman" w:hAnsi="Times New Roman" w:cs="Times New Roman"/>
+          <w:b/>
+        </w:rPr>
+        <w:t>January 5, 2017</w:t>
+      </w:r>
+    </w:p>
+    <w:p>
+      <w:pPr>
+        <w:pStyle w:val="ListParagraph"/>
+        <w:numPr>
+          <w:ilvl w:val="0"/>
+          <w:numId w:val="2"/>
+        </w:numPr>
+        <w:ind w:left="1418"/>
+        <w:rPr>
+          <w:rFonts w:ascii="Times New Roman" w:hAnsi="Times New Roman" w:cs="Times New Roman"/>
+          <w:lang w:val="vi-VN"/>
+        </w:rPr>
+      </w:pPr>
+      <w:r>
+        <w:rPr>
+          <w:rFonts w:ascii="Times New Roman" w:hAnsi="Times New Roman" w:cs="Times New Roman"/>
+        </w:rPr>
+        <w:t xml:space="preserve">End Date: </w:t>
+      </w:r>
+    </w:p>
+    <w:p>
+      <w:pPr>
+        <w:rPr>
+          <w:rFonts w:ascii="Times New Roman" w:hAnsi="Times New Roman" w:cs="Times New Roman"/>
+          <w:lang w:val="vi-VN"/>
+        </w:rPr>
+      </w:pPr>
+    </w:p>
+    <w:p>
+      <w:pPr>
+        <w:pStyle w:val="ListParagraph"/>
+        <w:numPr>
+          <w:ilvl w:val="0"/>
+          <w:numId w:val="1"/>
+        </w:numPr>
+        <w:ind w:left="1134"/>
+        <w:rPr>
+          <w:rFonts w:ascii="Times New Roman" w:hAnsi="Times New Roman" w:cs="Times New Roman"/>
+          <w:color w:val="2E74B5" w:themeColor="accent1" w:themeShade="BF"/>
+          <w:sz w:val="26"/>
+          <w:szCs w:val="26"/>
+          <w:lang w:val="vi-VN"/>
+        </w:rPr>
+      </w:pPr>
+      <w:r>
+        <w:rPr>
+          <w:rFonts w:ascii="Times New Roman" w:hAnsi="Times New Roman" w:cs="Times New Roman"/>
+          <w:color w:val="2E74B5" w:themeColor="accent1" w:themeShade="BF"/>
+          <w:sz w:val="26"/>
+          <w:szCs w:val="26"/>
+          <w:lang w:val="vi-VN"/>
+        </w:rPr>
+        <w:t xml:space="preserve">Introduction </w:t>
+      </w:r>
+    </w:p>
+    <w:p>
+      <w:pPr>
+        <w:pStyle w:val="ListParagraph"/>
+        <w:numPr>
+          <w:ilvl w:val="0"/>
+          <w:numId w:val="1"/>
+        </w:numPr>
+        <w:ind w:left="1134"/>
+        <w:rPr>
+          <w:rFonts w:ascii="Times New Roman" w:hAnsi="Times New Roman" w:cs="Times New Roman"/>
+          <w:color w:val="2E74B5" w:themeColor="accent1" w:themeShade="BF"/>
+          <w:sz w:val="26"/>
+          <w:szCs w:val="26"/>
+          <w:lang w:val="vi-VN"/>
+        </w:rPr>
+      </w:pPr>
+      <w:r>
+        <w:rPr>
+          <w:rFonts w:ascii="Times New Roman" w:hAnsi="Times New Roman" w:cs="Times New Roman"/>
+          <w:color w:val="2E74B5" w:themeColor="accent1" w:themeShade="BF"/>
+          <w:sz w:val="26"/>
+          <w:szCs w:val="26"/>
+          <w:lang w:val="vi-VN"/>
+        </w:rPr>
+        <w:t>Current Situation</w:t>
+      </w:r>
+    </w:p>
+    <w:p>
+      <w:pPr>
+        <w:pStyle w:val="ListParagraph"/>
+        <w:numPr>
+          <w:ilvl w:val="0"/>
+          <w:numId w:val="1"/>
+        </w:numPr>
+        <w:ind w:left="1134"/>
+        <w:rPr>
+          <w:rFonts w:ascii="Times New Roman" w:hAnsi="Times New Roman" w:cs="Times New Roman"/>
+          <w:color w:val="2E74B5" w:themeColor="accent1" w:themeShade="BF"/>
+          <w:sz w:val="26"/>
+          <w:szCs w:val="26"/>
+          <w:lang w:val="vi-VN"/>
+        </w:rPr>
+      </w:pPr>
+      <w:r>
+        <w:rPr>
+          <w:rFonts w:ascii="Times New Roman" w:hAnsi="Times New Roman" w:cs="Times New Roman"/>
+          <w:color w:val="2E74B5" w:themeColor="accent1" w:themeShade="BF"/>
+          <w:sz w:val="26"/>
+          <w:szCs w:val="26"/>
+          <w:lang w:val="vi-VN"/>
+        </w:rPr>
+        <w:t>Problem Definition</w:t>
+      </w:r>
+    </w:p>
+    <w:p>
+      <w:pPr>
+        <w:pStyle w:val="ListParagraph"/>
+        <w:numPr>
+          <w:ilvl w:val="0"/>
+          <w:numId w:val="1"/>
+        </w:numPr>
+        <w:ind w:left="1134"/>
+        <w:rPr>
+          <w:rFonts w:ascii="Times New Roman" w:hAnsi="Times New Roman" w:cs="Times New Roman"/>
+          <w:color w:val="2E74B5" w:themeColor="accent1" w:themeShade="BF"/>
+          <w:sz w:val="26"/>
+          <w:szCs w:val="26"/>
+          <w:lang w:val="vi-VN"/>
+        </w:rPr>
+      </w:pPr>
+      <w:r>
+        <w:rPr>
+          <w:rFonts w:ascii="Times New Roman" w:hAnsi="Times New Roman" w:cs="Times New Roman"/>
+          <w:color w:val="2E74B5" w:themeColor="accent1" w:themeShade="BF"/>
+          <w:sz w:val="26"/>
+          <w:szCs w:val="26"/>
+          <w:lang w:val="vi-VN"/>
+        </w:rPr>
+        <w:t>Proposed Solution</w:t>
+      </w:r>
+    </w:p>
+    <w:p>
+      <w:pPr>
+        <w:pStyle w:val="ListParagraph"/>
+        <w:numPr>
+          <w:ilvl w:val="0"/>
+          <w:numId w:val="1"/>
+        </w:numPr>
+        <w:ind w:left="1134"/>
+        <w:rPr>
+          <w:rFonts w:ascii="Times New Roman" w:hAnsi="Times New Roman" w:cs="Times New Roman"/>
+          <w:color w:val="2E74B5" w:themeColor="accent1" w:themeShade="BF"/>
+          <w:sz w:val="26"/>
+          <w:szCs w:val="26"/>
+          <w:lang w:val="vi-VN"/>
+        </w:rPr>
+      </w:pPr>
+      <w:r>
+        <w:rPr>
+          <w:rFonts w:ascii="Times New Roman" w:hAnsi="Times New Roman" w:cs="Times New Roman"/>
+          <w:color w:val="2E74B5" w:themeColor="accent1" w:themeShade="BF"/>
+          <w:sz w:val="26"/>
+          <w:szCs w:val="26"/>
+          <w:lang w:val="vi-VN"/>
+        </w:rPr>
+        <w:t>Function Requirements</w:t>
+      </w:r>
+    </w:p>
+    <w:p>
+      <w:pPr>
+        <w:pStyle w:val="ListParagraph"/>
+        <w:numPr>
+          <w:ilvl w:val="0"/>
+          <w:numId w:val="1"/>
+        </w:numPr>
+        <w:ind w:left="1134"/>
+        <w:rPr>
+          <w:rFonts w:ascii="Times New Roman" w:hAnsi="Times New Roman" w:cs="Times New Roman"/>
+          <w:color w:val="2E74B5" w:themeColor="accent1" w:themeShade="BF"/>
+          <w:sz w:val="26"/>
+          <w:szCs w:val="26"/>
+          <w:lang w:val="vi-VN"/>
+        </w:rPr>
+      </w:pPr>
+      <w:r>
+        <w:rPr>
+          <w:rFonts w:ascii="Times New Roman" w:hAnsi="Times New Roman" w:cs="Times New Roman"/>
+          <w:color w:val="2E74B5" w:themeColor="accent1" w:themeShade="BF"/>
+          <w:sz w:val="26"/>
+          <w:szCs w:val="26"/>
+          <w:lang w:val="vi-VN"/>
+        </w:rPr>
+        <w:t>Role and Responsibility</w:t>
+      </w:r>
+    </w:p>
+    <w:p>
+      <w:pPr>
+        <w:pStyle w:val="ListParagraph"/>
+        <w:ind w:left="1134"/>
+        <w:rPr>
+          <w:rFonts w:ascii="Times New Roman" w:hAnsi="Times New Roman" w:cs="Times New Roman"/>
+          <w:lang w:val="vi-VN"/>
+        </w:rPr>
+      </w:pPr>
+    </w:p>
+    <w:tbl>
+      <w:tblPr>
+        <w:tblStyle w:val="TableGrid"/>
+        <w:tblW w:w="8875" w:type="dxa"/>
+        <w:tblInd w:w="137" w:type="dxa"/>
+        <w:tblLook w:val="04A0" w:firstRow="1" w:lastRow="0" w:firstColumn="1" w:lastColumn="0" w:noHBand="0" w:noVBand="1"/>
+      </w:tblPr>
+      <w:tblGrid>
+        <w:gridCol w:w="884"/>
+        <w:gridCol w:w="2222"/>
+        <w:gridCol w:w="1222"/>
+        <w:gridCol w:w="1525"/>
+        <w:gridCol w:w="3022"/>
+      </w:tblGrid>
+      <w:tr>
+        <w:trPr>
+          <w:trHeight w:val="535"/>
+        </w:trPr>
+        <w:tc>
+          <w:tcPr>
+            <w:tcW w:w="884" w:type="dxa"/>
+            <w:vAlign w:val="center"/>
+          </w:tcPr>
+          <w:p>
+            <w:pPr>
+              <w:jc w:val="center"/>
+              <w:rPr>
+                <w:b/>
+                <w:lang w:val="vi-VN"/>
+              </w:rPr>
+            </w:pPr>
+            <w:r>
+              <w:rPr>
+                <w:b/>
+                <w:lang w:val="vi-VN"/>
+              </w:rPr>
+              <w:t>No</w:t>
+            </w:r>
+          </w:p>
+        </w:tc>
+        <w:tc>
+          <w:tcPr>
+            <w:tcW w:w="2222" w:type="dxa"/>
+            <w:vAlign w:val="center"/>
+          </w:tcPr>
+          <w:p>
+            <w:pPr>
+              <w:jc w:val="center"/>
+              <w:rPr>
+                <w:b/>
+                <w:lang w:val="vi-VN"/>
+              </w:rPr>
+            </w:pPr>
+            <w:r>
+              <w:rPr>
+                <w:b/>
+                <w:lang w:val="vi-VN"/>
+              </w:rPr>
+              <w:t>Full Name</w:t>
+            </w:r>
+          </w:p>
+        </w:tc>
+        <w:tc>
+          <w:tcPr>
+            <w:tcW w:w="1222" w:type="dxa"/>
+            <w:vAlign w:val="center"/>
+          </w:tcPr>
+          <w:p>
+            <w:pPr>
+              <w:jc w:val="center"/>
+              <w:rPr>
+                <w:b/>
+                <w:lang w:val="vi-VN"/>
+              </w:rPr>
+            </w:pPr>
+            <w:r>
+              <w:rPr>
+                <w:b/>
+                <w:lang w:val="vi-VN"/>
+              </w:rPr>
+              <w:t>Role</w:t>
+            </w:r>
+          </w:p>
+        </w:tc>
+        <w:tc>
+          <w:tcPr>
+            <w:tcW w:w="1525" w:type="dxa"/>
+            <w:vAlign w:val="center"/>
+          </w:tcPr>
+          <w:p>
+            <w:pPr>
+              <w:jc w:val="center"/>
+              <w:rPr>
+                <w:b/>
+                <w:lang w:val="vi-VN"/>
+              </w:rPr>
+            </w:pPr>
+            <w:r>
+              <w:rPr>
+                <w:b/>
+                <w:lang w:val="vi-VN"/>
+              </w:rPr>
+              <w:t>Position</w:t>
+            </w:r>
+          </w:p>
+        </w:tc>
+        <w:tc>
+          <w:tcPr>
+            <w:tcW w:w="3022" w:type="dxa"/>
+            <w:vAlign w:val="center"/>
+          </w:tcPr>
+          <w:p>
+            <w:pPr>
+              <w:jc w:val="center"/>
+              <w:rPr>
+                <w:b/>
+                <w:lang w:val="vi-VN"/>
+              </w:rPr>
+            </w:pPr>
+            <w:r>
+              <w:rPr>
+                <w:b/>
+                <w:lang w:val="vi-VN"/>
+              </w:rPr>
+              <w:t>Contact</w:t>
+            </w:r>
+          </w:p>
+        </w:tc>
+      </w:tr>
+      <w:tr>
+        <w:tc>
+          <w:tcPr>
+            <w:tcW w:w="884" w:type="dxa"/>
+          </w:tcPr>
+          <w:p>
+            <w:pPr>
+              <w:rPr>
+                <w:lang w:val="vi-VN"/>
+              </w:rPr>
+            </w:pPr>
+            <w:r>
+              <w:rPr>
+                <w:lang w:val="vi-VN"/>
+              </w:rPr>
+              <w:t>1</w:t>
+            </w:r>
+          </w:p>
+        </w:tc>
+        <w:tc>
+          <w:tcPr>
+            <w:tcW w:w="2222" w:type="dxa"/>
+          </w:tcPr>
+          <w:p>
+            <w:pPr>
+              <w:rPr>
+                <w:lang w:val="vi-VN"/>
+              </w:rPr>
+            </w:pPr>
+            <w:r>
+              <w:rPr>
+                <w:lang w:val="vi-VN"/>
+              </w:rPr>
+              <w:t>Kiều Trọng Khánh</w:t>
+            </w:r>
+          </w:p>
+        </w:tc>
+        <w:tc>
+          <w:tcPr>
+            <w:tcW w:w="1222" w:type="dxa"/>
+          </w:tcPr>
+          <w:p>
+            <w:pPr>
+              <w:rPr>
+                <w:lang w:val="vi-VN"/>
+              </w:rPr>
+            </w:pPr>
+            <w:r>
+              <w:rPr>
+                <w:lang w:val="vi-VN"/>
+              </w:rPr>
+              <w:t>Project Manager</w:t>
+            </w:r>
+          </w:p>
+        </w:tc>
+        <w:tc>
+          <w:tcPr>
+            <w:tcW w:w="1525" w:type="dxa"/>
+          </w:tcPr>
+          <w:p>
+            <w:pPr>
+              <w:rPr>
+                <w:lang w:val="vi-VN"/>
+              </w:rPr>
+            </w:pPr>
+            <w:r>
+              <w:rPr>
+                <w:lang w:val="vi-VN"/>
+              </w:rPr>
+              <w:t>Supervisor</w:t>
+            </w:r>
+          </w:p>
+        </w:tc>
+        <w:tc>
+          <w:tcPr>
+            <w:tcW w:w="3022" w:type="dxa"/>
+          </w:tcPr>
+          <w:p>
+            <w:hyperlink r:id="rId5" w:history="1">
+              <w:r>
+                <w:rPr>
+                  <w:rStyle w:val="Hyperlink"/>
+                  <w:rFonts w:ascii="Times New Roman" w:hAnsi="Times New Roman" w:cs="Times New Roman"/>
+                  <w:lang w:val="vi-VN"/>
+                </w:rPr>
+                <w:t>khanhkt@fpt.edu.vn</w:t>
+              </w:r>
+            </w:hyperlink>
+          </w:p>
+        </w:tc>
+      </w:tr>
+      <w:tr>
+        <w:tc>
+          <w:tcPr>
+            <w:tcW w:w="884" w:type="dxa"/>
+          </w:tcPr>
+          <w:p>
+            <w:pPr>
+              <w:rPr>
+                <w:lang w:val="vi-VN"/>
+              </w:rPr>
+            </w:pPr>
+            <w:r>
+              <w:rPr>
+                <w:lang w:val="vi-VN"/>
+              </w:rPr>
+              <w:t>2</w:t>
+            </w:r>
+          </w:p>
+        </w:tc>
+        <w:tc>
+          <w:tcPr>
+            <w:tcW w:w="2222" w:type="dxa"/>
+          </w:tcPr>
+          <w:p>
+            <w:pPr>
+              <w:rPr>
+                <w:lang w:val="vi-VN"/>
+              </w:rPr>
+            </w:pPr>
+            <w:r>
+              <w:rPr>
+                <w:lang w:val="vi-VN"/>
+              </w:rPr>
+              <w:t>Võ Hồng Hà</w:t>
+            </w:r>
+          </w:p>
+        </w:tc>
+        <w:tc>
+          <w:tcPr>
+            <w:tcW w:w="1222" w:type="dxa"/>
+          </w:tcPr>
+          <w:p>
+            <w:pPr>
+              <w:rPr>
+                <w:lang w:val="vi-VN"/>
+              </w:rPr>
+            </w:pPr>
+            <w:r>
+              <w:rPr>
+                <w:lang w:val="vi-VN"/>
+              </w:rPr>
+              <w:t>Developer</w:t>
+            </w:r>
+          </w:p>
+        </w:tc>
+        <w:tc>
+          <w:tcPr>
+            <w:tcW w:w="1525" w:type="dxa"/>
+          </w:tcPr>
+          <w:p>
+            <w:pPr>
+              <w:rPr>
+                <w:lang w:val="vi-VN"/>
+              </w:rPr>
+            </w:pPr>
+            <w:r>
+              <w:rPr>
+                <w:lang w:val="vi-VN"/>
+              </w:rPr>
+              <w:t>Leader</w:t>
+            </w:r>
+          </w:p>
+        </w:tc>
+        <w:tc>
+          <w:tcPr>
+            <w:tcW w:w="3022" w:type="dxa"/>
+          </w:tcPr>
+          <w:p>
+            <w:hyperlink r:id="rId6" w:history="1">
+              <w:r>
+                <w:rPr>
+                  <w:rStyle w:val="Hyperlink"/>
+                  <w:rFonts w:ascii="Times New Roman" w:hAnsi="Times New Roman" w:cs="Times New Roman"/>
+                </w:rPr>
+                <w:t>Havhse61394@fpt.edu.vn</w:t>
+              </w:r>
+            </w:hyperlink>
+          </w:p>
+        </w:tc>
+      </w:tr>
+      <w:tr>
+        <w:tc>
+          <w:tcPr>
+            <w:tcW w:w="884" w:type="dxa"/>
+          </w:tcPr>
+          <w:p>
+            <w:pPr>
+              <w:rPr>
+                <w:lang w:val="vi-VN"/>
+              </w:rPr>
+            </w:pPr>
+            <w:r>
+              <w:rPr>
+                <w:lang w:val="vi-VN"/>
+              </w:rPr>
+              <w:t>3</w:t>
+            </w:r>
+          </w:p>
+        </w:tc>
+        <w:tc>
+          <w:tcPr>
+            <w:tcW w:w="2222" w:type="dxa"/>
+          </w:tcPr>
+          <w:p>
+            <w:pPr>
+              <w:rPr>
+                <w:lang w:val="vi-VN"/>
+              </w:rPr>
+            </w:pPr>
+            <w:r>
+              <w:rPr>
+                <w:lang w:val="vi-VN"/>
+              </w:rPr>
+              <w:t>Nguyễn Tuấn Anh</w:t>
+            </w:r>
+          </w:p>
+        </w:tc>
+        <w:tc>
+          <w:tcPr>
+            <w:tcW w:w="1222" w:type="dxa"/>
+          </w:tcPr>
+          <w:p>
+            <w:pPr>
+              <w:rPr>
+                <w:lang w:val="vi-VN"/>
+              </w:rPr>
+            </w:pPr>
+            <w:r>
+              <w:rPr>
+                <w:lang w:val="vi-VN"/>
+              </w:rPr>
+              <w:t>Developer</w:t>
+            </w:r>
+          </w:p>
+        </w:tc>
+        <w:tc>
+          <w:tcPr>
+            <w:tcW w:w="1525" w:type="dxa"/>
+          </w:tcPr>
+          <w:p>
+            <w:pPr>
+              <w:rPr>
+                <w:lang w:val="vi-VN"/>
+              </w:rPr>
+            </w:pPr>
+            <w:r>
+              <w:rPr>
+                <w:lang w:val="vi-VN"/>
+              </w:rPr>
+              <w:t>Member</w:t>
+            </w:r>
+          </w:p>
+        </w:tc>
+        <w:tc>
+          <w:tcPr>
+            <w:tcW w:w="3022" w:type="dxa"/>
+          </w:tcPr>
+          <w:p>
+            <w:pPr>
+              <w:rPr>
+                <w:lang w:val="vi-VN"/>
+              </w:rPr>
+            </w:pPr>
+          </w:p>
+        </w:tc>
+      </w:tr>
+      <w:tr>
+        <w:tc>
+          <w:tcPr>
+            <w:tcW w:w="884" w:type="dxa"/>
+          </w:tcPr>
+          <w:p>
+            <w:pPr>
+              <w:rPr>
+                <w:lang w:val="vi-VN"/>
+              </w:rPr>
+            </w:pPr>
+            <w:r>
+              <w:rPr>
+                <w:lang w:val="vi-VN"/>
+              </w:rPr>
+              <w:t>4</w:t>
+            </w:r>
+          </w:p>
+        </w:tc>
+        <w:tc>
+          <w:tcPr>
+            <w:tcW w:w="2222" w:type="dxa"/>
+          </w:tcPr>
+          <w:p>
+            <w:pPr>
+              <w:rPr>
+                <w:lang w:val="vi-VN"/>
+              </w:rPr>
+            </w:pPr>
+            <w:r>
+              <w:rPr>
+                <w:lang w:val="vi-VN"/>
+              </w:rPr>
+              <w:t>Đặng Nhật Thiên</w:t>
+            </w:r>
+          </w:p>
+        </w:tc>
+        <w:tc>
+          <w:tcPr>
+            <w:tcW w:w="1222" w:type="dxa"/>
+          </w:tcPr>
+          <w:p>
+            <w:pPr>
+              <w:rPr>
+                <w:lang w:val="vi-VN"/>
+              </w:rPr>
+            </w:pPr>
+            <w:r>
+              <w:rPr>
+                <w:lang w:val="vi-VN"/>
+              </w:rPr>
+              <w:t>Developer</w:t>
+            </w:r>
+          </w:p>
+        </w:tc>
+        <w:tc>
+          <w:tcPr>
+            <w:tcW w:w="1525" w:type="dxa"/>
+          </w:tcPr>
+          <w:p>
+            <w:pPr>
+              <w:rPr>
+                <w:lang w:val="vi-VN"/>
+              </w:rPr>
+            </w:pPr>
+            <w:r>
+              <w:rPr>
+                <w:lang w:val="vi-VN"/>
+              </w:rPr>
+              <w:t>Member</w:t>
+            </w:r>
+          </w:p>
+        </w:tc>
+        <w:tc>
+          <w:tcPr>
+            <w:tcW w:w="3022" w:type="dxa"/>
+          </w:tcPr>
+          <w:p>
+            <w:pPr>
+              <w:rPr>
+                <w:lang w:val="vi-VN"/>
+              </w:rPr>
+            </w:pPr>
+          </w:p>
+        </w:tc>
+      </w:tr>
+    </w:tbl>
+    <w:p>
+      <w:pPr>
+        <w:pStyle w:val="ListParagraph"/>
+        <w:jc w:val="center"/>
+        <w:rPr>
+          <w:rFonts w:ascii="Times New Roman" w:hAnsi="Times New Roman" w:cs="Times New Roman"/>
+          <w:i/>
+          <w:sz w:val="18"/>
+          <w:szCs w:val="18"/>
+          <w:lang w:val="vi-VN"/>
+        </w:rPr>
+      </w:pPr>
+      <w:r>
+        <w:rPr>
+          <w:rFonts w:ascii="Times New Roman" w:hAnsi="Times New Roman" w:cs="Times New Roman"/>
+          <w:i/>
+          <w:sz w:val="18"/>
+          <w:szCs w:val="18"/>
+          <w:lang w:val="vi-VN"/>
+        </w:rPr>
+        <w:t>Table 1: Roles and Responsibilities</w:t>
+      </w:r>
     </w:p>
     <w:sectPr>
       <w:pgSz w:w="11900" w:h="16840"/>
@@ -32,6 +900,220 @@
     </w:sectPr>
   </w:body>
 </w:document>
+</file>
+
+<file path=word/numbering.xml><?xml version="1.0" encoding="utf-8"?>
+<w:numbering xmlns:wpc="http://schemas.microsoft.com/office/word/2010/wordprocessingCanvas" xmlns:mo="http://schemas.microsoft.com/office/mac/office/2008/main" xmlns:mc="http://schemas.openxmlformats.org/markup-compatibility/2006" xmlns:mv="urn:schemas-microsoft-com:mac:vml" xmlns:o="urn:schemas-microsoft-com:office:office" xmlns:r="http://schemas.openxmlformats.org/officeDocument/2006/relationships" xmlns:m="http://schemas.openxmlformats.org/officeDocument/2006/math" xmlns:v="urn:schemas-microsoft-com:vml" xmlns:wp14="http://schemas.microsoft.com/office/word/2010/wordprocessingDrawing" xmlns:wp="http://schemas.openxmlformats.org/drawingml/2006/wordprocessingDrawing" xmlns:w10="urn:schemas-microsoft-com:office:word" xmlns:w="http://schemas.openxmlformats.org/wordprocessingml/2006/main" xmlns:w14="http://schemas.microsoft.com/office/word/2010/wordml" xmlns:w15="http://schemas.microsoft.com/office/word/2012/wordml" xmlns:wpg="http://schemas.microsoft.com/office/word/2010/wordprocessingGroup" xmlns:wpi="http://schemas.microsoft.com/office/word/2010/wordprocessingInk" xmlns:wne="http://schemas.microsoft.com/office/word/2006/wordml" xmlns:wps="http://schemas.microsoft.com/office/word/2010/wordprocessingShape" mc:Ignorable="w14 w15 wp14">
+  <w:abstractNum w:abstractNumId="0">
+    <w:nsid w:val="12F02FF1"/>
+    <w:multiLevelType w:val="hybridMultilevel"/>
+    <w:tmpl w:val="4AD081BC"/>
+    <w:lvl w:ilvl="0" w:tplc="DF08DAE0">
+      <w:start w:val="1"/>
+      <w:numFmt w:val="bullet"/>
+      <w:lvlText w:val="-"/>
+      <w:lvlJc w:val="left"/>
+      <w:pPr>
+        <w:ind w:left="1080" w:hanging="360"/>
+      </w:pPr>
+      <w:rPr>
+        <w:rFonts w:ascii="Calibri" w:eastAsiaTheme="minorHAnsi" w:hAnsi="Calibri" w:cstheme="minorBidi" w:hint="default"/>
+      </w:rPr>
+    </w:lvl>
+    <w:lvl w:ilvl="1" w:tplc="04090003" w:tentative="1">
+      <w:start w:val="1"/>
+      <w:numFmt w:val="bullet"/>
+      <w:lvlText w:val="o"/>
+      <w:lvlJc w:val="left"/>
+      <w:pPr>
+        <w:ind w:left="1800" w:hanging="360"/>
+      </w:pPr>
+      <w:rPr>
+        <w:rFonts w:ascii="Courier New" w:hAnsi="Courier New" w:cs="Courier New" w:hint="default"/>
+      </w:rPr>
+    </w:lvl>
+    <w:lvl w:ilvl="2" w:tplc="04090005" w:tentative="1">
+      <w:start w:val="1"/>
+      <w:numFmt w:val="bullet"/>
+      <w:lvlText w:val=""/>
+      <w:lvlJc w:val="left"/>
+      <w:pPr>
+        <w:ind w:left="2520" w:hanging="360"/>
+      </w:pPr>
+      <w:rPr>
+        <w:rFonts w:ascii="Wingdings" w:hAnsi="Wingdings" w:hint="default"/>
+      </w:rPr>
+    </w:lvl>
+    <w:lvl w:ilvl="3" w:tplc="04090001" w:tentative="1">
+      <w:start w:val="1"/>
+      <w:numFmt w:val="bullet"/>
+      <w:lvlText w:val=""/>
+      <w:lvlJc w:val="left"/>
+      <w:pPr>
+        <w:ind w:left="3240" w:hanging="360"/>
+      </w:pPr>
+      <w:rPr>
+        <w:rFonts w:ascii="Symbol" w:hAnsi="Symbol" w:hint="default"/>
+      </w:rPr>
+    </w:lvl>
+    <w:lvl w:ilvl="4" w:tplc="04090003" w:tentative="1">
+      <w:start w:val="1"/>
+      <w:numFmt w:val="bullet"/>
+      <w:lvlText w:val="o"/>
+      <w:lvlJc w:val="left"/>
+      <w:pPr>
+        <w:ind w:left="3960" w:hanging="360"/>
+      </w:pPr>
+      <w:rPr>
+        <w:rFonts w:ascii="Courier New" w:hAnsi="Courier New" w:cs="Courier New" w:hint="default"/>
+      </w:rPr>
+    </w:lvl>
+    <w:lvl w:ilvl="5" w:tplc="04090005" w:tentative="1">
+      <w:start w:val="1"/>
+      <w:numFmt w:val="bullet"/>
+      <w:lvlText w:val=""/>
+      <w:lvlJc w:val="left"/>
+      <w:pPr>
+        <w:ind w:left="4680" w:hanging="360"/>
+      </w:pPr>
+      <w:rPr>
+        <w:rFonts w:ascii="Wingdings" w:hAnsi="Wingdings" w:hint="default"/>
+      </w:rPr>
+    </w:lvl>
+    <w:lvl w:ilvl="6" w:tplc="04090001" w:tentative="1">
+      <w:start w:val="1"/>
+      <w:numFmt w:val="bullet"/>
+      <w:lvlText w:val=""/>
+      <w:lvlJc w:val="left"/>
+      <w:pPr>
+        <w:ind w:left="5400" w:hanging="360"/>
+      </w:pPr>
+      <w:rPr>
+        <w:rFonts w:ascii="Symbol" w:hAnsi="Symbol" w:hint="default"/>
+      </w:rPr>
+    </w:lvl>
+    <w:lvl w:ilvl="7" w:tplc="04090003" w:tentative="1">
+      <w:start w:val="1"/>
+      <w:numFmt w:val="bullet"/>
+      <w:lvlText w:val="o"/>
+      <w:lvlJc w:val="left"/>
+      <w:pPr>
+        <w:ind w:left="6120" w:hanging="360"/>
+      </w:pPr>
+      <w:rPr>
+        <w:rFonts w:ascii="Courier New" w:hAnsi="Courier New" w:cs="Courier New" w:hint="default"/>
+      </w:rPr>
+    </w:lvl>
+    <w:lvl w:ilvl="8" w:tplc="04090005" w:tentative="1">
+      <w:start w:val="1"/>
+      <w:numFmt w:val="bullet"/>
+      <w:lvlText w:val=""/>
+      <w:lvlJc w:val="left"/>
+      <w:pPr>
+        <w:ind w:left="6840" w:hanging="360"/>
+      </w:pPr>
+      <w:rPr>
+        <w:rFonts w:ascii="Wingdings" w:hAnsi="Wingdings" w:hint="default"/>
+      </w:rPr>
+    </w:lvl>
+  </w:abstractNum>
+  <w:abstractNum w:abstractNumId="1">
+    <w:nsid w:val="6C5A05A1"/>
+    <w:multiLevelType w:val="hybridMultilevel"/>
+    <w:tmpl w:val="6DACDCBA"/>
+    <w:lvl w:ilvl="0" w:tplc="6212C822">
+      <w:start w:val="1"/>
+      <w:numFmt w:val="decimal"/>
+      <w:lvlText w:val="%1."/>
+      <w:lvlJc w:val="left"/>
+      <w:pPr>
+        <w:ind w:left="720" w:hanging="360"/>
+      </w:pPr>
+      <w:rPr>
+        <w:rFonts w:hint="default"/>
+        <w:b/>
+      </w:rPr>
+    </w:lvl>
+    <w:lvl w:ilvl="1" w:tplc="04090019" w:tentative="1">
+      <w:start w:val="1"/>
+      <w:numFmt w:val="lowerLetter"/>
+      <w:lvlText w:val="%2."/>
+      <w:lvlJc w:val="left"/>
+      <w:pPr>
+        <w:ind w:left="1440" w:hanging="360"/>
+      </w:pPr>
+    </w:lvl>
+    <w:lvl w:ilvl="2" w:tplc="0409001B" w:tentative="1">
+      <w:start w:val="1"/>
+      <w:numFmt w:val="lowerRoman"/>
+      <w:lvlText w:val="%3."/>
+      <w:lvlJc w:val="right"/>
+      <w:pPr>
+        <w:ind w:left="2160" w:hanging="180"/>
+      </w:pPr>
+    </w:lvl>
+    <w:lvl w:ilvl="3" w:tplc="0409000F" w:tentative="1">
+      <w:start w:val="1"/>
+      <w:numFmt w:val="decimal"/>
+      <w:lvlText w:val="%4."/>
+      <w:lvlJc w:val="left"/>
+      <w:pPr>
+        <w:ind w:left="2880" w:hanging="360"/>
+      </w:pPr>
+    </w:lvl>
+    <w:lvl w:ilvl="4" w:tplc="04090019" w:tentative="1">
+      <w:start w:val="1"/>
+      <w:numFmt w:val="lowerLetter"/>
+      <w:lvlText w:val="%5."/>
+      <w:lvlJc w:val="left"/>
+      <w:pPr>
+        <w:ind w:left="3600" w:hanging="360"/>
+      </w:pPr>
+    </w:lvl>
+    <w:lvl w:ilvl="5" w:tplc="0409001B" w:tentative="1">
+      <w:start w:val="1"/>
+      <w:numFmt w:val="lowerRoman"/>
+      <w:lvlText w:val="%6."/>
+      <w:lvlJc w:val="right"/>
+      <w:pPr>
+        <w:ind w:left="4320" w:hanging="180"/>
+      </w:pPr>
+    </w:lvl>
+    <w:lvl w:ilvl="6" w:tplc="0409000F" w:tentative="1">
+      <w:start w:val="1"/>
+      <w:numFmt w:val="decimal"/>
+      <w:lvlText w:val="%7."/>
+      <w:lvlJc w:val="left"/>
+      <w:pPr>
+        <w:ind w:left="5040" w:hanging="360"/>
+      </w:pPr>
+    </w:lvl>
+    <w:lvl w:ilvl="7" w:tplc="04090019" w:tentative="1">
+      <w:start w:val="1"/>
+      <w:numFmt w:val="lowerLetter"/>
+      <w:lvlText w:val="%8."/>
+      <w:lvlJc w:val="left"/>
+      <w:pPr>
+        <w:ind w:left="5760" w:hanging="360"/>
+      </w:pPr>
+    </w:lvl>
+    <w:lvl w:ilvl="8" w:tplc="0409001B" w:tentative="1">
+      <w:start w:val="1"/>
+      <w:numFmt w:val="lowerRoman"/>
+      <w:lvlText w:val="%9."/>
+      <w:lvlJc w:val="right"/>
+      <w:pPr>
+        <w:ind w:left="6480" w:hanging="180"/>
+      </w:pPr>
+    </w:lvl>
+  </w:abstractNum>
+  <w:num w:numId="1">
+    <w:abstractNumId w:val="1"/>
+  </w:num>
+  <w:num w:numId="2">
+    <w:abstractNumId w:val="0"/>
+  </w:num>
+</w:numbering>
 </file>
 
 <file path=word/styles.xml><?xml version="1.0" encoding="utf-8"?>
@@ -460,6 +1542,51 @@
     <w:semiHidden/>
     <w:unhideWhenUsed/>
   </w:style>
+  <w:style w:type="paragraph" w:styleId="ListParagraph">
+    <w:name w:val="List Paragraph"/>
+    <w:basedOn w:val="Normal"/>
+    <w:uiPriority w:val="34"/>
+    <w:qFormat/>
+    <w:rsid w:val="00173CF5"/>
+    <w:pPr>
+      <w:ind w:left="720"/>
+      <w:contextualSpacing/>
+    </w:pPr>
+  </w:style>
+  <w:style w:type="table" w:styleId="TableGrid">
+    <w:name w:val="Table Grid"/>
+    <w:basedOn w:val="TableNormal"/>
+    <w:uiPriority w:val="39"/>
+    <w:rsid w:val="005536E5"/>
+    <w:tblPr>
+      <w:tblInd w:w="0" w:type="dxa"/>
+      <w:tblBorders>
+        <w:top w:val="single" w:sz="4" w:space="0" w:color="auto"/>
+        <w:left w:val="single" w:sz="4" w:space="0" w:color="auto"/>
+        <w:bottom w:val="single" w:sz="4" w:space="0" w:color="auto"/>
+        <w:right w:val="single" w:sz="4" w:space="0" w:color="auto"/>
+        <w:insideH w:val="single" w:sz="4" w:space="0" w:color="auto"/>
+        <w:insideV w:val="single" w:sz="4" w:space="0" w:color="auto"/>
+      </w:tblBorders>
+      <w:tblCellMar>
+        <w:top w:w="0" w:type="dxa"/>
+        <w:left w:w="108" w:type="dxa"/>
+        <w:bottom w:w="0" w:type="dxa"/>
+        <w:right w:w="108" w:type="dxa"/>
+      </w:tblCellMar>
+    </w:tblPr>
+  </w:style>
+  <w:style w:type="character" w:styleId="Hyperlink">
+    <w:name w:val="Hyperlink"/>
+    <w:basedOn w:val="DefaultParagraphFont"/>
+    <w:uiPriority w:val="99"/>
+    <w:unhideWhenUsed/>
+    <w:rsid w:val="005536E5"/>
+    <w:rPr>
+      <w:color w:val="0563C1" w:themeColor="hyperlink"/>
+      <w:u w:val="single"/>
+    </w:rPr>
+  </w:style>
 </w:styles>
 </file>
 

</xml_diff>

<commit_message>
upload file của mr.khánh, update file report 1 - thêm nội dung cho mục 3. Current Situation
</commit_message>
<xml_diff>
--- a/Documents/Reports/Report 1 – Introduction.docx
+++ b/Documents/Reports/Report 1 – Introduction.docx
@@ -156,8 +156,6 @@
         </w:rPr>
         <w:t>Web Admin &amp; Mobile App</w:t>
       </w:r>
-      <w:bookmarkStart w:id="0" w:name="_GoBack"/>
-      <w:bookmarkEnd w:id="0"/>
     </w:p>
     <w:p>
       <w:pPr>
@@ -267,6 +265,54 @@
         </w:rPr>
         <w:t>Current Situation</w:t>
       </w:r>
+    </w:p>
+    <w:p>
+      <w:pPr>
+        <w:pStyle w:val="ListParagraph"/>
+        <w:ind w:left="1134"/>
+        <w:rPr>
+          <w:rFonts w:ascii="Times New Roman" w:hAnsi="Times New Roman" w:cs="Times New Roman"/>
+          <w:color w:val="2E74B5" w:themeColor="accent1" w:themeShade="BF"/>
+          <w:sz w:val="26"/>
+          <w:szCs w:val="26"/>
+          <w:lang w:val="vi-VN"/>
+        </w:rPr>
+      </w:pPr>
+    </w:p>
+    <w:p>
+      <w:pPr>
+        <w:pStyle w:val="ListParagraph"/>
+        <w:numPr>
+          <w:ilvl w:val="0"/>
+          <w:numId w:val="2"/>
+        </w:numPr>
+        <w:rPr>
+          <w:rFonts w:ascii="Times New Roman" w:hAnsi="Times New Roman" w:cs="Times New Roman"/>
+          <w:color w:val="2E74B5" w:themeColor="accent1" w:themeShade="BF"/>
+          <w:sz w:val="26"/>
+          <w:szCs w:val="26"/>
+        </w:rPr>
+      </w:pPr>
+      <w:r>
+        <w:rPr>
+          <w:rFonts w:ascii="Times New Roman" w:hAnsi="Times New Roman" w:cs="Times New Roman"/>
+          <w:color w:val="2E74B5" w:themeColor="accent1" w:themeShade="BF"/>
+          <w:sz w:val="26"/>
+          <w:szCs w:val="26"/>
+        </w:rPr>
+        <w:t>For borrow book in library, the borrowers have to meet the librarian</w:t>
+      </w:r>
+      <w:r>
+        <w:rPr>
+          <w:rFonts w:ascii="Times New Roman" w:hAnsi="Times New Roman" w:cs="Times New Roman"/>
+          <w:color w:val="2E74B5" w:themeColor="accent1" w:themeShade="BF"/>
+          <w:sz w:val="26"/>
+          <w:szCs w:val="26"/>
+        </w:rPr>
+        <w:t xml:space="preserve">, </w:t>
+      </w:r>
+      <w:bookmarkStart w:id="0" w:name="_GoBack"/>
+      <w:bookmarkEnd w:id="0"/>
     </w:p>
     <w:p>
       <w:pPr>

</xml_diff>

<commit_message>
update report 1, add content of 3 and 6
</commit_message>
<xml_diff>
--- a/Documents/Reports/Report 1 – Introduction.docx
+++ b/Documents/Reports/Report 1 – Introduction.docx
@@ -222,6 +222,7 @@
         <w:ind w:left="1134"/>
         <w:rPr>
           <w:rFonts w:ascii="Times New Roman" w:hAnsi="Times New Roman" w:cs="Times New Roman"/>
+          <w:b/>
           <w:color w:val="2E74B5" w:themeColor="accent1" w:themeShade="BF"/>
           <w:sz w:val="26"/>
           <w:szCs w:val="26"/>
@@ -231,6 +232,7 @@
       <w:r>
         <w:rPr>
           <w:rFonts w:ascii="Times New Roman" w:hAnsi="Times New Roman" w:cs="Times New Roman"/>
+          <w:b/>
           <w:color w:val="2E74B5" w:themeColor="accent1" w:themeShade="BF"/>
           <w:sz w:val="26"/>
           <w:szCs w:val="26"/>
@@ -249,6 +251,7 @@
         <w:ind w:left="1134"/>
         <w:rPr>
           <w:rFonts w:ascii="Times New Roman" w:hAnsi="Times New Roman" w:cs="Times New Roman"/>
+          <w:b/>
           <w:color w:val="2E74B5" w:themeColor="accent1" w:themeShade="BF"/>
           <w:sz w:val="26"/>
           <w:szCs w:val="26"/>
@@ -258,6 +261,7 @@
       <w:r>
         <w:rPr>
           <w:rFonts w:ascii="Times New Roman" w:hAnsi="Times New Roman" w:cs="Times New Roman"/>
+          <w:b/>
           <w:color w:val="2E74B5" w:themeColor="accent1" w:themeShade="BF"/>
           <w:sz w:val="26"/>
           <w:szCs w:val="26"/>
@@ -265,19 +269,6 @@
         </w:rPr>
         <w:t>Current Situation</w:t>
       </w:r>
-    </w:p>
-    <w:p>
-      <w:pPr>
-        <w:pStyle w:val="ListParagraph"/>
-        <w:ind w:left="1134"/>
-        <w:rPr>
-          <w:rFonts w:ascii="Times New Roman" w:hAnsi="Times New Roman" w:cs="Times New Roman"/>
-          <w:color w:val="2E74B5" w:themeColor="accent1" w:themeShade="BF"/>
-          <w:sz w:val="26"/>
-          <w:szCs w:val="26"/>
-          <w:lang w:val="vi-VN"/>
-        </w:rPr>
-      </w:pPr>
     </w:p>
     <w:p>
       <w:pPr>
@@ -288,28 +279,68 @@
         </w:numPr>
         <w:rPr>
           <w:rFonts w:ascii="Times New Roman" w:hAnsi="Times New Roman" w:cs="Times New Roman"/>
-          <w:color w:val="2E74B5" w:themeColor="accent1" w:themeShade="BF"/>
-          <w:sz w:val="26"/>
-          <w:szCs w:val="26"/>
-        </w:rPr>
-      </w:pPr>
-      <w:r>
-        <w:rPr>
-          <w:rFonts w:ascii="Times New Roman" w:hAnsi="Times New Roman" w:cs="Times New Roman"/>
-          <w:color w:val="2E74B5" w:themeColor="accent1" w:themeShade="BF"/>
-          <w:sz w:val="26"/>
-          <w:szCs w:val="26"/>
-        </w:rPr>
-        <w:t>For borrow book in library, the borrowers have to meet the librarian</w:t>
-      </w:r>
-      <w:r>
-        <w:rPr>
-          <w:rFonts w:ascii="Times New Roman" w:hAnsi="Times New Roman" w:cs="Times New Roman"/>
-          <w:color w:val="2E74B5" w:themeColor="accent1" w:themeShade="BF"/>
-          <w:sz w:val="26"/>
-          <w:szCs w:val="26"/>
-        </w:rPr>
-        <w:t xml:space="preserve">, </w:t>
+        </w:rPr>
+      </w:pPr>
+      <w:r>
+        <w:rPr>
+          <w:rFonts w:ascii="Times New Roman" w:hAnsi="Times New Roman" w:cs="Times New Roman"/>
+        </w:rPr>
+        <w:t xml:space="preserve">For borrow book in library, the borrowers </w:t>
+      </w:r>
+      <w:r>
+        <w:rPr>
+          <w:rFonts w:ascii="Times New Roman" w:hAnsi="Times New Roman" w:cs="Times New Roman"/>
+        </w:rPr>
+        <w:t>must</w:t>
+      </w:r>
+      <w:r>
+        <w:rPr>
+          <w:rFonts w:ascii="Times New Roman" w:hAnsi="Times New Roman" w:cs="Times New Roman"/>
+        </w:rPr>
+        <w:t xml:space="preserve"> </w:t>
+      </w:r>
+      <w:r>
+        <w:rPr>
+          <w:rFonts w:ascii="Times New Roman" w:hAnsi="Times New Roman" w:cs="Times New Roman"/>
+        </w:rPr>
+        <w:t>queue up</w:t>
+      </w:r>
+      <w:r>
+        <w:rPr>
+          <w:rFonts w:ascii="Times New Roman" w:hAnsi="Times New Roman" w:cs="Times New Roman"/>
+        </w:rPr>
+        <w:t>, maybe in the long line, waste many time before check out with the librarian.</w:t>
+      </w:r>
+    </w:p>
+    <w:p>
+      <w:pPr>
+        <w:pStyle w:val="ListParagraph"/>
+        <w:numPr>
+          <w:ilvl w:val="0"/>
+          <w:numId w:val="2"/>
+        </w:numPr>
+        <w:rPr>
+          <w:rFonts w:ascii="Times New Roman" w:hAnsi="Times New Roman" w:cs="Times New Roman"/>
+        </w:rPr>
+      </w:pPr>
+      <w:r>
+        <w:rPr>
+          <w:rFonts w:ascii="Times New Roman" w:hAnsi="Times New Roman" w:cs="Times New Roman"/>
+        </w:rPr>
+        <w:t xml:space="preserve">In case the borrower borrows many book, he/she need to bring it </w:t>
+      </w:r>
+      <w:r>
+        <w:rPr>
+          <w:rFonts w:ascii="Times New Roman" w:hAnsi="Times New Roman" w:cs="Times New Roman"/>
+          <w:lang w:val="vi-VN"/>
+        </w:rPr>
+        <w:t>with</w:t>
+      </w:r>
+      <w:r>
+        <w:rPr>
+          <w:rFonts w:ascii="Times New Roman" w:hAnsi="Times New Roman" w:cs="Times New Roman"/>
+        </w:rPr>
+        <w:t xml:space="preserve"> her/him and waiting to their turn. It’s much worse when we need to wait in a long period of time with a pile of heavy books on hand. </w:t>
       </w:r>
       <w:bookmarkStart w:id="0" w:name="_GoBack"/>
       <w:bookmarkEnd w:id="0"/>
@@ -324,6 +355,7 @@
         <w:ind w:left="1134"/>
         <w:rPr>
           <w:rFonts w:ascii="Times New Roman" w:hAnsi="Times New Roman" w:cs="Times New Roman"/>
+          <w:b/>
           <w:color w:val="2E74B5" w:themeColor="accent1" w:themeShade="BF"/>
           <w:sz w:val="26"/>
           <w:szCs w:val="26"/>
@@ -333,6 +365,7 @@
       <w:r>
         <w:rPr>
           <w:rFonts w:ascii="Times New Roman" w:hAnsi="Times New Roman" w:cs="Times New Roman"/>
+          <w:b/>
           <w:color w:val="2E74B5" w:themeColor="accent1" w:themeShade="BF"/>
           <w:sz w:val="26"/>
           <w:szCs w:val="26"/>
@@ -351,6 +384,7 @@
         <w:ind w:left="1134"/>
         <w:rPr>
           <w:rFonts w:ascii="Times New Roman" w:hAnsi="Times New Roman" w:cs="Times New Roman"/>
+          <w:b/>
           <w:color w:val="2E74B5" w:themeColor="accent1" w:themeShade="BF"/>
           <w:sz w:val="26"/>
           <w:szCs w:val="26"/>
@@ -360,6 +394,7 @@
       <w:r>
         <w:rPr>
           <w:rFonts w:ascii="Times New Roman" w:hAnsi="Times New Roman" w:cs="Times New Roman"/>
+          <w:b/>
           <w:color w:val="2E74B5" w:themeColor="accent1" w:themeShade="BF"/>
           <w:sz w:val="26"/>
           <w:szCs w:val="26"/>
@@ -378,6 +413,7 @@
         <w:ind w:left="1134"/>
         <w:rPr>
           <w:rFonts w:ascii="Times New Roman" w:hAnsi="Times New Roman" w:cs="Times New Roman"/>
+          <w:b/>
           <w:color w:val="2E74B5" w:themeColor="accent1" w:themeShade="BF"/>
           <w:sz w:val="26"/>
           <w:szCs w:val="26"/>
@@ -387,12 +423,264 @@
       <w:r>
         <w:rPr>
           <w:rFonts w:ascii="Times New Roman" w:hAnsi="Times New Roman" w:cs="Times New Roman"/>
+          <w:b/>
           <w:color w:val="2E74B5" w:themeColor="accent1" w:themeShade="BF"/>
           <w:sz w:val="26"/>
           <w:szCs w:val="26"/>
           <w:lang w:val="vi-VN"/>
         </w:rPr>
-        <w:t>Function Requirements</w:t>
+        <w:t>Function</w:t>
+      </w:r>
+      <w:r>
+        <w:rPr>
+          <w:rFonts w:ascii="Times New Roman" w:hAnsi="Times New Roman" w:cs="Times New Roman"/>
+          <w:b/>
+          <w:color w:val="2E74B5" w:themeColor="accent1" w:themeShade="BF"/>
+          <w:sz w:val="26"/>
+          <w:szCs w:val="26"/>
+          <w:lang w:val="vi-VN"/>
+        </w:rPr>
+        <w:t>al</w:t>
+      </w:r>
+      <w:r>
+        <w:rPr>
+          <w:rFonts w:ascii="Times New Roman" w:hAnsi="Times New Roman" w:cs="Times New Roman"/>
+          <w:b/>
+          <w:color w:val="2E74B5" w:themeColor="accent1" w:themeShade="BF"/>
+          <w:sz w:val="26"/>
+          <w:szCs w:val="26"/>
+          <w:lang w:val="vi-VN"/>
+        </w:rPr>
+        <w:t xml:space="preserve"> Requirements</w:t>
+      </w:r>
+    </w:p>
+    <w:p>
+      <w:pPr>
+        <w:pStyle w:val="ListParagraph"/>
+        <w:ind w:left="1134"/>
+        <w:rPr>
+          <w:rFonts w:ascii="Times New Roman" w:hAnsi="Times New Roman" w:cs="Times New Roman"/>
+          <w:lang w:val="vi-VN"/>
+        </w:rPr>
+      </w:pPr>
+      <w:r>
+        <w:rPr>
+          <w:rFonts w:ascii="Times New Roman" w:hAnsi="Times New Roman" w:cs="Times New Roman"/>
+          <w:lang w:val="vi-VN"/>
+        </w:rPr>
+        <w:t>Customer</w:t>
+      </w:r>
+      <w:r>
+        <w:rPr>
+          <w:rFonts w:ascii="Times New Roman" w:hAnsi="Times New Roman" w:cs="Times New Roman"/>
+          <w:lang w:val="vi-VN"/>
+        </w:rPr>
+        <w:t xml:space="preserve"> component</w:t>
+      </w:r>
+      <w:r>
+        <w:rPr>
+          <w:rFonts w:ascii="Times New Roman" w:hAnsi="Times New Roman" w:cs="Times New Roman"/>
+          <w:lang w:val="vi-VN"/>
+        </w:rPr>
+        <w:t>:</w:t>
+      </w:r>
+    </w:p>
+    <w:p>
+      <w:pPr>
+        <w:pStyle w:val="ListParagraph"/>
+        <w:numPr>
+          <w:ilvl w:val="0"/>
+          <w:numId w:val="2"/>
+        </w:numPr>
+        <w:ind w:left="1701"/>
+        <w:rPr>
+          <w:rFonts w:ascii="Times New Roman" w:hAnsi="Times New Roman" w:cs="Times New Roman"/>
+          <w:lang w:val="vi-VN"/>
+        </w:rPr>
+      </w:pPr>
+      <w:r>
+        <w:rPr>
+          <w:rFonts w:ascii="Times New Roman" w:hAnsi="Times New Roman" w:cs="Times New Roman"/>
+          <w:lang w:val="vi-VN"/>
+        </w:rPr>
+        <w:t>Activate for a new account.</w:t>
+      </w:r>
+    </w:p>
+    <w:p>
+      <w:pPr>
+        <w:pStyle w:val="ListParagraph"/>
+        <w:numPr>
+          <w:ilvl w:val="0"/>
+          <w:numId w:val="2"/>
+        </w:numPr>
+        <w:ind w:left="1701"/>
+        <w:rPr>
+          <w:rFonts w:ascii="Times New Roman" w:hAnsi="Times New Roman" w:cs="Times New Roman"/>
+          <w:lang w:val="vi-VN"/>
+        </w:rPr>
+      </w:pPr>
+      <w:r>
+        <w:rPr>
+          <w:rFonts w:ascii="Times New Roman" w:hAnsi="Times New Roman" w:cs="Times New Roman"/>
+          <w:lang w:val="vi-VN"/>
+        </w:rPr>
+        <w:t>Download application.</w:t>
+      </w:r>
+    </w:p>
+    <w:p>
+      <w:pPr>
+        <w:pStyle w:val="ListParagraph"/>
+        <w:numPr>
+          <w:ilvl w:val="0"/>
+          <w:numId w:val="2"/>
+        </w:numPr>
+        <w:ind w:left="1701"/>
+        <w:rPr>
+          <w:rFonts w:ascii="Times New Roman" w:hAnsi="Times New Roman" w:cs="Times New Roman"/>
+          <w:lang w:val="vi-VN"/>
+        </w:rPr>
+      </w:pPr>
+      <w:r>
+        <w:rPr>
+          <w:rFonts w:ascii="Times New Roman" w:hAnsi="Times New Roman" w:cs="Times New Roman"/>
+          <w:lang w:val="vi-VN"/>
+        </w:rPr>
+        <w:t>Edit information/password.</w:t>
+      </w:r>
+    </w:p>
+    <w:p>
+      <w:pPr>
+        <w:pStyle w:val="ListParagraph"/>
+        <w:numPr>
+          <w:ilvl w:val="0"/>
+          <w:numId w:val="2"/>
+        </w:numPr>
+        <w:ind w:left="1701"/>
+        <w:rPr>
+          <w:rFonts w:ascii="Times New Roman" w:hAnsi="Times New Roman" w:cs="Times New Roman"/>
+          <w:lang w:val="vi-VN"/>
+        </w:rPr>
+      </w:pPr>
+      <w:r>
+        <w:rPr>
+          <w:rFonts w:ascii="Times New Roman" w:hAnsi="Times New Roman" w:cs="Times New Roman"/>
+          <w:lang w:val="vi-VN"/>
+        </w:rPr>
+        <w:t>Manage borrowed books.</w:t>
+      </w:r>
+    </w:p>
+    <w:p>
+      <w:pPr>
+        <w:pStyle w:val="ListParagraph"/>
+        <w:numPr>
+          <w:ilvl w:val="0"/>
+          <w:numId w:val="2"/>
+        </w:numPr>
+        <w:ind w:left="1701"/>
+        <w:rPr>
+          <w:rFonts w:ascii="Times New Roman" w:hAnsi="Times New Roman" w:cs="Times New Roman"/>
+          <w:lang w:val="vi-VN"/>
+        </w:rPr>
+      </w:pPr>
+      <w:r>
+        <w:rPr>
+          <w:rFonts w:ascii="Times New Roman" w:hAnsi="Times New Roman" w:cs="Times New Roman"/>
+          <w:lang w:val="vi-VN"/>
+        </w:rPr>
+        <w:t>Borrow book.</w:t>
+      </w:r>
+    </w:p>
+    <w:p>
+      <w:pPr>
+        <w:ind w:left="1134"/>
+        <w:rPr>
+          <w:rFonts w:ascii="Times New Roman" w:hAnsi="Times New Roman" w:cs="Times New Roman"/>
+          <w:lang w:val="vi-VN"/>
+        </w:rPr>
+      </w:pPr>
+      <w:r>
+        <w:rPr>
+          <w:rFonts w:ascii="Times New Roman" w:hAnsi="Times New Roman" w:cs="Times New Roman"/>
+          <w:lang w:val="vi-VN"/>
+        </w:rPr>
+        <w:t>Admin component:</w:t>
+      </w:r>
+    </w:p>
+    <w:p>
+      <w:pPr>
+        <w:pStyle w:val="ListParagraph"/>
+        <w:numPr>
+          <w:ilvl w:val="0"/>
+          <w:numId w:val="2"/>
+        </w:numPr>
+        <w:ind w:left="1701"/>
+        <w:rPr>
+          <w:rFonts w:ascii="Times New Roman" w:hAnsi="Times New Roman" w:cs="Times New Roman"/>
+          <w:lang w:val="vi-VN"/>
+        </w:rPr>
+      </w:pPr>
+      <w:r>
+        <w:rPr>
+          <w:rFonts w:ascii="Times New Roman" w:hAnsi="Times New Roman" w:cs="Times New Roman"/>
+          <w:lang w:val="vi-VN"/>
+        </w:rPr>
+        <w:t>Manage book information: insert, update and delete information</w:t>
+      </w:r>
+    </w:p>
+    <w:p>
+      <w:pPr>
+        <w:pStyle w:val="ListParagraph"/>
+        <w:numPr>
+          <w:ilvl w:val="0"/>
+          <w:numId w:val="2"/>
+        </w:numPr>
+        <w:ind w:left="1701"/>
+        <w:rPr>
+          <w:rFonts w:ascii="Times New Roman" w:hAnsi="Times New Roman" w:cs="Times New Roman"/>
+          <w:lang w:val="vi-VN"/>
+        </w:rPr>
+      </w:pPr>
+      <w:r>
+        <w:rPr>
+          <w:rFonts w:ascii="Times New Roman" w:hAnsi="Times New Roman" w:cs="Times New Roman"/>
+          <w:lang w:val="vi-VN"/>
+        </w:rPr>
+        <w:t>Manage customer: insert, update, activate, deactivate account.</w:t>
+      </w:r>
+    </w:p>
+    <w:p>
+      <w:pPr>
+        <w:pStyle w:val="ListParagraph"/>
+        <w:numPr>
+          <w:ilvl w:val="0"/>
+          <w:numId w:val="2"/>
+        </w:numPr>
+        <w:ind w:left="1701"/>
+        <w:rPr>
+          <w:rFonts w:ascii="Times New Roman" w:hAnsi="Times New Roman" w:cs="Times New Roman"/>
+          <w:lang w:val="vi-VN"/>
+        </w:rPr>
+      </w:pPr>
+      <w:r>
+        <w:rPr>
+          <w:rFonts w:ascii="Times New Roman" w:hAnsi="Times New Roman" w:cs="Times New Roman"/>
+          <w:lang w:val="vi-VN"/>
+        </w:rPr>
+        <w:t>Tracking</w:t>
+      </w:r>
+      <w:r>
+        <w:rPr>
+          <w:rFonts w:ascii="Times New Roman" w:hAnsi="Times New Roman" w:cs="Times New Roman"/>
+          <w:lang w:val="vi-VN"/>
+        </w:rPr>
+        <w:t xml:space="preserve"> </w:t>
+      </w:r>
+      <w:r>
+        <w:rPr>
+          <w:rFonts w:ascii="Times New Roman" w:hAnsi="Times New Roman" w:cs="Times New Roman"/>
+          <w:lang w:val="vi-VN"/>
+        </w:rPr>
+        <w:t>which books customer are borrowing.</w:t>
       </w:r>
     </w:p>
     <w:p>
@@ -405,6 +693,7 @@
         <w:ind w:left="1134"/>
         <w:rPr>
           <w:rFonts w:ascii="Times New Roman" w:hAnsi="Times New Roman" w:cs="Times New Roman"/>
+          <w:b/>
           <w:color w:val="2E74B5" w:themeColor="accent1" w:themeShade="BF"/>
           <w:sz w:val="26"/>
           <w:szCs w:val="26"/>
@@ -414,6 +703,7 @@
       <w:r>
         <w:rPr>
           <w:rFonts w:ascii="Times New Roman" w:hAnsi="Times New Roman" w:cs="Times New Roman"/>
+          <w:b/>
           <w:color w:val="2E74B5" w:themeColor="accent1" w:themeShade="BF"/>
           <w:sz w:val="26"/>
           <w:szCs w:val="26"/>
@@ -435,36 +725,38 @@
     <w:tbl>
       <w:tblPr>
         <w:tblStyle w:val="TableGrid"/>
-        <w:tblW w:w="8875" w:type="dxa"/>
+        <w:tblW w:w="9151" w:type="dxa"/>
         <w:tblInd w:w="137" w:type="dxa"/>
         <w:tblLook w:val="04A0" w:firstRow="1" w:lastRow="0" w:firstColumn="1" w:lastColumn="0" w:noHBand="0" w:noVBand="1"/>
       </w:tblPr>
       <w:tblGrid>
-        <w:gridCol w:w="884"/>
-        <w:gridCol w:w="2222"/>
-        <w:gridCol w:w="1222"/>
-        <w:gridCol w:w="1525"/>
-        <w:gridCol w:w="3022"/>
+        <w:gridCol w:w="561"/>
+        <w:gridCol w:w="2217"/>
+        <w:gridCol w:w="1871"/>
+        <w:gridCol w:w="1276"/>
+        <w:gridCol w:w="3226"/>
       </w:tblGrid>
       <w:tr>
         <w:trPr>
-          <w:trHeight w:val="535"/>
+          <w:trHeight w:val="289"/>
         </w:trPr>
         <w:tc>
           <w:tcPr>
-            <w:tcW w:w="884" w:type="dxa"/>
+            <w:tcW w:w="561" w:type="dxa"/>
             <w:vAlign w:val="center"/>
           </w:tcPr>
           <w:p>
             <w:pPr>
               <w:jc w:val="center"/>
               <w:rPr>
+                <w:rFonts w:ascii="Times New Roman" w:hAnsi="Times New Roman" w:cs="Times New Roman"/>
                 <w:b/>
                 <w:lang w:val="vi-VN"/>
               </w:rPr>
             </w:pPr>
             <w:r>
               <w:rPr>
+                <w:rFonts w:ascii="Times New Roman" w:hAnsi="Times New Roman" w:cs="Times New Roman"/>
                 <w:b/>
                 <w:lang w:val="vi-VN"/>
               </w:rPr>
@@ -474,19 +766,21 @@
         </w:tc>
         <w:tc>
           <w:tcPr>
-            <w:tcW w:w="2222" w:type="dxa"/>
+            <w:tcW w:w="2217" w:type="dxa"/>
             <w:vAlign w:val="center"/>
           </w:tcPr>
           <w:p>
             <w:pPr>
               <w:jc w:val="center"/>
               <w:rPr>
+                <w:rFonts w:ascii="Times New Roman" w:hAnsi="Times New Roman" w:cs="Times New Roman"/>
                 <w:b/>
                 <w:lang w:val="vi-VN"/>
               </w:rPr>
             </w:pPr>
             <w:r>
               <w:rPr>
+                <w:rFonts w:ascii="Times New Roman" w:hAnsi="Times New Roman" w:cs="Times New Roman"/>
                 <w:b/>
                 <w:lang w:val="vi-VN"/>
               </w:rPr>
@@ -496,19 +790,21 @@
         </w:tc>
         <w:tc>
           <w:tcPr>
-            <w:tcW w:w="1222" w:type="dxa"/>
+            <w:tcW w:w="1871" w:type="dxa"/>
             <w:vAlign w:val="center"/>
           </w:tcPr>
           <w:p>
             <w:pPr>
               <w:jc w:val="center"/>
               <w:rPr>
+                <w:rFonts w:ascii="Times New Roman" w:hAnsi="Times New Roman" w:cs="Times New Roman"/>
                 <w:b/>
                 <w:lang w:val="vi-VN"/>
               </w:rPr>
             </w:pPr>
             <w:r>
               <w:rPr>
+                <w:rFonts w:ascii="Times New Roman" w:hAnsi="Times New Roman" w:cs="Times New Roman"/>
                 <w:b/>
                 <w:lang w:val="vi-VN"/>
               </w:rPr>
@@ -518,19 +814,21 @@
         </w:tc>
         <w:tc>
           <w:tcPr>
-            <w:tcW w:w="1525" w:type="dxa"/>
+            <w:tcW w:w="1276" w:type="dxa"/>
             <w:vAlign w:val="center"/>
           </w:tcPr>
           <w:p>
             <w:pPr>
               <w:jc w:val="center"/>
               <w:rPr>
+                <w:rFonts w:ascii="Times New Roman" w:hAnsi="Times New Roman" w:cs="Times New Roman"/>
                 <w:b/>
                 <w:lang w:val="vi-VN"/>
               </w:rPr>
             </w:pPr>
             <w:r>
               <w:rPr>
+                <w:rFonts w:ascii="Times New Roman" w:hAnsi="Times New Roman" w:cs="Times New Roman"/>
                 <w:b/>
                 <w:lang w:val="vi-VN"/>
               </w:rPr>
@@ -540,19 +838,21 @@
         </w:tc>
         <w:tc>
           <w:tcPr>
-            <w:tcW w:w="3022" w:type="dxa"/>
+            <w:tcW w:w="3226" w:type="dxa"/>
             <w:vAlign w:val="center"/>
           </w:tcPr>
           <w:p>
             <w:pPr>
               <w:jc w:val="center"/>
               <w:rPr>
+                <w:rFonts w:ascii="Times New Roman" w:hAnsi="Times New Roman" w:cs="Times New Roman"/>
                 <w:b/>
                 <w:lang w:val="vi-VN"/>
               </w:rPr>
             </w:pPr>
             <w:r>
               <w:rPr>
+                <w:rFonts w:ascii="Times New Roman" w:hAnsi="Times New Roman" w:cs="Times New Roman"/>
                 <w:b/>
                 <w:lang w:val="vi-VN"/>
               </w:rPr>
@@ -562,18 +862,24 @@
         </w:tc>
       </w:tr>
       <w:tr>
-        <w:tc>
-          <w:tcPr>
-            <w:tcW w:w="884" w:type="dxa"/>
-          </w:tcPr>
-          <w:p>
-            <w:pPr>
-              <w:rPr>
+        <w:trPr>
+          <w:trHeight w:val="289"/>
+        </w:trPr>
+        <w:tc>
+          <w:tcPr>
+            <w:tcW w:w="561" w:type="dxa"/>
+            <w:vAlign w:val="center"/>
+          </w:tcPr>
+          <w:p>
+            <w:pPr>
+              <w:rPr>
+                <w:rFonts w:ascii="Times New Roman" w:hAnsi="Times New Roman" w:cs="Times New Roman"/>
                 <w:lang w:val="vi-VN"/>
               </w:rPr>
             </w:pPr>
             <w:r>
               <w:rPr>
+                <w:rFonts w:ascii="Times New Roman" w:hAnsi="Times New Roman" w:cs="Times New Roman"/>
                 <w:lang w:val="vi-VN"/>
               </w:rPr>
               <w:t>1</w:t>
@@ -582,16 +888,19 @@
         </w:tc>
         <w:tc>
           <w:tcPr>
-            <w:tcW w:w="2222" w:type="dxa"/>
-          </w:tcPr>
-          <w:p>
-            <w:pPr>
-              <w:rPr>
+            <w:tcW w:w="2217" w:type="dxa"/>
+            <w:vAlign w:val="center"/>
+          </w:tcPr>
+          <w:p>
+            <w:pPr>
+              <w:rPr>
+                <w:rFonts w:ascii="Times New Roman" w:hAnsi="Times New Roman" w:cs="Times New Roman"/>
                 <w:lang w:val="vi-VN"/>
               </w:rPr>
             </w:pPr>
             <w:r>
               <w:rPr>
+                <w:rFonts w:ascii="Times New Roman" w:hAnsi="Times New Roman" w:cs="Times New Roman"/>
                 <w:lang w:val="vi-VN"/>
               </w:rPr>
               <w:t>Kiều Trọng Khánh</w:t>
@@ -600,16 +909,19 @@
         </w:tc>
         <w:tc>
           <w:tcPr>
-            <w:tcW w:w="1222" w:type="dxa"/>
-          </w:tcPr>
-          <w:p>
-            <w:pPr>
-              <w:rPr>
+            <w:tcW w:w="1871" w:type="dxa"/>
+            <w:vAlign w:val="center"/>
+          </w:tcPr>
+          <w:p>
+            <w:pPr>
+              <w:rPr>
+                <w:rFonts w:ascii="Times New Roman" w:hAnsi="Times New Roman" w:cs="Times New Roman"/>
                 <w:lang w:val="vi-VN"/>
               </w:rPr>
             </w:pPr>
             <w:r>
               <w:rPr>
+                <w:rFonts w:ascii="Times New Roman" w:hAnsi="Times New Roman" w:cs="Times New Roman"/>
                 <w:lang w:val="vi-VN"/>
               </w:rPr>
               <w:t>Project Manager</w:t>
@@ -618,16 +930,19 @@
         </w:tc>
         <w:tc>
           <w:tcPr>
-            <w:tcW w:w="1525" w:type="dxa"/>
-          </w:tcPr>
-          <w:p>
-            <w:pPr>
-              <w:rPr>
+            <w:tcW w:w="1276" w:type="dxa"/>
+            <w:vAlign w:val="center"/>
+          </w:tcPr>
+          <w:p>
+            <w:pPr>
+              <w:rPr>
+                <w:rFonts w:ascii="Times New Roman" w:hAnsi="Times New Roman" w:cs="Times New Roman"/>
                 <w:lang w:val="vi-VN"/>
               </w:rPr>
             </w:pPr>
             <w:r>
               <w:rPr>
+                <w:rFonts w:ascii="Times New Roman" w:hAnsi="Times New Roman" w:cs="Times New Roman"/>
                 <w:lang w:val="vi-VN"/>
               </w:rPr>
               <w:t>Supervisor</w:t>
@@ -636,9 +951,15 @@
         </w:tc>
         <w:tc>
           <w:tcPr>
-            <w:tcW w:w="3022" w:type="dxa"/>
-          </w:tcPr>
-          <w:p>
+            <w:tcW w:w="3226" w:type="dxa"/>
+            <w:vAlign w:val="center"/>
+          </w:tcPr>
+          <w:p>
+            <w:pPr>
+              <w:rPr>
+                <w:rFonts w:ascii="Times New Roman" w:hAnsi="Times New Roman" w:cs="Times New Roman"/>
+              </w:rPr>
+            </w:pPr>
             <w:hyperlink r:id="rId5" w:history="1">
               <w:r>
                 <w:rPr>
@@ -653,18 +974,24 @@
         </w:tc>
       </w:tr>
       <w:tr>
-        <w:tc>
-          <w:tcPr>
-            <w:tcW w:w="884" w:type="dxa"/>
-          </w:tcPr>
-          <w:p>
-            <w:pPr>
-              <w:rPr>
+        <w:trPr>
+          <w:trHeight w:val="289"/>
+        </w:trPr>
+        <w:tc>
+          <w:tcPr>
+            <w:tcW w:w="561" w:type="dxa"/>
+            <w:vAlign w:val="center"/>
+          </w:tcPr>
+          <w:p>
+            <w:pPr>
+              <w:rPr>
+                <w:rFonts w:ascii="Times New Roman" w:hAnsi="Times New Roman" w:cs="Times New Roman"/>
                 <w:lang w:val="vi-VN"/>
               </w:rPr>
             </w:pPr>
             <w:r>
               <w:rPr>
+                <w:rFonts w:ascii="Times New Roman" w:hAnsi="Times New Roman" w:cs="Times New Roman"/>
                 <w:lang w:val="vi-VN"/>
               </w:rPr>
               <w:t>2</w:t>
@@ -673,16 +1000,19 @@
         </w:tc>
         <w:tc>
           <w:tcPr>
-            <w:tcW w:w="2222" w:type="dxa"/>
-          </w:tcPr>
-          <w:p>
-            <w:pPr>
-              <w:rPr>
+            <w:tcW w:w="2217" w:type="dxa"/>
+            <w:vAlign w:val="center"/>
+          </w:tcPr>
+          <w:p>
+            <w:pPr>
+              <w:rPr>
+                <w:rFonts w:ascii="Times New Roman" w:hAnsi="Times New Roman" w:cs="Times New Roman"/>
                 <w:lang w:val="vi-VN"/>
               </w:rPr>
             </w:pPr>
             <w:r>
               <w:rPr>
+                <w:rFonts w:ascii="Times New Roman" w:hAnsi="Times New Roman" w:cs="Times New Roman"/>
                 <w:lang w:val="vi-VN"/>
               </w:rPr>
               <w:t>Võ Hồng Hà</w:t>
@@ -691,16 +1021,19 @@
         </w:tc>
         <w:tc>
           <w:tcPr>
-            <w:tcW w:w="1222" w:type="dxa"/>
-          </w:tcPr>
-          <w:p>
-            <w:pPr>
-              <w:rPr>
+            <w:tcW w:w="1871" w:type="dxa"/>
+            <w:vAlign w:val="center"/>
+          </w:tcPr>
+          <w:p>
+            <w:pPr>
+              <w:rPr>
+                <w:rFonts w:ascii="Times New Roman" w:hAnsi="Times New Roman" w:cs="Times New Roman"/>
                 <w:lang w:val="vi-VN"/>
               </w:rPr>
             </w:pPr>
             <w:r>
               <w:rPr>
+                <w:rFonts w:ascii="Times New Roman" w:hAnsi="Times New Roman" w:cs="Times New Roman"/>
                 <w:lang w:val="vi-VN"/>
               </w:rPr>
               <w:t>Developer</w:t>
@@ -709,16 +1042,19 @@
         </w:tc>
         <w:tc>
           <w:tcPr>
-            <w:tcW w:w="1525" w:type="dxa"/>
-          </w:tcPr>
-          <w:p>
-            <w:pPr>
-              <w:rPr>
+            <w:tcW w:w="1276" w:type="dxa"/>
+            <w:vAlign w:val="center"/>
+          </w:tcPr>
+          <w:p>
+            <w:pPr>
+              <w:rPr>
+                <w:rFonts w:ascii="Times New Roman" w:hAnsi="Times New Roman" w:cs="Times New Roman"/>
                 <w:lang w:val="vi-VN"/>
               </w:rPr>
             </w:pPr>
             <w:r>
               <w:rPr>
+                <w:rFonts w:ascii="Times New Roman" w:hAnsi="Times New Roman" w:cs="Times New Roman"/>
                 <w:lang w:val="vi-VN"/>
               </w:rPr>
               <w:t>Leader</w:t>
@@ -727,9 +1063,15 @@
         </w:tc>
         <w:tc>
           <w:tcPr>
-            <w:tcW w:w="3022" w:type="dxa"/>
-          </w:tcPr>
-          <w:p>
+            <w:tcW w:w="3226" w:type="dxa"/>
+            <w:vAlign w:val="center"/>
+          </w:tcPr>
+          <w:p>
+            <w:pPr>
+              <w:rPr>
+                <w:rFonts w:ascii="Times New Roman" w:hAnsi="Times New Roman" w:cs="Times New Roman"/>
+              </w:rPr>
+            </w:pPr>
             <w:hyperlink r:id="rId6" w:history="1">
               <w:r>
                 <w:rPr>
@@ -743,18 +1085,24 @@
         </w:tc>
       </w:tr>
       <w:tr>
-        <w:tc>
-          <w:tcPr>
-            <w:tcW w:w="884" w:type="dxa"/>
-          </w:tcPr>
-          <w:p>
-            <w:pPr>
-              <w:rPr>
+        <w:trPr>
+          <w:trHeight w:val="289"/>
+        </w:trPr>
+        <w:tc>
+          <w:tcPr>
+            <w:tcW w:w="561" w:type="dxa"/>
+            <w:vAlign w:val="center"/>
+          </w:tcPr>
+          <w:p>
+            <w:pPr>
+              <w:rPr>
+                <w:rFonts w:ascii="Times New Roman" w:hAnsi="Times New Roman" w:cs="Times New Roman"/>
                 <w:lang w:val="vi-VN"/>
               </w:rPr>
             </w:pPr>
             <w:r>
               <w:rPr>
+                <w:rFonts w:ascii="Times New Roman" w:hAnsi="Times New Roman" w:cs="Times New Roman"/>
                 <w:lang w:val="vi-VN"/>
               </w:rPr>
               <w:t>3</w:t>
@@ -763,16 +1111,19 @@
         </w:tc>
         <w:tc>
           <w:tcPr>
-            <w:tcW w:w="2222" w:type="dxa"/>
-          </w:tcPr>
-          <w:p>
-            <w:pPr>
-              <w:rPr>
+            <w:tcW w:w="2217" w:type="dxa"/>
+            <w:vAlign w:val="center"/>
+          </w:tcPr>
+          <w:p>
+            <w:pPr>
+              <w:rPr>
+                <w:rFonts w:ascii="Times New Roman" w:hAnsi="Times New Roman" w:cs="Times New Roman"/>
                 <w:lang w:val="vi-VN"/>
               </w:rPr>
             </w:pPr>
             <w:r>
               <w:rPr>
+                <w:rFonts w:ascii="Times New Roman" w:hAnsi="Times New Roman" w:cs="Times New Roman"/>
                 <w:lang w:val="vi-VN"/>
               </w:rPr>
               <w:t>Nguyễn Tuấn Anh</w:t>
@@ -781,16 +1132,19 @@
         </w:tc>
         <w:tc>
           <w:tcPr>
-            <w:tcW w:w="1222" w:type="dxa"/>
-          </w:tcPr>
-          <w:p>
-            <w:pPr>
-              <w:rPr>
+            <w:tcW w:w="1871" w:type="dxa"/>
+            <w:vAlign w:val="center"/>
+          </w:tcPr>
+          <w:p>
+            <w:pPr>
+              <w:rPr>
+                <w:rFonts w:ascii="Times New Roman" w:hAnsi="Times New Roman" w:cs="Times New Roman"/>
                 <w:lang w:val="vi-VN"/>
               </w:rPr>
             </w:pPr>
             <w:r>
               <w:rPr>
+                <w:rFonts w:ascii="Times New Roman" w:hAnsi="Times New Roman" w:cs="Times New Roman"/>
                 <w:lang w:val="vi-VN"/>
               </w:rPr>
               <w:t>Developer</w:t>
@@ -799,16 +1153,19 @@
         </w:tc>
         <w:tc>
           <w:tcPr>
-            <w:tcW w:w="1525" w:type="dxa"/>
-          </w:tcPr>
-          <w:p>
-            <w:pPr>
-              <w:rPr>
+            <w:tcW w:w="1276" w:type="dxa"/>
+            <w:vAlign w:val="center"/>
+          </w:tcPr>
+          <w:p>
+            <w:pPr>
+              <w:rPr>
+                <w:rFonts w:ascii="Times New Roman" w:hAnsi="Times New Roman" w:cs="Times New Roman"/>
                 <w:lang w:val="vi-VN"/>
               </w:rPr>
             </w:pPr>
             <w:r>
               <w:rPr>
+                <w:rFonts w:ascii="Times New Roman" w:hAnsi="Times New Roman" w:cs="Times New Roman"/>
                 <w:lang w:val="vi-VN"/>
               </w:rPr>
               <w:t>Member</w:t>
@@ -817,30 +1174,48 @@
         </w:tc>
         <w:tc>
           <w:tcPr>
-            <w:tcW w:w="3022" w:type="dxa"/>
-          </w:tcPr>
-          <w:p>
-            <w:pPr>
-              <w:rPr>
-                <w:lang w:val="vi-VN"/>
-              </w:rPr>
-            </w:pPr>
+            <w:tcW w:w="3226" w:type="dxa"/>
+            <w:vAlign w:val="center"/>
+          </w:tcPr>
+          <w:p>
+            <w:pPr>
+              <w:rPr>
+                <w:rFonts w:ascii="Times New Roman" w:hAnsi="Times New Roman" w:cs="Times New Roman"/>
+                <w:lang w:val="vi-VN"/>
+              </w:rPr>
+            </w:pPr>
+            <w:hyperlink r:id="rId7" w:history="1">
+              <w:r>
+                <w:rPr>
+                  <w:rStyle w:val="Hyperlink"/>
+                  <w:rFonts w:ascii="Times New Roman" w:hAnsi="Times New Roman" w:cs="Times New Roman"/>
+                  <w:lang w:val="vi-VN"/>
+                </w:rPr>
+                <w:t>Anhntse61476@fpt.edu.vn</w:t>
+              </w:r>
+            </w:hyperlink>
           </w:p>
         </w:tc>
       </w:tr>
       <w:tr>
-        <w:tc>
-          <w:tcPr>
-            <w:tcW w:w="884" w:type="dxa"/>
-          </w:tcPr>
-          <w:p>
-            <w:pPr>
-              <w:rPr>
+        <w:trPr>
+          <w:trHeight w:val="289"/>
+        </w:trPr>
+        <w:tc>
+          <w:tcPr>
+            <w:tcW w:w="561" w:type="dxa"/>
+            <w:vAlign w:val="center"/>
+          </w:tcPr>
+          <w:p>
+            <w:pPr>
+              <w:rPr>
+                <w:rFonts w:ascii="Times New Roman" w:hAnsi="Times New Roman" w:cs="Times New Roman"/>
                 <w:lang w:val="vi-VN"/>
               </w:rPr>
             </w:pPr>
             <w:r>
               <w:rPr>
+                <w:rFonts w:ascii="Times New Roman" w:hAnsi="Times New Roman" w:cs="Times New Roman"/>
                 <w:lang w:val="vi-VN"/>
               </w:rPr>
               <w:t>4</w:t>
@@ -849,16 +1224,19 @@
         </w:tc>
         <w:tc>
           <w:tcPr>
-            <w:tcW w:w="2222" w:type="dxa"/>
-          </w:tcPr>
-          <w:p>
-            <w:pPr>
-              <w:rPr>
+            <w:tcW w:w="2217" w:type="dxa"/>
+            <w:vAlign w:val="center"/>
+          </w:tcPr>
+          <w:p>
+            <w:pPr>
+              <w:rPr>
+                <w:rFonts w:ascii="Times New Roman" w:hAnsi="Times New Roman" w:cs="Times New Roman"/>
                 <w:lang w:val="vi-VN"/>
               </w:rPr>
             </w:pPr>
             <w:r>
               <w:rPr>
+                <w:rFonts w:ascii="Times New Roman" w:hAnsi="Times New Roman" w:cs="Times New Roman"/>
                 <w:lang w:val="vi-VN"/>
               </w:rPr>
               <w:t>Đặng Nhật Thiên</w:t>
@@ -867,16 +1245,19 @@
         </w:tc>
         <w:tc>
           <w:tcPr>
-            <w:tcW w:w="1222" w:type="dxa"/>
-          </w:tcPr>
-          <w:p>
-            <w:pPr>
-              <w:rPr>
+            <w:tcW w:w="1871" w:type="dxa"/>
+            <w:vAlign w:val="center"/>
+          </w:tcPr>
+          <w:p>
+            <w:pPr>
+              <w:rPr>
+                <w:rFonts w:ascii="Times New Roman" w:hAnsi="Times New Roman" w:cs="Times New Roman"/>
                 <w:lang w:val="vi-VN"/>
               </w:rPr>
             </w:pPr>
             <w:r>
               <w:rPr>
+                <w:rFonts w:ascii="Times New Roman" w:hAnsi="Times New Roman" w:cs="Times New Roman"/>
                 <w:lang w:val="vi-VN"/>
               </w:rPr>
               <w:t>Developer</w:t>
@@ -885,16 +1266,19 @@
         </w:tc>
         <w:tc>
           <w:tcPr>
-            <w:tcW w:w="1525" w:type="dxa"/>
-          </w:tcPr>
-          <w:p>
-            <w:pPr>
-              <w:rPr>
+            <w:tcW w:w="1276" w:type="dxa"/>
+            <w:vAlign w:val="center"/>
+          </w:tcPr>
+          <w:p>
+            <w:pPr>
+              <w:rPr>
+                <w:rFonts w:ascii="Times New Roman" w:hAnsi="Times New Roman" w:cs="Times New Roman"/>
                 <w:lang w:val="vi-VN"/>
               </w:rPr>
             </w:pPr>
             <w:r>
               <w:rPr>
+                <w:rFonts w:ascii="Times New Roman" w:hAnsi="Times New Roman" w:cs="Times New Roman"/>
                 <w:lang w:val="vi-VN"/>
               </w:rPr>
               <w:t>Member</w:t>
@@ -903,14 +1287,26 @@
         </w:tc>
         <w:tc>
           <w:tcPr>
-            <w:tcW w:w="3022" w:type="dxa"/>
-          </w:tcPr>
-          <w:p>
-            <w:pPr>
-              <w:rPr>
-                <w:lang w:val="vi-VN"/>
-              </w:rPr>
-            </w:pPr>
+            <w:tcW w:w="3226" w:type="dxa"/>
+            <w:vAlign w:val="center"/>
+          </w:tcPr>
+          <w:p>
+            <w:pPr>
+              <w:rPr>
+                <w:rFonts w:ascii="Times New Roman" w:hAnsi="Times New Roman" w:cs="Times New Roman"/>
+                <w:lang w:val="vi-VN"/>
+              </w:rPr>
+            </w:pPr>
+            <w:hyperlink r:id="rId8" w:history="1">
+              <w:r>
+                <w:rPr>
+                  <w:rStyle w:val="Hyperlink"/>
+                  <w:rFonts w:ascii="Times New Roman" w:hAnsi="Times New Roman" w:cs="Times New Roman"/>
+                  <w:lang w:val="vi-VN"/>
+                </w:rPr>
+                <w:t>Thiendnse61357@fpt.edu.vn</w:t>
+              </w:r>
+            </w:hyperlink>
           </w:p>
         </w:tc>
       </w:tr>
@@ -1073,7 +1469,7 @@
       <w:lvlText w:val="%1."/>
       <w:lvlJc w:val="left"/>
       <w:pPr>
-        <w:ind w:left="720" w:hanging="360"/>
+        <w:ind w:left="4330" w:hanging="360"/>
       </w:pPr>
       <w:rPr>
         <w:rFonts w:hint="default"/>

</xml_diff>

<commit_message>
- Make writing corrections. - Add some more components of customer. - Add questionmark (?) about 2 unclear components.
</commit_message>
<xml_diff>
--- a/Documents/Reports/Report 1 – Introduction.docx
+++ b/Documents/Reports/Report 1 – Introduction.docx
@@ -274,7 +274,7 @@
       <w:pPr>
         <w:pStyle w:val="ListParagraph"/>
         <w:numPr>
-          <w:ilvl w:val="0"/>
+          <w:ilvl w:val="1"/>
           <w:numId w:val="2"/>
         </w:numPr>
         <w:rPr>
@@ -285,13 +285,37 @@
         <w:rPr>
           <w:rFonts w:ascii="Times New Roman" w:hAnsi="Times New Roman" w:cs="Times New Roman"/>
         </w:rPr>
-        <w:t xml:space="preserve">For borrow book in library, the borrowers </w:t>
-      </w:r>
-      <w:r>
-        <w:rPr>
-          <w:rFonts w:ascii="Times New Roman" w:hAnsi="Times New Roman" w:cs="Times New Roman"/>
-        </w:rPr>
-        <w:t>must</w:t>
+        <w:t>For borrow</w:t>
+      </w:r>
+      <w:r>
+        <w:rPr>
+          <w:rFonts w:ascii="Times New Roman" w:hAnsi="Times New Roman" w:cs="Times New Roman"/>
+        </w:rPr>
+        <w:t>ing</w:t>
+      </w:r>
+      <w:r>
+        <w:rPr>
+          <w:rFonts w:ascii="Times New Roman" w:hAnsi="Times New Roman" w:cs="Times New Roman"/>
+        </w:rPr>
+        <w:t xml:space="preserve"> book in </w:t>
+      </w:r>
+      <w:r>
+        <w:rPr>
+          <w:rFonts w:ascii="Times New Roman" w:hAnsi="Times New Roman" w:cs="Times New Roman"/>
+        </w:rPr>
+        <w:t xml:space="preserve">a </w:t>
+      </w:r>
+      <w:r>
+        <w:rPr>
+          <w:rFonts w:ascii="Times New Roman" w:hAnsi="Times New Roman" w:cs="Times New Roman"/>
+        </w:rPr>
+        <w:t xml:space="preserve">library, the borrowers </w:t>
+      </w:r>
+      <w:r>
+        <w:rPr>
+          <w:rFonts w:ascii="Times New Roman" w:hAnsi="Times New Roman" w:cs="Times New Roman"/>
+        </w:rPr>
+        <w:t>usually end up queueing in a long line</w:t>
       </w:r>
       <w:r>
         <w:rPr>
@@ -303,20 +327,62 @@
         <w:rPr>
           <w:rFonts w:ascii="Times New Roman" w:hAnsi="Times New Roman" w:cs="Times New Roman"/>
         </w:rPr>
-        <w:t>queue up</w:t>
-      </w:r>
-      <w:r>
-        <w:rPr>
-          <w:rFonts w:ascii="Times New Roman" w:hAnsi="Times New Roman" w:cs="Times New Roman"/>
-        </w:rPr>
-        <w:t>, maybe in the long line, waste many time before check out with the librarian.</w:t>
+        <w:t xml:space="preserve">and </w:t>
+      </w:r>
+      <w:r>
+        <w:rPr>
+          <w:rFonts w:ascii="Times New Roman" w:hAnsi="Times New Roman" w:cs="Times New Roman"/>
+        </w:rPr>
+        <w:t xml:space="preserve">hence </w:t>
+      </w:r>
+      <w:r>
+        <w:rPr>
+          <w:rFonts w:ascii="Times New Roman" w:hAnsi="Times New Roman" w:cs="Times New Roman"/>
+        </w:rPr>
+        <w:t xml:space="preserve">waste </w:t>
+      </w:r>
+      <w:r>
+        <w:rPr>
+          <w:rFonts w:ascii="Times New Roman" w:hAnsi="Times New Roman" w:cs="Times New Roman"/>
+        </w:rPr>
+        <w:t xml:space="preserve">much </w:t>
+      </w:r>
+      <w:r>
+        <w:rPr>
+          <w:rFonts w:ascii="Times New Roman" w:hAnsi="Times New Roman" w:cs="Times New Roman"/>
+        </w:rPr>
+        <w:t>time before check</w:t>
+      </w:r>
+      <w:r>
+        <w:rPr>
+          <w:rFonts w:ascii="Times New Roman" w:hAnsi="Times New Roman" w:cs="Times New Roman"/>
+        </w:rPr>
+        <w:t>ing</w:t>
+      </w:r>
+      <w:r>
+        <w:rPr>
+          <w:rFonts w:ascii="Times New Roman" w:hAnsi="Times New Roman" w:cs="Times New Roman"/>
+        </w:rPr>
+        <w:t xml:space="preserve"> out with the librarian</w:t>
+      </w:r>
+      <w:r>
+        <w:rPr>
+          <w:rFonts w:ascii="Times New Roman" w:hAnsi="Times New Roman" w:cs="Times New Roman"/>
+        </w:rPr>
+        <w:t>s</w:t>
+      </w:r>
+      <w:r>
+        <w:rPr>
+          <w:rFonts w:ascii="Times New Roman" w:hAnsi="Times New Roman" w:cs="Times New Roman"/>
+        </w:rPr>
+        <w:t>.</w:t>
       </w:r>
     </w:p>
     <w:p>
       <w:pPr>
         <w:pStyle w:val="ListParagraph"/>
         <w:numPr>
-          <w:ilvl w:val="0"/>
+          <w:ilvl w:val="1"/>
           <w:numId w:val="2"/>
         </w:numPr>
         <w:rPr>
@@ -327,7 +393,55 @@
         <w:rPr>
           <w:rFonts w:ascii="Times New Roman" w:hAnsi="Times New Roman" w:cs="Times New Roman"/>
         </w:rPr>
-        <w:t xml:space="preserve">In case the borrower borrows many book, he/she need to bring it </w:t>
+        <w:t xml:space="preserve">In case </w:t>
+      </w:r>
+      <w:r>
+        <w:rPr>
+          <w:rFonts w:ascii="Times New Roman" w:hAnsi="Times New Roman" w:cs="Times New Roman"/>
+        </w:rPr>
+        <w:t xml:space="preserve">a </w:t>
+      </w:r>
+      <w:r>
+        <w:rPr>
+          <w:rFonts w:ascii="Times New Roman" w:hAnsi="Times New Roman" w:cs="Times New Roman"/>
+        </w:rPr>
+        <w:t>borrower</w:t>
+      </w:r>
+      <w:r>
+        <w:rPr>
+          <w:rFonts w:ascii="Times New Roman" w:hAnsi="Times New Roman" w:cs="Times New Roman"/>
+        </w:rPr>
+        <w:t xml:space="preserve"> borrows</w:t>
+      </w:r>
+      <w:r>
+        <w:rPr>
+          <w:rFonts w:ascii="Times New Roman" w:hAnsi="Times New Roman" w:cs="Times New Roman"/>
+        </w:rPr>
+        <w:t xml:space="preserve"> many book</w:t>
+      </w:r>
+      <w:r>
+        <w:rPr>
+          <w:rFonts w:ascii="Times New Roman" w:hAnsi="Times New Roman" w:cs="Times New Roman"/>
+        </w:rPr>
+        <w:t>s</w:t>
+      </w:r>
+      <w:r>
+        <w:rPr>
+          <w:rFonts w:ascii="Times New Roman" w:hAnsi="Times New Roman" w:cs="Times New Roman"/>
+        </w:rPr>
+        <w:t>, he/she need</w:t>
+      </w:r>
+      <w:r>
+        <w:rPr>
+          <w:rFonts w:ascii="Times New Roman" w:hAnsi="Times New Roman" w:cs="Times New Roman"/>
+        </w:rPr>
+        <w:t>s</w:t>
+      </w:r>
+      <w:r>
+        <w:rPr>
+          <w:rFonts w:ascii="Times New Roman" w:hAnsi="Times New Roman" w:cs="Times New Roman"/>
+        </w:rPr>
+        <w:t xml:space="preserve"> to bring it </w:t>
       </w:r>
       <w:r>
         <w:rPr>
@@ -340,10 +454,75 @@
         <w:rPr>
           <w:rFonts w:ascii="Times New Roman" w:hAnsi="Times New Roman" w:cs="Times New Roman"/>
         </w:rPr>
-        <w:t xml:space="preserve"> her/him and waiting to their turn. It’s much worse when we need to wait in a long period of time with a pile of heavy books on hand. </w:t>
-      </w:r>
-      <w:bookmarkStart w:id="0" w:name="_GoBack"/>
-      <w:bookmarkEnd w:id="0"/>
+        <w:t xml:space="preserve"> </w:t>
+      </w:r>
+      <w:r>
+        <w:rPr>
+          <w:rFonts w:ascii="Times New Roman" w:hAnsi="Times New Roman" w:cs="Times New Roman"/>
+        </w:rPr>
+        <w:t xml:space="preserve">him/her </w:t>
+      </w:r>
+      <w:r>
+        <w:rPr>
+          <w:rFonts w:ascii="Times New Roman" w:hAnsi="Times New Roman" w:cs="Times New Roman"/>
+        </w:rPr>
+        <w:t xml:space="preserve">and </w:t>
+      </w:r>
+      <w:r>
+        <w:rPr>
+          <w:rFonts w:ascii="Times New Roman" w:hAnsi="Times New Roman" w:cs="Times New Roman"/>
+        </w:rPr>
+        <w:t>wait for turn. It i</w:t>
+      </w:r>
+      <w:r>
+        <w:rPr>
+          <w:rFonts w:ascii="Times New Roman" w:hAnsi="Times New Roman" w:cs="Times New Roman"/>
+        </w:rPr>
+        <w:t>s</w:t>
+      </w:r>
+      <w:r>
+        <w:rPr>
+          <w:rFonts w:ascii="Times New Roman" w:hAnsi="Times New Roman" w:cs="Times New Roman"/>
+        </w:rPr>
+        <w:t xml:space="preserve"> ever</w:t>
+      </w:r>
+      <w:r>
+        <w:rPr>
+          <w:rFonts w:ascii="Times New Roman" w:hAnsi="Times New Roman" w:cs="Times New Roman"/>
+        </w:rPr>
+        <w:t xml:space="preserve"> worse when </w:t>
+      </w:r>
+      <w:r>
+        <w:rPr>
+          <w:rFonts w:ascii="Times New Roman" w:hAnsi="Times New Roman" w:cs="Times New Roman"/>
+        </w:rPr>
+        <w:t xml:space="preserve">the borrower has to wait for a long time </w:t>
+      </w:r>
+      <w:r>
+        <w:rPr>
+          <w:rFonts w:ascii="Times New Roman" w:hAnsi="Times New Roman" w:cs="Times New Roman"/>
+        </w:rPr>
+        <w:t xml:space="preserve">with a pile of heavy books on </w:t>
+      </w:r>
+      <w:r>
+        <w:rPr>
+          <w:rFonts w:ascii="Times New Roman" w:hAnsi="Times New Roman" w:cs="Times New Roman"/>
+        </w:rPr>
+        <w:t xml:space="preserve">his/her </w:t>
+      </w:r>
+      <w:r>
+        <w:rPr>
+          <w:rFonts w:ascii="Times New Roman" w:hAnsi="Times New Roman" w:cs="Times New Roman"/>
+        </w:rPr>
+        <w:t>hand.</w:t>
+      </w:r>
+    </w:p>
+    <w:p>
+      <w:pPr>
+        <w:rPr>
+          <w:rFonts w:ascii="Times New Roman" w:hAnsi="Times New Roman" w:cs="Times New Roman"/>
+        </w:rPr>
+      </w:pPr>
     </w:p>
     <w:p>
       <w:pPr>
@@ -505,6 +684,21 @@
         </w:rPr>
         <w:t>Activate for a new account.</w:t>
       </w:r>
+      <w:r>
+        <w:rPr>
+          <w:rFonts w:ascii="Times New Roman" w:hAnsi="Times New Roman" w:cs="Times New Roman"/>
+          <w:lang w:val="vi-VN"/>
+        </w:rPr>
+        <w:t xml:space="preserve"> </w:t>
+      </w:r>
+      <w:r>
+        <w:rPr>
+          <w:rFonts w:ascii="Times New Roman" w:hAnsi="Times New Roman" w:cs="Times New Roman"/>
+          <w:color w:val="FF0000"/>
+          <w:lang w:val="vi-VN"/>
+        </w:rPr>
+        <w:t>(? We agreed that accounts can only be activated by the library’s authority?)</w:t>
+      </w:r>
     </w:p>
     <w:p>
       <w:pPr>
@@ -526,6 +720,21 @@
         </w:rPr>
         <w:t>Download application.</w:t>
       </w:r>
+      <w:r>
+        <w:rPr>
+          <w:rFonts w:ascii="Times New Roman" w:hAnsi="Times New Roman" w:cs="Times New Roman"/>
+          <w:lang w:val="vi-VN"/>
+        </w:rPr>
+        <w:t xml:space="preserve"> </w:t>
+      </w:r>
+      <w:r>
+        <w:rPr>
+          <w:rFonts w:ascii="Times New Roman" w:hAnsi="Times New Roman" w:cs="Times New Roman"/>
+          <w:color w:val="FF0000"/>
+          <w:lang w:val="vi-VN"/>
+        </w:rPr>
+        <w:t>(?)</w:t>
+      </w:r>
     </w:p>
     <w:p>
       <w:pPr>
@@ -566,7 +775,14 @@
           <w:rFonts w:ascii="Times New Roman" w:hAnsi="Times New Roman" w:cs="Times New Roman"/>
           <w:lang w:val="vi-VN"/>
         </w:rPr>
-        <w:t>Manage borrowed books.</w:t>
+        <w:t>View borrowing/borrowed</w:t>
+      </w:r>
+      <w:r>
+        <w:rPr>
+          <w:rFonts w:ascii="Times New Roman" w:hAnsi="Times New Roman" w:cs="Times New Roman"/>
+          <w:lang w:val="vi-VN"/>
+        </w:rPr>
+        <w:t xml:space="preserve"> books.</w:t>
       </w:r>
     </w:p>
     <w:p>
@@ -587,23 +803,21 @@
           <w:rFonts w:ascii="Times New Roman" w:hAnsi="Times New Roman" w:cs="Times New Roman"/>
           <w:lang w:val="vi-VN"/>
         </w:rPr>
-        <w:t>Borrow book.</w:t>
-      </w:r>
-    </w:p>
-    <w:p>
-      <w:pPr>
-        <w:ind w:left="1134"/>
-        <w:rPr>
-          <w:rFonts w:ascii="Times New Roman" w:hAnsi="Times New Roman" w:cs="Times New Roman"/>
-          <w:lang w:val="vi-VN"/>
-        </w:rPr>
-      </w:pPr>
-      <w:r>
-        <w:rPr>
-          <w:rFonts w:ascii="Times New Roman" w:hAnsi="Times New Roman" w:cs="Times New Roman"/>
-          <w:lang w:val="vi-VN"/>
-        </w:rPr>
-        <w:t>Admin component:</w:t>
+        <w:t>Borrow book</w:t>
+      </w:r>
+      <w:r>
+        <w:rPr>
+          <w:rFonts w:ascii="Times New Roman" w:hAnsi="Times New Roman" w:cs="Times New Roman"/>
+          <w:lang w:val="vi-VN"/>
+        </w:rPr>
+        <w:t>s</w:t>
+      </w:r>
+      <w:r>
+        <w:rPr>
+          <w:rFonts w:ascii="Times New Roman" w:hAnsi="Times New Roman" w:cs="Times New Roman"/>
+          <w:lang w:val="vi-VN"/>
+        </w:rPr>
+        <w:t>.</w:t>
       </w:r>
     </w:p>
     <w:p>
@@ -624,7 +838,7 @@
           <w:rFonts w:ascii="Times New Roman" w:hAnsi="Times New Roman" w:cs="Times New Roman"/>
           <w:lang w:val="vi-VN"/>
         </w:rPr>
-        <w:t>Manage book information: insert, update and delete information</w:t>
+        <w:t>Get notifications when borrowing books are about to be returned.</w:t>
       </w:r>
     </w:p>
     <w:p>
@@ -645,7 +859,7 @@
           <w:rFonts w:ascii="Times New Roman" w:hAnsi="Times New Roman" w:cs="Times New Roman"/>
           <w:lang w:val="vi-VN"/>
         </w:rPr>
-        <w:t>Manage customer: insert, update, activate, deactivate account.</w:t>
+        <w:t>Make wishlist about an unavailable book, so that user can receive notification when the wanted book is back on shelf.</w:t>
       </w:r>
     </w:p>
     <w:p>
@@ -666,6 +880,156 @@
           <w:rFonts w:ascii="Times New Roman" w:hAnsi="Times New Roman" w:cs="Times New Roman"/>
           <w:lang w:val="vi-VN"/>
         </w:rPr>
+        <w:t>Search for books (by name, author, category, topic).</w:t>
+      </w:r>
+    </w:p>
+    <w:p>
+      <w:pPr>
+        <w:pStyle w:val="ListParagraph"/>
+        <w:numPr>
+          <w:ilvl w:val="0"/>
+          <w:numId w:val="2"/>
+        </w:numPr>
+        <w:ind w:left="1701"/>
+        <w:rPr>
+          <w:rFonts w:ascii="Times New Roman" w:hAnsi="Times New Roman" w:cs="Times New Roman"/>
+          <w:lang w:val="vi-VN"/>
+        </w:rPr>
+      </w:pPr>
+      <w:r>
+        <w:rPr>
+          <w:rFonts w:ascii="Times New Roman" w:hAnsi="Times New Roman" w:cs="Times New Roman"/>
+          <w:lang w:val="vi-VN"/>
+        </w:rPr>
+        <w:t>Unactivate account.</w:t>
+      </w:r>
+    </w:p>
+    <w:p>
+      <w:pPr>
+        <w:rPr>
+          <w:rFonts w:ascii="Times New Roman" w:hAnsi="Times New Roman" w:cs="Times New Roman"/>
+          <w:lang w:val="vi-VN"/>
+        </w:rPr>
+      </w:pPr>
+    </w:p>
+    <w:p>
+      <w:pPr>
+        <w:ind w:left="1134"/>
+        <w:rPr>
+          <w:rFonts w:ascii="Times New Roman" w:hAnsi="Times New Roman" w:cs="Times New Roman"/>
+          <w:lang w:val="vi-VN"/>
+        </w:rPr>
+      </w:pPr>
+      <w:r>
+        <w:rPr>
+          <w:rFonts w:ascii="Times New Roman" w:hAnsi="Times New Roman" w:cs="Times New Roman"/>
+          <w:lang w:val="vi-VN"/>
+        </w:rPr>
+        <w:t>Admin component:</w:t>
+      </w:r>
+    </w:p>
+    <w:p>
+      <w:pPr>
+        <w:pStyle w:val="ListParagraph"/>
+        <w:numPr>
+          <w:ilvl w:val="0"/>
+          <w:numId w:val="2"/>
+        </w:numPr>
+        <w:ind w:left="1701"/>
+        <w:rPr>
+          <w:rFonts w:ascii="Times New Roman" w:hAnsi="Times New Roman" w:cs="Times New Roman"/>
+          <w:lang w:val="vi-VN"/>
+        </w:rPr>
+      </w:pPr>
+      <w:r>
+        <w:rPr>
+          <w:rFonts w:ascii="Times New Roman" w:hAnsi="Times New Roman" w:cs="Times New Roman"/>
+          <w:lang w:val="vi-VN"/>
+        </w:rPr>
+        <w:t xml:space="preserve">Manage </w:t>
+      </w:r>
+      <w:r>
+        <w:rPr>
+          <w:rFonts w:ascii="Times New Roman" w:hAnsi="Times New Roman" w:cs="Times New Roman"/>
+          <w:lang w:val="vi-VN"/>
+        </w:rPr>
+        <w:t xml:space="preserve">books’ </w:t>
+      </w:r>
+      <w:r>
+        <w:rPr>
+          <w:rFonts w:ascii="Times New Roman" w:hAnsi="Times New Roman" w:cs="Times New Roman"/>
+          <w:lang w:val="vi-VN"/>
+        </w:rPr>
+        <w:t>information: insert, update and delete information</w:t>
+      </w:r>
+      <w:r>
+        <w:rPr>
+          <w:rFonts w:ascii="Times New Roman" w:hAnsi="Times New Roman" w:cs="Times New Roman"/>
+          <w:lang w:val="vi-VN"/>
+        </w:rPr>
+        <w:t>.</w:t>
+      </w:r>
+    </w:p>
+    <w:p>
+      <w:pPr>
+        <w:pStyle w:val="ListParagraph"/>
+        <w:numPr>
+          <w:ilvl w:val="0"/>
+          <w:numId w:val="2"/>
+        </w:numPr>
+        <w:ind w:left="1701"/>
+        <w:rPr>
+          <w:rFonts w:ascii="Times New Roman" w:hAnsi="Times New Roman" w:cs="Times New Roman"/>
+          <w:lang w:val="vi-VN"/>
+        </w:rPr>
+      </w:pPr>
+      <w:r>
+        <w:rPr>
+          <w:rFonts w:ascii="Times New Roman" w:hAnsi="Times New Roman" w:cs="Times New Roman"/>
+          <w:lang w:val="vi-VN"/>
+        </w:rPr>
+        <w:t>Manage customer</w:t>
+      </w:r>
+      <w:r>
+        <w:rPr>
+          <w:rFonts w:ascii="Times New Roman" w:hAnsi="Times New Roman" w:cs="Times New Roman"/>
+          <w:lang w:val="vi-VN"/>
+        </w:rPr>
+        <w:t>s</w:t>
+      </w:r>
+      <w:r>
+        <w:rPr>
+          <w:rFonts w:ascii="Times New Roman" w:hAnsi="Times New Roman" w:cs="Times New Roman"/>
+          <w:lang w:val="vi-VN"/>
+        </w:rPr>
+        <w:t>: insert, updat</w:t>
+      </w:r>
+      <w:r>
+        <w:rPr>
+          <w:rFonts w:ascii="Times New Roman" w:hAnsi="Times New Roman" w:cs="Times New Roman"/>
+          <w:lang w:val="vi-VN"/>
+        </w:rPr>
+        <w:t>e, activate, deactivate accounts.</w:t>
+      </w:r>
+    </w:p>
+    <w:p>
+      <w:pPr>
+        <w:pStyle w:val="ListParagraph"/>
+        <w:numPr>
+          <w:ilvl w:val="0"/>
+          <w:numId w:val="2"/>
+        </w:numPr>
+        <w:ind w:left="1701"/>
+        <w:rPr>
+          <w:rFonts w:ascii="Times New Roman" w:hAnsi="Times New Roman" w:cs="Times New Roman"/>
+          <w:lang w:val="vi-VN"/>
+        </w:rPr>
+      </w:pPr>
+      <w:r>
+        <w:rPr>
+          <w:rFonts w:ascii="Times New Roman" w:hAnsi="Times New Roman" w:cs="Times New Roman"/>
+          <w:lang w:val="vi-VN"/>
+        </w:rPr>
         <w:t>Tracking</w:t>
       </w:r>
       <w:r>
@@ -680,8 +1044,46 @@
           <w:rFonts w:ascii="Times New Roman" w:hAnsi="Times New Roman" w:cs="Times New Roman"/>
           <w:lang w:val="vi-VN"/>
         </w:rPr>
-        <w:t>which books customer are borrowing.</w:t>
-      </w:r>
+        <w:t xml:space="preserve">which books </w:t>
+      </w:r>
+      <w:r>
+        <w:rPr>
+          <w:rFonts w:ascii="Times New Roman" w:hAnsi="Times New Roman" w:cs="Times New Roman"/>
+          <w:lang w:val="vi-VN"/>
+        </w:rPr>
+        <w:t xml:space="preserve">a </w:t>
+      </w:r>
+      <w:r>
+        <w:rPr>
+          <w:rFonts w:ascii="Times New Roman" w:hAnsi="Times New Roman" w:cs="Times New Roman"/>
+          <w:lang w:val="vi-VN"/>
+        </w:rPr>
+        <w:t xml:space="preserve">customer are </w:t>
+      </w:r>
+      <w:bookmarkStart w:id="0" w:name="_GoBack"/>
+      <w:r>
+        <w:rPr>
+          <w:rFonts w:ascii="Times New Roman" w:hAnsi="Times New Roman" w:cs="Times New Roman"/>
+          <w:lang w:val="vi-VN"/>
+        </w:rPr>
+        <w:t>borrowing</w:t>
+      </w:r>
+      <w:bookmarkEnd w:id="0"/>
+      <w:r>
+        <w:rPr>
+          <w:rFonts w:ascii="Times New Roman" w:hAnsi="Times New Roman" w:cs="Times New Roman"/>
+          <w:lang w:val="vi-VN"/>
+        </w:rPr>
+        <w:t>.</w:t>
+      </w:r>
+    </w:p>
+    <w:p>
+      <w:pPr>
+        <w:rPr>
+          <w:rFonts w:ascii="Times New Roman" w:hAnsi="Times New Roman" w:cs="Times New Roman"/>
+          <w:lang w:val="vi-VN"/>
+        </w:rPr>
+      </w:pPr>
     </w:p>
     <w:p>
       <w:pPr>
@@ -1362,7 +1764,7 @@
         <w:rFonts w:ascii="Calibri" w:eastAsiaTheme="minorHAnsi" w:hAnsi="Calibri" w:cstheme="minorBidi" w:hint="default"/>
       </w:rPr>
     </w:lvl>
-    <w:lvl w:ilvl="1" w:tplc="04090003" w:tentative="1">
+    <w:lvl w:ilvl="1" w:tplc="04090003">
       <w:start w:val="1"/>
       <w:numFmt w:val="bullet"/>
       <w:lvlText w:val="o"/>

</xml_diff>

<commit_message>
update report 1 - hầu như đã chỉnh sửa, thêm nội dung xong
</commit_message>
<xml_diff>
--- a/Documents/Reports/Report 1 – Introduction.docx
+++ b/Documents/Reports/Report 1 – Introduction.docx
@@ -10,7 +10,6 @@
           <w:b/>
           <w:sz w:val="36"/>
           <w:szCs w:val="36"/>
-          <w:lang w:val="vi-VN"/>
         </w:rPr>
       </w:pPr>
       <w:r>
@@ -19,7 +18,6 @@
           <w:b/>
           <w:sz w:val="36"/>
           <w:szCs w:val="36"/>
-          <w:lang w:val="vi-VN"/>
         </w:rPr>
         <w:t>Report 1 – Introduction</w:t>
       </w:r>
@@ -28,7 +26,6 @@
       <w:pPr>
         <w:rPr>
           <w:rFonts w:ascii="Times New Roman" w:hAnsi="Times New Roman" w:cs="Times New Roman"/>
-          <w:lang w:val="vi-VN"/>
         </w:rPr>
       </w:pPr>
     </w:p>
@@ -45,7 +42,6 @@
           <w:color w:val="2E74B5" w:themeColor="accent1" w:themeShade="BF"/>
           <w:sz w:val="26"/>
           <w:szCs w:val="26"/>
-          <w:lang w:val="vi-VN"/>
         </w:rPr>
       </w:pPr>
       <w:r>
@@ -54,7 +50,6 @@
           <w:color w:val="2E74B5" w:themeColor="accent1" w:themeShade="BF"/>
           <w:sz w:val="26"/>
           <w:szCs w:val="26"/>
-          <w:lang w:val="vi-VN"/>
         </w:rPr>
         <w:t>Project Information</w:t>
       </w:r>
@@ -65,7 +60,6 @@
         <w:ind w:left="1134"/>
         <w:rPr>
           <w:rFonts w:ascii="Times New Roman" w:hAnsi="Times New Roman" w:cs="Times New Roman"/>
-          <w:lang w:val="vi-VN"/>
         </w:rPr>
       </w:pPr>
     </w:p>
@@ -79,21 +73,13 @@
         <w:ind w:left="1418"/>
         <w:rPr>
           <w:rFonts w:ascii="Times New Roman" w:hAnsi="Times New Roman" w:cs="Times New Roman"/>
-          <w:lang w:val="vi-VN"/>
-        </w:rPr>
-      </w:pPr>
-      <w:r>
-        <w:rPr>
-          <w:rFonts w:ascii="Times New Roman" w:hAnsi="Times New Roman" w:cs="Times New Roman"/>
-          <w:lang w:val="vi-VN"/>
-        </w:rPr>
-        <w:t>Projec</w:t>
-      </w:r>
-      <w:r>
-        <w:rPr>
-          <w:rFonts w:ascii="Times New Roman" w:hAnsi="Times New Roman" w:cs="Times New Roman"/>
-        </w:rPr>
-        <w:t xml:space="preserve">t name: </w:t>
+        </w:rPr>
+      </w:pPr>
+      <w:r>
+        <w:rPr>
+          <w:rFonts w:ascii="Times New Roman" w:hAnsi="Times New Roman" w:cs="Times New Roman"/>
+        </w:rPr>
+        <w:t xml:space="preserve">Project name: </w:t>
       </w:r>
       <w:r>
         <w:rPr>
@@ -113,7 +99,6 @@
         <w:ind w:left="1418"/>
         <w:rPr>
           <w:rFonts w:ascii="Times New Roman" w:hAnsi="Times New Roman" w:cs="Times New Roman"/>
-          <w:lang w:val="vi-VN"/>
         </w:rPr>
       </w:pPr>
       <w:r>
@@ -140,7 +125,6 @@
         <w:ind w:left="1418"/>
         <w:rPr>
           <w:rFonts w:ascii="Times New Roman" w:hAnsi="Times New Roman" w:cs="Times New Roman"/>
-          <w:lang w:val="vi-VN"/>
         </w:rPr>
       </w:pPr>
       <w:r>
@@ -167,7 +151,6 @@
         <w:ind w:left="1418"/>
         <w:rPr>
           <w:rFonts w:ascii="Times New Roman" w:hAnsi="Times New Roman" w:cs="Times New Roman"/>
-          <w:lang w:val="vi-VN"/>
         </w:rPr>
       </w:pPr>
       <w:r>
@@ -194,7 +177,6 @@
         <w:ind w:left="1418"/>
         <w:rPr>
           <w:rFonts w:ascii="Times New Roman" w:hAnsi="Times New Roman" w:cs="Times New Roman"/>
-          <w:lang w:val="vi-VN"/>
         </w:rPr>
       </w:pPr>
       <w:r>
@@ -203,12 +185,13 @@
         </w:rPr>
         <w:t xml:space="preserve">End Date: </w:t>
       </w:r>
-    </w:p>
-    <w:p>
-      <w:pPr>
-        <w:rPr>
-          <w:rFonts w:ascii="Times New Roman" w:hAnsi="Times New Roman" w:cs="Times New Roman"/>
-          <w:lang w:val="vi-VN"/>
+      <w:bookmarkStart w:id="0" w:name="_GoBack"/>
+      <w:bookmarkEnd w:id="0"/>
+    </w:p>
+    <w:p>
+      <w:pPr>
+        <w:rPr>
+          <w:rFonts w:ascii="Times New Roman" w:hAnsi="Times New Roman" w:cs="Times New Roman"/>
         </w:rPr>
       </w:pPr>
     </w:p>
@@ -226,7 +209,6 @@
           <w:color w:val="2E74B5" w:themeColor="accent1" w:themeShade="BF"/>
           <w:sz w:val="26"/>
           <w:szCs w:val="26"/>
-          <w:lang w:val="vi-VN"/>
         </w:rPr>
       </w:pPr>
       <w:r>
@@ -236,9 +218,74 @@
           <w:color w:val="2E74B5" w:themeColor="accent1" w:themeShade="BF"/>
           <w:sz w:val="26"/>
           <w:szCs w:val="26"/>
-          <w:lang w:val="vi-VN"/>
         </w:rPr>
         <w:t xml:space="preserve">Introduction </w:t>
+      </w:r>
+    </w:p>
+    <w:p>
+      <w:pPr>
+        <w:pStyle w:val="ListParagraph"/>
+        <w:ind w:left="1134"/>
+        <w:rPr>
+          <w:rFonts w:ascii="Times New Roman" w:hAnsi="Times New Roman" w:cs="Times New Roman"/>
+        </w:rPr>
+      </w:pPr>
+      <w:r>
+        <w:rPr>
+          <w:rFonts w:ascii="Times New Roman" w:hAnsi="Times New Roman" w:cs="Times New Roman"/>
+        </w:rPr>
+        <w:t xml:space="preserve">Nowadays, library is the regular place that many people come to learning or borrowing books. However, almost current library systems use traditional way to serve the customers. It takes much time </w:t>
+      </w:r>
+      <w:r>
+        <w:rPr>
+          <w:rFonts w:ascii="Times New Roman" w:hAnsi="Times New Roman" w:cs="Times New Roman"/>
+        </w:rPr>
+        <w:t xml:space="preserve">to queueing </w:t>
+      </w:r>
+      <w:r>
+        <w:rPr>
+          <w:rFonts w:ascii="Times New Roman" w:hAnsi="Times New Roman" w:cs="Times New Roman"/>
+        </w:rPr>
+        <w:t>and not easy to manage the books.</w:t>
+      </w:r>
+      <w:r>
+        <w:rPr>
+          <w:rFonts w:ascii="Times New Roman" w:hAnsi="Times New Roman" w:cs="Times New Roman"/>
+        </w:rPr>
+        <w:t xml:space="preserve"> </w:t>
+      </w:r>
+    </w:p>
+    <w:p>
+      <w:pPr>
+        <w:pStyle w:val="ListParagraph"/>
+        <w:ind w:left="1134"/>
+        <w:rPr>
+          <w:rFonts w:ascii="Times New Roman" w:hAnsi="Times New Roman" w:cs="Times New Roman"/>
+        </w:rPr>
+      </w:pPr>
+      <w:r>
+        <w:rPr>
+          <w:rFonts w:ascii="Times New Roman" w:hAnsi="Times New Roman" w:cs="Times New Roman"/>
+        </w:rPr>
+        <w:t xml:space="preserve">We build a system, which help managers, customers to solve their current problems. With this system, it takes less time </w:t>
+      </w:r>
+      <w:r>
+        <w:rPr>
+          <w:rFonts w:ascii="Times New Roman" w:hAnsi="Times New Roman" w:cs="Times New Roman"/>
+        </w:rPr>
+        <w:t>to</w:t>
+      </w:r>
+      <w:r>
+        <w:rPr>
+          <w:rFonts w:ascii="Times New Roman" w:hAnsi="Times New Roman" w:cs="Times New Roman"/>
+        </w:rPr>
+        <w:t xml:space="preserve"> waiting</w:t>
+      </w:r>
+      <w:r>
+        <w:rPr>
+          <w:rFonts w:ascii="Times New Roman" w:hAnsi="Times New Roman" w:cs="Times New Roman"/>
+        </w:rPr>
+        <w:t xml:space="preserve"> for check out with the librarian.</w:t>
       </w:r>
     </w:p>
     <w:p>
@@ -255,7 +302,6 @@
           <w:color w:val="2E74B5" w:themeColor="accent1" w:themeShade="BF"/>
           <w:sz w:val="26"/>
           <w:szCs w:val="26"/>
-          <w:lang w:val="vi-VN"/>
         </w:rPr>
       </w:pPr>
       <w:r>
@@ -265,7 +311,6 @@
           <w:color w:val="2E74B5" w:themeColor="accent1" w:themeShade="BF"/>
           <w:sz w:val="26"/>
           <w:szCs w:val="26"/>
-          <w:lang w:val="vi-VN"/>
         </w:rPr>
         <w:t>Current Situation</w:t>
       </w:r>
@@ -441,20 +486,7 @@
         <w:rPr>
           <w:rFonts w:ascii="Times New Roman" w:hAnsi="Times New Roman" w:cs="Times New Roman"/>
         </w:rPr>
-        <w:t xml:space="preserve"> to bring it </w:t>
-      </w:r>
-      <w:r>
-        <w:rPr>
-          <w:rFonts w:ascii="Times New Roman" w:hAnsi="Times New Roman" w:cs="Times New Roman"/>
-          <w:lang w:val="vi-VN"/>
-        </w:rPr>
-        <w:t>with</w:t>
-      </w:r>
-      <w:r>
-        <w:rPr>
-          <w:rFonts w:ascii="Times New Roman" w:hAnsi="Times New Roman" w:cs="Times New Roman"/>
-        </w:rPr>
-        <w:t xml:space="preserve"> </w:t>
+        <w:t xml:space="preserve"> to bring it with </w:t>
       </w:r>
       <w:r>
         <w:rPr>
@@ -538,7 +570,6 @@
           <w:color w:val="2E74B5" w:themeColor="accent1" w:themeShade="BF"/>
           <w:sz w:val="26"/>
           <w:szCs w:val="26"/>
-          <w:lang w:val="vi-VN"/>
         </w:rPr>
       </w:pPr>
       <w:r>
@@ -548,9 +579,157 @@
           <w:color w:val="2E74B5" w:themeColor="accent1" w:themeShade="BF"/>
           <w:sz w:val="26"/>
           <w:szCs w:val="26"/>
-          <w:lang w:val="vi-VN"/>
         </w:rPr>
         <w:t>Problem Definition</w:t>
+      </w:r>
+    </w:p>
+    <w:p>
+      <w:pPr>
+        <w:pStyle w:val="ListParagraph"/>
+        <w:ind w:left="1134"/>
+        <w:rPr>
+          <w:rFonts w:ascii="Times New Roman" w:hAnsi="Times New Roman" w:cs="Times New Roman"/>
+        </w:rPr>
+      </w:pPr>
+      <w:r>
+        <w:rPr>
+          <w:rFonts w:ascii="Times New Roman" w:hAnsi="Times New Roman" w:cs="Times New Roman"/>
+        </w:rPr>
+        <w:t>Because of current situation, we found that the traditional process has many advantages and disadvantages below:</w:t>
+      </w:r>
+    </w:p>
+    <w:p>
+      <w:pPr>
+        <w:pStyle w:val="ListParagraph"/>
+        <w:numPr>
+          <w:ilvl w:val="0"/>
+          <w:numId w:val="2"/>
+        </w:numPr>
+        <w:ind w:left="1843"/>
+        <w:rPr>
+          <w:rFonts w:ascii="Times New Roman" w:hAnsi="Times New Roman" w:cs="Times New Roman"/>
+        </w:rPr>
+      </w:pPr>
+      <w:r>
+        <w:rPr>
+          <w:rFonts w:ascii="Times New Roman" w:hAnsi="Times New Roman" w:cs="Times New Roman"/>
+        </w:rPr>
+        <w:t>Advantages:</w:t>
+      </w:r>
+    </w:p>
+    <w:p>
+      <w:pPr>
+        <w:pStyle w:val="ListParagraph"/>
+        <w:numPr>
+          <w:ilvl w:val="0"/>
+          <w:numId w:val="3"/>
+        </w:numPr>
+        <w:rPr>
+          <w:rFonts w:ascii="Times New Roman" w:hAnsi="Times New Roman" w:cs="Times New Roman"/>
+        </w:rPr>
+      </w:pPr>
+      <w:r>
+        <w:rPr>
+          <w:rFonts w:ascii="Times New Roman" w:hAnsi="Times New Roman" w:cs="Times New Roman"/>
+        </w:rPr>
+        <w:t>Take advantage of human communication.</w:t>
+      </w:r>
+    </w:p>
+    <w:p>
+      <w:pPr>
+        <w:pStyle w:val="ListParagraph"/>
+        <w:numPr>
+          <w:ilvl w:val="0"/>
+          <w:numId w:val="3"/>
+        </w:numPr>
+        <w:rPr>
+          <w:rFonts w:ascii="Times New Roman" w:hAnsi="Times New Roman" w:cs="Times New Roman"/>
+        </w:rPr>
+      </w:pPr>
+      <w:r>
+        <w:rPr>
+          <w:rFonts w:ascii="Times New Roman" w:hAnsi="Times New Roman" w:cs="Times New Roman"/>
+        </w:rPr>
+        <w:t>No technical skills needed.</w:t>
+      </w:r>
+    </w:p>
+    <w:p>
+      <w:pPr>
+        <w:pStyle w:val="ListParagraph"/>
+        <w:numPr>
+          <w:ilvl w:val="0"/>
+          <w:numId w:val="3"/>
+        </w:numPr>
+        <w:rPr>
+          <w:rFonts w:ascii="Times New Roman" w:hAnsi="Times New Roman" w:cs="Times New Roman"/>
+        </w:rPr>
+      </w:pPr>
+      <w:r>
+        <w:rPr>
+          <w:rFonts w:ascii="Times New Roman" w:hAnsi="Times New Roman" w:cs="Times New Roman"/>
+        </w:rPr>
+        <w:t>No need to bring smartphone along.</w:t>
+      </w:r>
+    </w:p>
+    <w:p>
+      <w:pPr>
+        <w:pStyle w:val="ListParagraph"/>
+        <w:numPr>
+          <w:ilvl w:val="0"/>
+          <w:numId w:val="2"/>
+        </w:numPr>
+        <w:ind w:left="1843"/>
+        <w:rPr>
+          <w:rFonts w:ascii="Times New Roman" w:hAnsi="Times New Roman" w:cs="Times New Roman"/>
+        </w:rPr>
+      </w:pPr>
+      <w:r>
+        <w:rPr>
+          <w:rFonts w:ascii="Times New Roman" w:hAnsi="Times New Roman" w:cs="Times New Roman"/>
+        </w:rPr>
+        <w:t>Disadvantages:</w:t>
+      </w:r>
+    </w:p>
+    <w:p>
+      <w:pPr>
+        <w:pStyle w:val="ListParagraph"/>
+        <w:numPr>
+          <w:ilvl w:val="0"/>
+          <w:numId w:val="3"/>
+        </w:numPr>
+        <w:rPr>
+          <w:rFonts w:ascii="Times New Roman" w:hAnsi="Times New Roman" w:cs="Times New Roman"/>
+        </w:rPr>
+      </w:pPr>
+      <w:r>
+        <w:rPr>
+          <w:rFonts w:ascii="Times New Roman" w:hAnsi="Times New Roman" w:cs="Times New Roman"/>
+        </w:rPr>
+        <w:t>Borrowing books on the rush hour might take too much time</w:t>
+      </w:r>
+      <w:r>
+        <w:rPr>
+          <w:rFonts w:ascii="Times New Roman" w:hAnsi="Times New Roman" w:cs="Times New Roman"/>
+        </w:rPr>
+        <w:t xml:space="preserve"> to waiting check out.</w:t>
+      </w:r>
+    </w:p>
+    <w:p>
+      <w:pPr>
+        <w:pStyle w:val="ListParagraph"/>
+        <w:numPr>
+          <w:ilvl w:val="0"/>
+          <w:numId w:val="3"/>
+        </w:numPr>
+        <w:rPr>
+          <w:rFonts w:ascii="Times New Roman" w:hAnsi="Times New Roman" w:cs="Times New Roman"/>
+        </w:rPr>
+      </w:pPr>
+      <w:r>
+        <w:rPr>
+          <w:rFonts w:ascii="Times New Roman" w:hAnsi="Times New Roman" w:cs="Times New Roman"/>
+        </w:rPr>
+        <w:t>The librarian has to work all time when have many customer, difficult to manage borrowed books.</w:t>
       </w:r>
     </w:p>
     <w:p>
@@ -567,7 +746,6 @@
           <w:color w:val="2E74B5" w:themeColor="accent1" w:themeShade="BF"/>
           <w:sz w:val="26"/>
           <w:szCs w:val="26"/>
-          <w:lang w:val="vi-VN"/>
         </w:rPr>
       </w:pPr>
       <w:r>
@@ -577,9 +755,41 @@
           <w:color w:val="2E74B5" w:themeColor="accent1" w:themeShade="BF"/>
           <w:sz w:val="26"/>
           <w:szCs w:val="26"/>
-          <w:lang w:val="vi-VN"/>
         </w:rPr>
         <w:t>Proposed Solution</w:t>
+      </w:r>
+    </w:p>
+    <w:p>
+      <w:pPr>
+        <w:pStyle w:val="ListParagraph"/>
+        <w:ind w:left="1134"/>
+        <w:rPr>
+          <w:rFonts w:ascii="Times New Roman" w:hAnsi="Times New Roman" w:cs="Times New Roman"/>
+        </w:rPr>
+      </w:pPr>
+      <w:r>
+        <w:rPr>
+          <w:rFonts w:ascii="Times New Roman" w:hAnsi="Times New Roman" w:cs="Times New Roman"/>
+        </w:rPr>
+        <w:t>Our proposed solution is build a system named “JWL”, which use NFC, QR Code, RFID technologies for borrowing book easy and efficient. In addition, our solution is also help librarian m</w:t>
+      </w:r>
+      <w:r>
+        <w:rPr>
+          <w:rFonts w:ascii="Times New Roman" w:hAnsi="Times New Roman" w:cs="Times New Roman"/>
+        </w:rPr>
+        <w:t>anage book easier. For customer</w:t>
+      </w:r>
+      <w:r>
+        <w:rPr>
+          <w:rFonts w:ascii="Times New Roman" w:hAnsi="Times New Roman" w:cs="Times New Roman"/>
+        </w:rPr>
+        <w:t>, only need to use smartphone to check in and out when borrow book, the system will detect automatically</w:t>
+      </w:r>
+      <w:r>
+        <w:rPr>
+          <w:rFonts w:ascii="Times New Roman" w:hAnsi="Times New Roman" w:cs="Times New Roman"/>
+        </w:rPr>
+        <w:t xml:space="preserve"> and notify manager. Customer can manage their borrowed book. For manager, no need spend time to serve customer when they come to borrow book, just manage on the computer.</w:t>
       </w:r>
     </w:p>
     <w:p>
@@ -596,7 +806,6 @@
           <w:color w:val="2E74B5" w:themeColor="accent1" w:themeShade="BF"/>
           <w:sz w:val="26"/>
           <w:szCs w:val="26"/>
-          <w:lang w:val="vi-VN"/>
         </w:rPr>
       </w:pPr>
       <w:r>
@@ -606,7 +815,6 @@
           <w:color w:val="2E74B5" w:themeColor="accent1" w:themeShade="BF"/>
           <w:sz w:val="26"/>
           <w:szCs w:val="26"/>
-          <w:lang w:val="vi-VN"/>
         </w:rPr>
         <w:t>Function</w:t>
       </w:r>
@@ -617,7 +825,6 @@
           <w:color w:val="2E74B5" w:themeColor="accent1" w:themeShade="BF"/>
           <w:sz w:val="26"/>
           <w:szCs w:val="26"/>
-          <w:lang w:val="vi-VN"/>
         </w:rPr>
         <w:t>al</w:t>
       </w:r>
@@ -628,7 +835,6 @@
           <w:color w:val="2E74B5" w:themeColor="accent1" w:themeShade="BF"/>
           <w:sz w:val="26"/>
           <w:szCs w:val="26"/>
-          <w:lang w:val="vi-VN"/>
         </w:rPr>
         <w:t xml:space="preserve"> Requirements</w:t>
       </w:r>
@@ -639,29 +845,19 @@
         <w:ind w:left="1134"/>
         <w:rPr>
           <w:rFonts w:ascii="Times New Roman" w:hAnsi="Times New Roman" w:cs="Times New Roman"/>
-          <w:lang w:val="vi-VN"/>
-        </w:rPr>
-      </w:pPr>
-      <w:r>
-        <w:rPr>
-          <w:rFonts w:ascii="Times New Roman" w:hAnsi="Times New Roman" w:cs="Times New Roman"/>
-          <w:lang w:val="vi-VN"/>
+        </w:rPr>
+      </w:pPr>
+      <w:r>
+        <w:rPr>
+          <w:rFonts w:ascii="Times New Roman" w:hAnsi="Times New Roman" w:cs="Times New Roman"/>
         </w:rPr>
         <w:t>Customer</w:t>
       </w:r>
       <w:r>
         <w:rPr>
           <w:rFonts w:ascii="Times New Roman" w:hAnsi="Times New Roman" w:cs="Times New Roman"/>
-          <w:lang w:val="vi-VN"/>
-        </w:rPr>
-        <w:t xml:space="preserve"> component</w:t>
-      </w:r>
-      <w:r>
-        <w:rPr>
-          <w:rFonts w:ascii="Times New Roman" w:hAnsi="Times New Roman" w:cs="Times New Roman"/>
-          <w:lang w:val="vi-VN"/>
-        </w:rPr>
-        <w:t>:</w:t>
+        </w:rPr>
+        <w:t xml:space="preserve"> component:</w:t>
       </w:r>
     </w:p>
     <w:p>
@@ -674,30 +870,13 @@
         <w:ind w:left="1701"/>
         <w:rPr>
           <w:rFonts w:ascii="Times New Roman" w:hAnsi="Times New Roman" w:cs="Times New Roman"/>
-          <w:lang w:val="vi-VN"/>
-        </w:rPr>
-      </w:pPr>
-      <w:r>
-        <w:rPr>
-          <w:rFonts w:ascii="Times New Roman" w:hAnsi="Times New Roman" w:cs="Times New Roman"/>
-          <w:lang w:val="vi-VN"/>
-        </w:rPr>
-        <w:t>Activate for a new account.</w:t>
-      </w:r>
-      <w:r>
-        <w:rPr>
-          <w:rFonts w:ascii="Times New Roman" w:hAnsi="Times New Roman" w:cs="Times New Roman"/>
-          <w:lang w:val="vi-VN"/>
-        </w:rPr>
-        <w:t xml:space="preserve"> </w:t>
-      </w:r>
-      <w:r>
-        <w:rPr>
-          <w:rFonts w:ascii="Times New Roman" w:hAnsi="Times New Roman" w:cs="Times New Roman"/>
-          <w:color w:val="FF0000"/>
-          <w:lang w:val="vi-VN"/>
-        </w:rPr>
-        <w:t>(? We agreed that accounts can only be activated by the library’s authority?)</w:t>
+        </w:rPr>
+      </w:pPr>
+      <w:r>
+        <w:rPr>
+          <w:rFonts w:ascii="Times New Roman" w:hAnsi="Times New Roman" w:cs="Times New Roman"/>
+        </w:rPr>
+        <w:t>Edit information/password.</w:t>
       </w:r>
     </w:p>
     <w:p>
@@ -710,30 +889,20 @@
         <w:ind w:left="1701"/>
         <w:rPr>
           <w:rFonts w:ascii="Times New Roman" w:hAnsi="Times New Roman" w:cs="Times New Roman"/>
-          <w:lang w:val="vi-VN"/>
-        </w:rPr>
-      </w:pPr>
-      <w:r>
-        <w:rPr>
-          <w:rFonts w:ascii="Times New Roman" w:hAnsi="Times New Roman" w:cs="Times New Roman"/>
-          <w:lang w:val="vi-VN"/>
-        </w:rPr>
-        <w:t>Download application.</w:t>
-      </w:r>
-      <w:r>
-        <w:rPr>
-          <w:rFonts w:ascii="Times New Roman" w:hAnsi="Times New Roman" w:cs="Times New Roman"/>
-          <w:lang w:val="vi-VN"/>
-        </w:rPr>
-        <w:t xml:space="preserve"> </w:t>
-      </w:r>
-      <w:r>
-        <w:rPr>
-          <w:rFonts w:ascii="Times New Roman" w:hAnsi="Times New Roman" w:cs="Times New Roman"/>
-          <w:color w:val="FF0000"/>
-          <w:lang w:val="vi-VN"/>
-        </w:rPr>
-        <w:t>(?)</w:t>
+        </w:rPr>
+      </w:pPr>
+      <w:r>
+        <w:rPr>
+          <w:rFonts w:ascii="Times New Roman" w:hAnsi="Times New Roman" w:cs="Times New Roman"/>
+        </w:rPr>
+        <w:lastRenderedPageBreak/>
+        <w:t>View borrowing/borrowed</w:t>
+      </w:r>
+      <w:r>
+        <w:rPr>
+          <w:rFonts w:ascii="Times New Roman" w:hAnsi="Times New Roman" w:cs="Times New Roman"/>
+        </w:rPr>
+        <w:t xml:space="preserve"> books.</w:t>
       </w:r>
     </w:p>
     <w:p>
@@ -746,15 +915,25 @@
         <w:ind w:left="1701"/>
         <w:rPr>
           <w:rFonts w:ascii="Times New Roman" w:hAnsi="Times New Roman" w:cs="Times New Roman"/>
-          <w:lang w:val="vi-VN"/>
-        </w:rPr>
-      </w:pPr>
-      <w:r>
-        <w:rPr>
-          <w:rFonts w:ascii="Times New Roman" w:hAnsi="Times New Roman" w:cs="Times New Roman"/>
-          <w:lang w:val="vi-VN"/>
-        </w:rPr>
-        <w:t>Edit information/password.</w:t>
+        </w:rPr>
+      </w:pPr>
+      <w:r>
+        <w:rPr>
+          <w:rFonts w:ascii="Times New Roman" w:hAnsi="Times New Roman" w:cs="Times New Roman"/>
+        </w:rPr>
+        <w:t>Borrow book</w:t>
+      </w:r>
+      <w:r>
+        <w:rPr>
+          <w:rFonts w:ascii="Times New Roman" w:hAnsi="Times New Roman" w:cs="Times New Roman"/>
+        </w:rPr>
+        <w:t>s</w:t>
+      </w:r>
+      <w:r>
+        <w:rPr>
+          <w:rFonts w:ascii="Times New Roman" w:hAnsi="Times New Roman" w:cs="Times New Roman"/>
+        </w:rPr>
+        <w:t>.</w:t>
       </w:r>
     </w:p>
     <w:p>
@@ -767,22 +946,13 @@
         <w:ind w:left="1701"/>
         <w:rPr>
           <w:rFonts w:ascii="Times New Roman" w:hAnsi="Times New Roman" w:cs="Times New Roman"/>
-          <w:lang w:val="vi-VN"/>
-        </w:rPr>
-      </w:pPr>
-      <w:r>
-        <w:rPr>
-          <w:rFonts w:ascii="Times New Roman" w:hAnsi="Times New Roman" w:cs="Times New Roman"/>
-          <w:lang w:val="vi-VN"/>
-        </w:rPr>
-        <w:t>View borrowing/borrowed</w:t>
-      </w:r>
-      <w:r>
-        <w:rPr>
-          <w:rFonts w:ascii="Times New Roman" w:hAnsi="Times New Roman" w:cs="Times New Roman"/>
-          <w:lang w:val="vi-VN"/>
-        </w:rPr>
-        <w:t xml:space="preserve"> books.</w:t>
+        </w:rPr>
+      </w:pPr>
+      <w:r>
+        <w:rPr>
+          <w:rFonts w:ascii="Times New Roman" w:hAnsi="Times New Roman" w:cs="Times New Roman"/>
+        </w:rPr>
+        <w:t>Get notifications when borrowing books are about to be returned.</w:t>
       </w:r>
     </w:p>
     <w:p>
@@ -795,29 +965,25 @@
         <w:ind w:left="1701"/>
         <w:rPr>
           <w:rFonts w:ascii="Times New Roman" w:hAnsi="Times New Roman" w:cs="Times New Roman"/>
-          <w:lang w:val="vi-VN"/>
-        </w:rPr>
-      </w:pPr>
-      <w:r>
-        <w:rPr>
-          <w:rFonts w:ascii="Times New Roman" w:hAnsi="Times New Roman" w:cs="Times New Roman"/>
-          <w:lang w:val="vi-VN"/>
-        </w:rPr>
-        <w:t>Borrow book</w:t>
-      </w:r>
-      <w:r>
-        <w:rPr>
-          <w:rFonts w:ascii="Times New Roman" w:hAnsi="Times New Roman" w:cs="Times New Roman"/>
-          <w:lang w:val="vi-VN"/>
-        </w:rPr>
-        <w:t>s</w:t>
-      </w:r>
-      <w:r>
-        <w:rPr>
-          <w:rFonts w:ascii="Times New Roman" w:hAnsi="Times New Roman" w:cs="Times New Roman"/>
-          <w:lang w:val="vi-VN"/>
-        </w:rPr>
-        <w:t>.</w:t>
+        </w:rPr>
+      </w:pPr>
+      <w:r>
+        <w:rPr>
+          <w:rFonts w:ascii="Times New Roman" w:hAnsi="Times New Roman" w:cs="Times New Roman"/>
+        </w:rPr>
+        <w:t xml:space="preserve">Make </w:t>
+      </w:r>
+      <w:r>
+        <w:rPr>
+          <w:rFonts w:ascii="Times New Roman" w:hAnsi="Times New Roman" w:cs="Times New Roman"/>
+        </w:rPr>
+        <w:t>wish list</w:t>
+      </w:r>
+      <w:r>
+        <w:rPr>
+          <w:rFonts w:ascii="Times New Roman" w:hAnsi="Times New Roman" w:cs="Times New Roman"/>
+        </w:rPr>
+        <w:t xml:space="preserve"> about an unavailable book, so that user can receive notification when the wanted book is back on shelf.</w:t>
       </w:r>
     </w:p>
     <w:p>
@@ -830,15 +996,13 @@
         <w:ind w:left="1701"/>
         <w:rPr>
           <w:rFonts w:ascii="Times New Roman" w:hAnsi="Times New Roman" w:cs="Times New Roman"/>
-          <w:lang w:val="vi-VN"/>
-        </w:rPr>
-      </w:pPr>
-      <w:r>
-        <w:rPr>
-          <w:rFonts w:ascii="Times New Roman" w:hAnsi="Times New Roman" w:cs="Times New Roman"/>
-          <w:lang w:val="vi-VN"/>
-        </w:rPr>
-        <w:t>Get notifications when borrowing books are about to be returned.</w:t>
+        </w:rPr>
+      </w:pPr>
+      <w:r>
+        <w:rPr>
+          <w:rFonts w:ascii="Times New Roman" w:hAnsi="Times New Roman" w:cs="Times New Roman"/>
+        </w:rPr>
+        <w:t>Search for books (by name, author, category, topic).</w:t>
       </w:r>
     </w:p>
     <w:p>
@@ -851,15 +1015,40 @@
         <w:ind w:left="1701"/>
         <w:rPr>
           <w:rFonts w:ascii="Times New Roman" w:hAnsi="Times New Roman" w:cs="Times New Roman"/>
-          <w:lang w:val="vi-VN"/>
-        </w:rPr>
-      </w:pPr>
-      <w:r>
-        <w:rPr>
-          <w:rFonts w:ascii="Times New Roman" w:hAnsi="Times New Roman" w:cs="Times New Roman"/>
-          <w:lang w:val="vi-VN"/>
-        </w:rPr>
-        <w:t>Make wishlist about an unavailable book, so that user can receive notification when the wanted book is back on shelf.</w:t>
+        </w:rPr>
+      </w:pPr>
+      <w:r>
+        <w:rPr>
+          <w:rFonts w:ascii="Times New Roman" w:hAnsi="Times New Roman" w:cs="Times New Roman"/>
+        </w:rPr>
+        <w:t>Deactivate</w:t>
+      </w:r>
+      <w:r>
+        <w:rPr>
+          <w:rFonts w:ascii="Times New Roman" w:hAnsi="Times New Roman" w:cs="Times New Roman"/>
+        </w:rPr>
+        <w:t xml:space="preserve"> account.</w:t>
+      </w:r>
+    </w:p>
+    <w:p>
+      <w:pPr>
+        <w:rPr>
+          <w:rFonts w:ascii="Times New Roman" w:hAnsi="Times New Roman" w:cs="Times New Roman"/>
+        </w:rPr>
+      </w:pPr>
+    </w:p>
+    <w:p>
+      <w:pPr>
+        <w:ind w:left="1134"/>
+        <w:rPr>
+          <w:rFonts w:ascii="Times New Roman" w:hAnsi="Times New Roman" w:cs="Times New Roman"/>
+        </w:rPr>
+      </w:pPr>
+      <w:r>
+        <w:rPr>
+          <w:rFonts w:ascii="Times New Roman" w:hAnsi="Times New Roman" w:cs="Times New Roman"/>
+        </w:rPr>
+        <w:t>Admin component:</w:t>
       </w:r>
     </w:p>
     <w:p>
@@ -872,15 +1061,31 @@
         <w:ind w:left="1701"/>
         <w:rPr>
           <w:rFonts w:ascii="Times New Roman" w:hAnsi="Times New Roman" w:cs="Times New Roman"/>
-          <w:lang w:val="vi-VN"/>
-        </w:rPr>
-      </w:pPr>
-      <w:r>
-        <w:rPr>
-          <w:rFonts w:ascii="Times New Roman" w:hAnsi="Times New Roman" w:cs="Times New Roman"/>
-          <w:lang w:val="vi-VN"/>
-        </w:rPr>
-        <w:t>Search for books (by name, author, category, topic).</w:t>
+        </w:rPr>
+      </w:pPr>
+      <w:r>
+        <w:rPr>
+          <w:rFonts w:ascii="Times New Roman" w:hAnsi="Times New Roman" w:cs="Times New Roman"/>
+        </w:rPr>
+        <w:t xml:space="preserve">Manage </w:t>
+      </w:r>
+      <w:r>
+        <w:rPr>
+          <w:rFonts w:ascii="Times New Roman" w:hAnsi="Times New Roman" w:cs="Times New Roman"/>
+        </w:rPr>
+        <w:t xml:space="preserve">books’ </w:t>
+      </w:r>
+      <w:r>
+        <w:rPr>
+          <w:rFonts w:ascii="Times New Roman" w:hAnsi="Times New Roman" w:cs="Times New Roman"/>
+        </w:rPr>
+        <w:t>information: insert, update and delete information</w:t>
+      </w:r>
+      <w:r>
+        <w:rPr>
+          <w:rFonts w:ascii="Times New Roman" w:hAnsi="Times New Roman" w:cs="Times New Roman"/>
+        </w:rPr>
+        <w:t>.</w:t>
       </w:r>
     </w:p>
     <w:p>
@@ -893,39 +1098,31 @@
         <w:ind w:left="1701"/>
         <w:rPr>
           <w:rFonts w:ascii="Times New Roman" w:hAnsi="Times New Roman" w:cs="Times New Roman"/>
-          <w:lang w:val="vi-VN"/>
-        </w:rPr>
-      </w:pPr>
-      <w:r>
-        <w:rPr>
-          <w:rFonts w:ascii="Times New Roman" w:hAnsi="Times New Roman" w:cs="Times New Roman"/>
-          <w:lang w:val="vi-VN"/>
-        </w:rPr>
-        <w:t>Unactivate account.</w:t>
-      </w:r>
-    </w:p>
-    <w:p>
-      <w:pPr>
-        <w:rPr>
-          <w:rFonts w:ascii="Times New Roman" w:hAnsi="Times New Roman" w:cs="Times New Roman"/>
-          <w:lang w:val="vi-VN"/>
-        </w:rPr>
-      </w:pPr>
-    </w:p>
-    <w:p>
-      <w:pPr>
-        <w:ind w:left="1134"/>
-        <w:rPr>
-          <w:rFonts w:ascii="Times New Roman" w:hAnsi="Times New Roman" w:cs="Times New Roman"/>
-          <w:lang w:val="vi-VN"/>
-        </w:rPr>
-      </w:pPr>
-      <w:r>
-        <w:rPr>
-          <w:rFonts w:ascii="Times New Roman" w:hAnsi="Times New Roman" w:cs="Times New Roman"/>
-          <w:lang w:val="vi-VN"/>
-        </w:rPr>
-        <w:t>Admin component:</w:t>
+        </w:rPr>
+      </w:pPr>
+      <w:r>
+        <w:rPr>
+          <w:rFonts w:ascii="Times New Roman" w:hAnsi="Times New Roman" w:cs="Times New Roman"/>
+        </w:rPr>
+        <w:t>Manage customer</w:t>
+      </w:r>
+      <w:r>
+        <w:rPr>
+          <w:rFonts w:ascii="Times New Roman" w:hAnsi="Times New Roman" w:cs="Times New Roman"/>
+        </w:rPr>
+        <w:t>s</w:t>
+      </w:r>
+      <w:r>
+        <w:rPr>
+          <w:rFonts w:ascii="Times New Roman" w:hAnsi="Times New Roman" w:cs="Times New Roman"/>
+        </w:rPr>
+        <w:t>: insert, updat</w:t>
+      </w:r>
+      <w:r>
+        <w:rPr>
+          <w:rFonts w:ascii="Times New Roman" w:hAnsi="Times New Roman" w:cs="Times New Roman"/>
+        </w:rPr>
+        <w:t>e, activate, deactivate accounts.</w:t>
       </w:r>
     </w:p>
     <w:p>
@@ -938,150 +1135,43 @@
         <w:ind w:left="1701"/>
         <w:rPr>
           <w:rFonts w:ascii="Times New Roman" w:hAnsi="Times New Roman" w:cs="Times New Roman"/>
-          <w:lang w:val="vi-VN"/>
-        </w:rPr>
-      </w:pPr>
-      <w:r>
-        <w:rPr>
-          <w:rFonts w:ascii="Times New Roman" w:hAnsi="Times New Roman" w:cs="Times New Roman"/>
-          <w:lang w:val="vi-VN"/>
-        </w:rPr>
-        <w:t xml:space="preserve">Manage </w:t>
-      </w:r>
-      <w:r>
-        <w:rPr>
-          <w:rFonts w:ascii="Times New Roman" w:hAnsi="Times New Roman" w:cs="Times New Roman"/>
-          <w:lang w:val="vi-VN"/>
-        </w:rPr>
-        <w:t xml:space="preserve">books’ </w:t>
-      </w:r>
-      <w:r>
-        <w:rPr>
-          <w:rFonts w:ascii="Times New Roman" w:hAnsi="Times New Roman" w:cs="Times New Roman"/>
-          <w:lang w:val="vi-VN"/>
-        </w:rPr>
-        <w:t>information: insert, update and delete information</w:t>
-      </w:r>
-      <w:r>
-        <w:rPr>
-          <w:rFonts w:ascii="Times New Roman" w:hAnsi="Times New Roman" w:cs="Times New Roman"/>
-          <w:lang w:val="vi-VN"/>
-        </w:rPr>
-        <w:t>.</w:t>
-      </w:r>
-    </w:p>
-    <w:p>
-      <w:pPr>
-        <w:pStyle w:val="ListParagraph"/>
-        <w:numPr>
-          <w:ilvl w:val="0"/>
-          <w:numId w:val="2"/>
-        </w:numPr>
-        <w:ind w:left="1701"/>
-        <w:rPr>
-          <w:rFonts w:ascii="Times New Roman" w:hAnsi="Times New Roman" w:cs="Times New Roman"/>
-          <w:lang w:val="vi-VN"/>
-        </w:rPr>
-      </w:pPr>
-      <w:r>
-        <w:rPr>
-          <w:rFonts w:ascii="Times New Roman" w:hAnsi="Times New Roman" w:cs="Times New Roman"/>
-          <w:lang w:val="vi-VN"/>
-        </w:rPr>
-        <w:t>Manage customer</w:t>
-      </w:r>
-      <w:r>
-        <w:rPr>
-          <w:rFonts w:ascii="Times New Roman" w:hAnsi="Times New Roman" w:cs="Times New Roman"/>
-          <w:lang w:val="vi-VN"/>
-        </w:rPr>
-        <w:t>s</w:t>
-      </w:r>
-      <w:r>
-        <w:rPr>
-          <w:rFonts w:ascii="Times New Roman" w:hAnsi="Times New Roman" w:cs="Times New Roman"/>
-          <w:lang w:val="vi-VN"/>
-        </w:rPr>
-        <w:t>: insert, updat</w:t>
-      </w:r>
-      <w:r>
-        <w:rPr>
-          <w:rFonts w:ascii="Times New Roman" w:hAnsi="Times New Roman" w:cs="Times New Roman"/>
-          <w:lang w:val="vi-VN"/>
-        </w:rPr>
-        <w:t>e, activate, deactivate accounts.</w:t>
-      </w:r>
-    </w:p>
-    <w:p>
-      <w:pPr>
-        <w:pStyle w:val="ListParagraph"/>
-        <w:numPr>
-          <w:ilvl w:val="0"/>
-          <w:numId w:val="2"/>
-        </w:numPr>
-        <w:ind w:left="1701"/>
-        <w:rPr>
-          <w:rFonts w:ascii="Times New Roman" w:hAnsi="Times New Roman" w:cs="Times New Roman"/>
-          <w:lang w:val="vi-VN"/>
-        </w:rPr>
-      </w:pPr>
-      <w:r>
-        <w:rPr>
-          <w:rFonts w:ascii="Times New Roman" w:hAnsi="Times New Roman" w:cs="Times New Roman"/>
-          <w:lang w:val="vi-VN"/>
+        </w:rPr>
+      </w:pPr>
+      <w:r>
+        <w:rPr>
+          <w:rFonts w:ascii="Times New Roman" w:hAnsi="Times New Roman" w:cs="Times New Roman"/>
         </w:rPr>
         <w:t>Tracking</w:t>
       </w:r>
       <w:r>
         <w:rPr>
           <w:rFonts w:ascii="Times New Roman" w:hAnsi="Times New Roman" w:cs="Times New Roman"/>
-          <w:lang w:val="vi-VN"/>
         </w:rPr>
         <w:t xml:space="preserve"> </w:t>
       </w:r>
       <w:r>
         <w:rPr>
           <w:rFonts w:ascii="Times New Roman" w:hAnsi="Times New Roman" w:cs="Times New Roman"/>
-          <w:lang w:val="vi-VN"/>
         </w:rPr>
         <w:t xml:space="preserve">which books </w:t>
       </w:r>
       <w:r>
         <w:rPr>
           <w:rFonts w:ascii="Times New Roman" w:hAnsi="Times New Roman" w:cs="Times New Roman"/>
-          <w:lang w:val="vi-VN"/>
         </w:rPr>
         <w:t xml:space="preserve">a </w:t>
       </w:r>
       <w:r>
         <w:rPr>
           <w:rFonts w:ascii="Times New Roman" w:hAnsi="Times New Roman" w:cs="Times New Roman"/>
-          <w:lang w:val="vi-VN"/>
-        </w:rPr>
-        <w:t xml:space="preserve">customer are </w:t>
-      </w:r>
-      <w:bookmarkStart w:id="0" w:name="_GoBack"/>
-      <w:r>
-        <w:rPr>
-          <w:rFonts w:ascii="Times New Roman" w:hAnsi="Times New Roman" w:cs="Times New Roman"/>
-          <w:lang w:val="vi-VN"/>
-        </w:rPr>
-        <w:t>borrowing</w:t>
-      </w:r>
-      <w:bookmarkEnd w:id="0"/>
-      <w:r>
-        <w:rPr>
-          <w:rFonts w:ascii="Times New Roman" w:hAnsi="Times New Roman" w:cs="Times New Roman"/>
-          <w:lang w:val="vi-VN"/>
-        </w:rPr>
-        <w:t>.</w:t>
-      </w:r>
-    </w:p>
-    <w:p>
-      <w:pPr>
-        <w:rPr>
-          <w:rFonts w:ascii="Times New Roman" w:hAnsi="Times New Roman" w:cs="Times New Roman"/>
-          <w:lang w:val="vi-VN"/>
+        </w:rPr>
+        <w:t>customer are borrowing.</w:t>
+      </w:r>
+    </w:p>
+    <w:p>
+      <w:pPr>
+        <w:rPr>
+          <w:rFonts w:ascii="Times New Roman" w:hAnsi="Times New Roman" w:cs="Times New Roman"/>
         </w:rPr>
       </w:pPr>
     </w:p>
@@ -1099,7 +1189,6 @@
           <w:color w:val="2E74B5" w:themeColor="accent1" w:themeShade="BF"/>
           <w:sz w:val="26"/>
           <w:szCs w:val="26"/>
-          <w:lang w:val="vi-VN"/>
         </w:rPr>
       </w:pPr>
       <w:r>
@@ -1109,7 +1198,6 @@
           <w:color w:val="2E74B5" w:themeColor="accent1" w:themeShade="BF"/>
           <w:sz w:val="26"/>
           <w:szCs w:val="26"/>
-          <w:lang w:val="vi-VN"/>
         </w:rPr>
         <w:t>Role and Responsibility</w:t>
       </w:r>
@@ -1120,7 +1208,6 @@
         <w:ind w:left="1134"/>
         <w:rPr>
           <w:rFonts w:ascii="Times New Roman" w:hAnsi="Times New Roman" w:cs="Times New Roman"/>
-          <w:lang w:val="vi-VN"/>
         </w:rPr>
       </w:pPr>
     </w:p>
@@ -1153,14 +1240,12 @@
               <w:rPr>
                 <w:rFonts w:ascii="Times New Roman" w:hAnsi="Times New Roman" w:cs="Times New Roman"/>
                 <w:b/>
-                <w:lang w:val="vi-VN"/>
               </w:rPr>
             </w:pPr>
             <w:r>
               <w:rPr>
                 <w:rFonts w:ascii="Times New Roman" w:hAnsi="Times New Roman" w:cs="Times New Roman"/>
                 <w:b/>
-                <w:lang w:val="vi-VN"/>
               </w:rPr>
               <w:t>No</w:t>
             </w:r>
@@ -1177,14 +1262,12 @@
               <w:rPr>
                 <w:rFonts w:ascii="Times New Roman" w:hAnsi="Times New Roman" w:cs="Times New Roman"/>
                 <w:b/>
-                <w:lang w:val="vi-VN"/>
               </w:rPr>
             </w:pPr>
             <w:r>
               <w:rPr>
                 <w:rFonts w:ascii="Times New Roman" w:hAnsi="Times New Roman" w:cs="Times New Roman"/>
                 <w:b/>
-                <w:lang w:val="vi-VN"/>
               </w:rPr>
               <w:t>Full Name</w:t>
             </w:r>
@@ -1201,14 +1284,12 @@
               <w:rPr>
                 <w:rFonts w:ascii="Times New Roman" w:hAnsi="Times New Roman" w:cs="Times New Roman"/>
                 <w:b/>
-                <w:lang w:val="vi-VN"/>
               </w:rPr>
             </w:pPr>
             <w:r>
               <w:rPr>
                 <w:rFonts w:ascii="Times New Roman" w:hAnsi="Times New Roman" w:cs="Times New Roman"/>
                 <w:b/>
-                <w:lang w:val="vi-VN"/>
               </w:rPr>
               <w:t>Role</w:t>
             </w:r>
@@ -1225,14 +1306,12 @@
               <w:rPr>
                 <w:rFonts w:ascii="Times New Roman" w:hAnsi="Times New Roman" w:cs="Times New Roman"/>
                 <w:b/>
-                <w:lang w:val="vi-VN"/>
               </w:rPr>
             </w:pPr>
             <w:r>
               <w:rPr>
                 <w:rFonts w:ascii="Times New Roman" w:hAnsi="Times New Roman" w:cs="Times New Roman"/>
                 <w:b/>
-                <w:lang w:val="vi-VN"/>
               </w:rPr>
               <w:t>Position</w:t>
             </w:r>
@@ -1249,14 +1328,12 @@
               <w:rPr>
                 <w:rFonts w:ascii="Times New Roman" w:hAnsi="Times New Roman" w:cs="Times New Roman"/>
                 <w:b/>
-                <w:lang w:val="vi-VN"/>
               </w:rPr>
             </w:pPr>
             <w:r>
               <w:rPr>
                 <w:rFonts w:ascii="Times New Roman" w:hAnsi="Times New Roman" w:cs="Times New Roman"/>
                 <w:b/>
-                <w:lang w:val="vi-VN"/>
               </w:rPr>
               <w:t>Contact</w:t>
             </w:r>
@@ -1276,13 +1353,11 @@
             <w:pPr>
               <w:rPr>
                 <w:rFonts w:ascii="Times New Roman" w:hAnsi="Times New Roman" w:cs="Times New Roman"/>
-                <w:lang w:val="vi-VN"/>
               </w:rPr>
             </w:pPr>
             <w:r>
               <w:rPr>
                 <w:rFonts w:ascii="Times New Roman" w:hAnsi="Times New Roman" w:cs="Times New Roman"/>
-                <w:lang w:val="vi-VN"/>
               </w:rPr>
               <w:t>1</w:t>
             </w:r>
@@ -1297,16 +1372,44 @@
             <w:pPr>
               <w:rPr>
                 <w:rFonts w:ascii="Times New Roman" w:hAnsi="Times New Roman" w:cs="Times New Roman"/>
-                <w:lang w:val="vi-VN"/>
               </w:rPr>
             </w:pPr>
-            <w:r>
-              <w:rPr>
-                <w:rFonts w:ascii="Times New Roman" w:hAnsi="Times New Roman" w:cs="Times New Roman"/>
-                <w:lang w:val="vi-VN"/>
-              </w:rPr>
-              <w:t>Kiều Trọng Khánh</w:t>
-            </w:r>
+            <w:proofErr w:type="spellStart"/>
+            <w:r>
+              <w:rPr>
+                <w:rFonts w:ascii="Times New Roman" w:hAnsi="Times New Roman" w:cs="Times New Roman"/>
+              </w:rPr>
+              <w:t>Kiều</w:t>
+            </w:r>
+            <w:proofErr w:type="spellEnd"/>
+            <w:r>
+              <w:rPr>
+                <w:rFonts w:ascii="Times New Roman" w:hAnsi="Times New Roman" w:cs="Times New Roman"/>
+              </w:rPr>
+              <w:t xml:space="preserve"> </w:t>
+            </w:r>
+            <w:proofErr w:type="spellStart"/>
+            <w:r>
+              <w:rPr>
+                <w:rFonts w:ascii="Times New Roman" w:hAnsi="Times New Roman" w:cs="Times New Roman"/>
+              </w:rPr>
+              <w:t>Trọng</w:t>
+            </w:r>
+            <w:proofErr w:type="spellEnd"/>
+            <w:r>
+              <w:rPr>
+                <w:rFonts w:ascii="Times New Roman" w:hAnsi="Times New Roman" w:cs="Times New Roman"/>
+              </w:rPr>
+              <w:t xml:space="preserve"> </w:t>
+            </w:r>
+            <w:proofErr w:type="spellStart"/>
+            <w:r>
+              <w:rPr>
+                <w:rFonts w:ascii="Times New Roman" w:hAnsi="Times New Roman" w:cs="Times New Roman"/>
+              </w:rPr>
+              <w:t>Khánh</w:t>
+            </w:r>
+            <w:proofErr w:type="spellEnd"/>
           </w:p>
         </w:tc>
         <w:tc>
@@ -1318,13 +1421,11 @@
             <w:pPr>
               <w:rPr>
                 <w:rFonts w:ascii="Times New Roman" w:hAnsi="Times New Roman" w:cs="Times New Roman"/>
-                <w:lang w:val="vi-VN"/>
               </w:rPr>
             </w:pPr>
             <w:r>
               <w:rPr>
                 <w:rFonts w:ascii="Times New Roman" w:hAnsi="Times New Roman" w:cs="Times New Roman"/>
-                <w:lang w:val="vi-VN"/>
               </w:rPr>
               <w:t>Project Manager</w:t>
             </w:r>
@@ -1339,13 +1440,11 @@
             <w:pPr>
               <w:rPr>
                 <w:rFonts w:ascii="Times New Roman" w:hAnsi="Times New Roman" w:cs="Times New Roman"/>
-                <w:lang w:val="vi-VN"/>
               </w:rPr>
             </w:pPr>
             <w:r>
               <w:rPr>
                 <w:rFonts w:ascii="Times New Roman" w:hAnsi="Times New Roman" w:cs="Times New Roman"/>
-                <w:lang w:val="vi-VN"/>
               </w:rPr>
               <w:t>Supervisor</w:t>
             </w:r>
@@ -1367,7 +1466,6 @@
                 <w:rPr>
                   <w:rStyle w:val="Hyperlink"/>
                   <w:rFonts w:ascii="Times New Roman" w:hAnsi="Times New Roman" w:cs="Times New Roman"/>
-                  <w:lang w:val="vi-VN"/>
                 </w:rPr>
                 <w:t>khanhkt@fpt.edu.vn</w:t>
               </w:r>
@@ -1388,13 +1486,11 @@
             <w:pPr>
               <w:rPr>
                 <w:rFonts w:ascii="Times New Roman" w:hAnsi="Times New Roman" w:cs="Times New Roman"/>
-                <w:lang w:val="vi-VN"/>
               </w:rPr>
             </w:pPr>
             <w:r>
               <w:rPr>
                 <w:rFonts w:ascii="Times New Roman" w:hAnsi="Times New Roman" w:cs="Times New Roman"/>
-                <w:lang w:val="vi-VN"/>
               </w:rPr>
               <w:t>2</w:t>
             </w:r>
@@ -1409,16 +1505,44 @@
             <w:pPr>
               <w:rPr>
                 <w:rFonts w:ascii="Times New Roman" w:hAnsi="Times New Roman" w:cs="Times New Roman"/>
-                <w:lang w:val="vi-VN"/>
               </w:rPr>
             </w:pPr>
-            <w:r>
-              <w:rPr>
-                <w:rFonts w:ascii="Times New Roman" w:hAnsi="Times New Roman" w:cs="Times New Roman"/>
-                <w:lang w:val="vi-VN"/>
-              </w:rPr>
-              <w:t>Võ Hồng Hà</w:t>
-            </w:r>
+            <w:proofErr w:type="spellStart"/>
+            <w:r>
+              <w:rPr>
+                <w:rFonts w:ascii="Times New Roman" w:hAnsi="Times New Roman" w:cs="Times New Roman"/>
+              </w:rPr>
+              <w:t>Võ</w:t>
+            </w:r>
+            <w:proofErr w:type="spellEnd"/>
+            <w:r>
+              <w:rPr>
+                <w:rFonts w:ascii="Times New Roman" w:hAnsi="Times New Roman" w:cs="Times New Roman"/>
+              </w:rPr>
+              <w:t xml:space="preserve"> </w:t>
+            </w:r>
+            <w:proofErr w:type="spellStart"/>
+            <w:r>
+              <w:rPr>
+                <w:rFonts w:ascii="Times New Roman" w:hAnsi="Times New Roman" w:cs="Times New Roman"/>
+              </w:rPr>
+              <w:t>Hồng</w:t>
+            </w:r>
+            <w:proofErr w:type="spellEnd"/>
+            <w:r>
+              <w:rPr>
+                <w:rFonts w:ascii="Times New Roman" w:hAnsi="Times New Roman" w:cs="Times New Roman"/>
+              </w:rPr>
+              <w:t xml:space="preserve"> </w:t>
+            </w:r>
+            <w:proofErr w:type="spellStart"/>
+            <w:r>
+              <w:rPr>
+                <w:rFonts w:ascii="Times New Roman" w:hAnsi="Times New Roman" w:cs="Times New Roman"/>
+              </w:rPr>
+              <w:t>Hà</w:t>
+            </w:r>
+            <w:proofErr w:type="spellEnd"/>
           </w:p>
         </w:tc>
         <w:tc>
@@ -1430,13 +1554,11 @@
             <w:pPr>
               <w:rPr>
                 <w:rFonts w:ascii="Times New Roman" w:hAnsi="Times New Roman" w:cs="Times New Roman"/>
-                <w:lang w:val="vi-VN"/>
               </w:rPr>
             </w:pPr>
             <w:r>
               <w:rPr>
                 <w:rFonts w:ascii="Times New Roman" w:hAnsi="Times New Roman" w:cs="Times New Roman"/>
-                <w:lang w:val="vi-VN"/>
               </w:rPr>
               <w:t>Developer</w:t>
             </w:r>
@@ -1451,13 +1573,11 @@
             <w:pPr>
               <w:rPr>
                 <w:rFonts w:ascii="Times New Roman" w:hAnsi="Times New Roman" w:cs="Times New Roman"/>
-                <w:lang w:val="vi-VN"/>
               </w:rPr>
             </w:pPr>
             <w:r>
               <w:rPr>
                 <w:rFonts w:ascii="Times New Roman" w:hAnsi="Times New Roman" w:cs="Times New Roman"/>
-                <w:lang w:val="vi-VN"/>
               </w:rPr>
               <w:t>Leader</w:t>
             </w:r>
@@ -1499,13 +1619,11 @@
             <w:pPr>
               <w:rPr>
                 <w:rFonts w:ascii="Times New Roman" w:hAnsi="Times New Roman" w:cs="Times New Roman"/>
-                <w:lang w:val="vi-VN"/>
               </w:rPr>
             </w:pPr>
             <w:r>
               <w:rPr>
                 <w:rFonts w:ascii="Times New Roman" w:hAnsi="Times New Roman" w:cs="Times New Roman"/>
-                <w:lang w:val="vi-VN"/>
               </w:rPr>
               <w:t>3</w:t>
             </w:r>
@@ -1520,16 +1638,44 @@
             <w:pPr>
               <w:rPr>
                 <w:rFonts w:ascii="Times New Roman" w:hAnsi="Times New Roman" w:cs="Times New Roman"/>
-                <w:lang w:val="vi-VN"/>
               </w:rPr>
             </w:pPr>
-            <w:r>
-              <w:rPr>
-                <w:rFonts w:ascii="Times New Roman" w:hAnsi="Times New Roman" w:cs="Times New Roman"/>
-                <w:lang w:val="vi-VN"/>
-              </w:rPr>
-              <w:t>Nguyễn Tuấn Anh</w:t>
-            </w:r>
+            <w:proofErr w:type="spellStart"/>
+            <w:r>
+              <w:rPr>
+                <w:rFonts w:ascii="Times New Roman" w:hAnsi="Times New Roman" w:cs="Times New Roman"/>
+              </w:rPr>
+              <w:t>Nguyễn</w:t>
+            </w:r>
+            <w:proofErr w:type="spellEnd"/>
+            <w:r>
+              <w:rPr>
+                <w:rFonts w:ascii="Times New Roman" w:hAnsi="Times New Roman" w:cs="Times New Roman"/>
+              </w:rPr>
+              <w:t xml:space="preserve"> </w:t>
+            </w:r>
+            <w:proofErr w:type="spellStart"/>
+            <w:r>
+              <w:rPr>
+                <w:rFonts w:ascii="Times New Roman" w:hAnsi="Times New Roman" w:cs="Times New Roman"/>
+              </w:rPr>
+              <w:t>Tuấn</w:t>
+            </w:r>
+            <w:proofErr w:type="spellEnd"/>
+            <w:r>
+              <w:rPr>
+                <w:rFonts w:ascii="Times New Roman" w:hAnsi="Times New Roman" w:cs="Times New Roman"/>
+              </w:rPr>
+              <w:t xml:space="preserve"> </w:t>
+            </w:r>
+            <w:proofErr w:type="spellStart"/>
+            <w:r>
+              <w:rPr>
+                <w:rFonts w:ascii="Times New Roman" w:hAnsi="Times New Roman" w:cs="Times New Roman"/>
+              </w:rPr>
+              <w:t>Anh</w:t>
+            </w:r>
+            <w:proofErr w:type="spellEnd"/>
           </w:p>
         </w:tc>
         <w:tc>
@@ -1541,13 +1687,11 @@
             <w:pPr>
               <w:rPr>
                 <w:rFonts w:ascii="Times New Roman" w:hAnsi="Times New Roman" w:cs="Times New Roman"/>
-                <w:lang w:val="vi-VN"/>
               </w:rPr>
             </w:pPr>
             <w:r>
               <w:rPr>
                 <w:rFonts w:ascii="Times New Roman" w:hAnsi="Times New Roman" w:cs="Times New Roman"/>
-                <w:lang w:val="vi-VN"/>
               </w:rPr>
               <w:t>Developer</w:t>
             </w:r>
@@ -1562,13 +1706,11 @@
             <w:pPr>
               <w:rPr>
                 <w:rFonts w:ascii="Times New Roman" w:hAnsi="Times New Roman" w:cs="Times New Roman"/>
-                <w:lang w:val="vi-VN"/>
               </w:rPr>
             </w:pPr>
             <w:r>
               <w:rPr>
                 <w:rFonts w:ascii="Times New Roman" w:hAnsi="Times New Roman" w:cs="Times New Roman"/>
-                <w:lang w:val="vi-VN"/>
               </w:rPr>
               <w:t>Member</w:t>
             </w:r>
@@ -1583,7 +1725,6 @@
             <w:pPr>
               <w:rPr>
                 <w:rFonts w:ascii="Times New Roman" w:hAnsi="Times New Roman" w:cs="Times New Roman"/>
-                <w:lang w:val="vi-VN"/>
               </w:rPr>
             </w:pPr>
             <w:hyperlink r:id="rId7" w:history="1">
@@ -1591,7 +1732,6 @@
                 <w:rPr>
                   <w:rStyle w:val="Hyperlink"/>
                   <w:rFonts w:ascii="Times New Roman" w:hAnsi="Times New Roman" w:cs="Times New Roman"/>
-                  <w:lang w:val="vi-VN"/>
                 </w:rPr>
                 <w:t>Anhntse61476@fpt.edu.vn</w:t>
               </w:r>
@@ -1612,13 +1752,11 @@
             <w:pPr>
               <w:rPr>
                 <w:rFonts w:ascii="Times New Roman" w:hAnsi="Times New Roman" w:cs="Times New Roman"/>
-                <w:lang w:val="vi-VN"/>
               </w:rPr>
             </w:pPr>
             <w:r>
               <w:rPr>
                 <w:rFonts w:ascii="Times New Roman" w:hAnsi="Times New Roman" w:cs="Times New Roman"/>
-                <w:lang w:val="vi-VN"/>
               </w:rPr>
               <w:t>4</w:t>
             </w:r>
@@ -1633,16 +1771,44 @@
             <w:pPr>
               <w:rPr>
                 <w:rFonts w:ascii="Times New Roman" w:hAnsi="Times New Roman" w:cs="Times New Roman"/>
-                <w:lang w:val="vi-VN"/>
               </w:rPr>
             </w:pPr>
-            <w:r>
-              <w:rPr>
-                <w:rFonts w:ascii="Times New Roman" w:hAnsi="Times New Roman" w:cs="Times New Roman"/>
-                <w:lang w:val="vi-VN"/>
-              </w:rPr>
-              <w:t>Đặng Nhật Thiên</w:t>
-            </w:r>
+            <w:proofErr w:type="spellStart"/>
+            <w:r>
+              <w:rPr>
+                <w:rFonts w:ascii="Times New Roman" w:hAnsi="Times New Roman" w:cs="Times New Roman"/>
+              </w:rPr>
+              <w:t>Đặng</w:t>
+            </w:r>
+            <w:proofErr w:type="spellEnd"/>
+            <w:r>
+              <w:rPr>
+                <w:rFonts w:ascii="Times New Roman" w:hAnsi="Times New Roman" w:cs="Times New Roman"/>
+              </w:rPr>
+              <w:t xml:space="preserve"> </w:t>
+            </w:r>
+            <w:proofErr w:type="spellStart"/>
+            <w:r>
+              <w:rPr>
+                <w:rFonts w:ascii="Times New Roman" w:hAnsi="Times New Roman" w:cs="Times New Roman"/>
+              </w:rPr>
+              <w:t>Nhật</w:t>
+            </w:r>
+            <w:proofErr w:type="spellEnd"/>
+            <w:r>
+              <w:rPr>
+                <w:rFonts w:ascii="Times New Roman" w:hAnsi="Times New Roman" w:cs="Times New Roman"/>
+              </w:rPr>
+              <w:t xml:space="preserve"> </w:t>
+            </w:r>
+            <w:proofErr w:type="spellStart"/>
+            <w:r>
+              <w:rPr>
+                <w:rFonts w:ascii="Times New Roman" w:hAnsi="Times New Roman" w:cs="Times New Roman"/>
+              </w:rPr>
+              <w:t>Thiên</w:t>
+            </w:r>
+            <w:proofErr w:type="spellEnd"/>
           </w:p>
         </w:tc>
         <w:tc>
@@ -1654,13 +1820,11 @@
             <w:pPr>
               <w:rPr>
                 <w:rFonts w:ascii="Times New Roman" w:hAnsi="Times New Roman" w:cs="Times New Roman"/>
-                <w:lang w:val="vi-VN"/>
               </w:rPr>
             </w:pPr>
             <w:r>
               <w:rPr>
                 <w:rFonts w:ascii="Times New Roman" w:hAnsi="Times New Roman" w:cs="Times New Roman"/>
-                <w:lang w:val="vi-VN"/>
               </w:rPr>
               <w:t>Developer</w:t>
             </w:r>
@@ -1675,13 +1839,11 @@
             <w:pPr>
               <w:rPr>
                 <w:rFonts w:ascii="Times New Roman" w:hAnsi="Times New Roman" w:cs="Times New Roman"/>
-                <w:lang w:val="vi-VN"/>
               </w:rPr>
             </w:pPr>
             <w:r>
               <w:rPr>
                 <w:rFonts w:ascii="Times New Roman" w:hAnsi="Times New Roman" w:cs="Times New Roman"/>
-                <w:lang w:val="vi-VN"/>
               </w:rPr>
               <w:t>Member</w:t>
             </w:r>
@@ -1696,7 +1858,6 @@
             <w:pPr>
               <w:rPr>
                 <w:rFonts w:ascii="Times New Roman" w:hAnsi="Times New Roman" w:cs="Times New Roman"/>
-                <w:lang w:val="vi-VN"/>
               </w:rPr>
             </w:pPr>
             <w:hyperlink r:id="rId8" w:history="1">
@@ -1704,7 +1865,6 @@
                 <w:rPr>
                   <w:rStyle w:val="Hyperlink"/>
                   <w:rFonts w:ascii="Times New Roman" w:hAnsi="Times New Roman" w:cs="Times New Roman"/>
-                  <w:lang w:val="vi-VN"/>
                 </w:rPr>
                 <w:t>Thiendnse61357@fpt.edu.vn</w:t>
               </w:r>
@@ -1722,7 +1882,6 @@
           <w:i/>
           <w:sz w:val="18"/>
           <w:szCs w:val="18"/>
-          <w:lang w:val="vi-VN"/>
         </w:rPr>
       </w:pPr>
       <w:r>
@@ -1731,7 +1890,6 @@
           <w:i/>
           <w:sz w:val="18"/>
           <w:szCs w:val="18"/>
-          <w:lang w:val="vi-VN"/>
         </w:rPr>
         <w:t>Table 1: Roles and Responsibilities</w:t>
       </w:r>
@@ -1749,6 +1907,118 @@
 <file path=word/numbering.xml><?xml version="1.0" encoding="utf-8"?>
 <w:numbering xmlns:wpc="http://schemas.microsoft.com/office/word/2010/wordprocessingCanvas" xmlns:mo="http://schemas.microsoft.com/office/mac/office/2008/main" xmlns:mc="http://schemas.openxmlformats.org/markup-compatibility/2006" xmlns:mv="urn:schemas-microsoft-com:mac:vml" xmlns:o="urn:schemas-microsoft-com:office:office" xmlns:r="http://schemas.openxmlformats.org/officeDocument/2006/relationships" xmlns:m="http://schemas.openxmlformats.org/officeDocument/2006/math" xmlns:v="urn:schemas-microsoft-com:vml" xmlns:wp14="http://schemas.microsoft.com/office/word/2010/wordprocessingDrawing" xmlns:wp="http://schemas.openxmlformats.org/drawingml/2006/wordprocessingDrawing" xmlns:w10="urn:schemas-microsoft-com:office:word" xmlns:w="http://schemas.openxmlformats.org/wordprocessingml/2006/main" xmlns:w14="http://schemas.microsoft.com/office/word/2010/wordml" xmlns:w15="http://schemas.microsoft.com/office/word/2012/wordml" xmlns:wpg="http://schemas.microsoft.com/office/word/2010/wordprocessingGroup" xmlns:wpi="http://schemas.microsoft.com/office/word/2010/wordprocessingInk" xmlns:wne="http://schemas.microsoft.com/office/word/2006/wordml" xmlns:wps="http://schemas.microsoft.com/office/word/2010/wordprocessingShape" mc:Ignorable="w14 w15 wp14">
   <w:abstractNum w:abstractNumId="0">
+    <w:nsid w:val="10486031"/>
+    <w:multiLevelType w:val="hybridMultilevel"/>
+    <w:tmpl w:val="8D1262C2"/>
+    <w:lvl w:ilvl="0" w:tplc="F3280CFC">
+      <w:numFmt w:val="bullet"/>
+      <w:lvlText w:val=""/>
+      <w:lvlJc w:val="left"/>
+      <w:pPr>
+        <w:ind w:left="2203" w:hanging="360"/>
+      </w:pPr>
+      <w:rPr>
+        <w:rFonts w:ascii="Symbol" w:eastAsiaTheme="minorHAnsi" w:hAnsi="Symbol" w:cs="Times New Roman" w:hint="default"/>
+      </w:rPr>
+    </w:lvl>
+    <w:lvl w:ilvl="1" w:tplc="04090003" w:tentative="1">
+      <w:start w:val="1"/>
+      <w:numFmt w:val="bullet"/>
+      <w:lvlText w:val="o"/>
+      <w:lvlJc w:val="left"/>
+      <w:pPr>
+        <w:ind w:left="2923" w:hanging="360"/>
+      </w:pPr>
+      <w:rPr>
+        <w:rFonts w:ascii="Courier New" w:hAnsi="Courier New" w:cs="Courier New" w:hint="default"/>
+      </w:rPr>
+    </w:lvl>
+    <w:lvl w:ilvl="2" w:tplc="04090005" w:tentative="1">
+      <w:start w:val="1"/>
+      <w:numFmt w:val="bullet"/>
+      <w:lvlText w:val=""/>
+      <w:lvlJc w:val="left"/>
+      <w:pPr>
+        <w:ind w:left="3643" w:hanging="360"/>
+      </w:pPr>
+      <w:rPr>
+        <w:rFonts w:ascii="Wingdings" w:hAnsi="Wingdings" w:hint="default"/>
+      </w:rPr>
+    </w:lvl>
+    <w:lvl w:ilvl="3" w:tplc="04090001" w:tentative="1">
+      <w:start w:val="1"/>
+      <w:numFmt w:val="bullet"/>
+      <w:lvlText w:val=""/>
+      <w:lvlJc w:val="left"/>
+      <w:pPr>
+        <w:ind w:left="4363" w:hanging="360"/>
+      </w:pPr>
+      <w:rPr>
+        <w:rFonts w:ascii="Symbol" w:hAnsi="Symbol" w:hint="default"/>
+      </w:rPr>
+    </w:lvl>
+    <w:lvl w:ilvl="4" w:tplc="04090003" w:tentative="1">
+      <w:start w:val="1"/>
+      <w:numFmt w:val="bullet"/>
+      <w:lvlText w:val="o"/>
+      <w:lvlJc w:val="left"/>
+      <w:pPr>
+        <w:ind w:left="5083" w:hanging="360"/>
+      </w:pPr>
+      <w:rPr>
+        <w:rFonts w:ascii="Courier New" w:hAnsi="Courier New" w:cs="Courier New" w:hint="default"/>
+      </w:rPr>
+    </w:lvl>
+    <w:lvl w:ilvl="5" w:tplc="04090005" w:tentative="1">
+      <w:start w:val="1"/>
+      <w:numFmt w:val="bullet"/>
+      <w:lvlText w:val=""/>
+      <w:lvlJc w:val="left"/>
+      <w:pPr>
+        <w:ind w:left="5803" w:hanging="360"/>
+      </w:pPr>
+      <w:rPr>
+        <w:rFonts w:ascii="Wingdings" w:hAnsi="Wingdings" w:hint="default"/>
+      </w:rPr>
+    </w:lvl>
+    <w:lvl w:ilvl="6" w:tplc="04090001" w:tentative="1">
+      <w:start w:val="1"/>
+      <w:numFmt w:val="bullet"/>
+      <w:lvlText w:val=""/>
+      <w:lvlJc w:val="left"/>
+      <w:pPr>
+        <w:ind w:left="6523" w:hanging="360"/>
+      </w:pPr>
+      <w:rPr>
+        <w:rFonts w:ascii="Symbol" w:hAnsi="Symbol" w:hint="default"/>
+      </w:rPr>
+    </w:lvl>
+    <w:lvl w:ilvl="7" w:tplc="04090003" w:tentative="1">
+      <w:start w:val="1"/>
+      <w:numFmt w:val="bullet"/>
+      <w:lvlText w:val="o"/>
+      <w:lvlJc w:val="left"/>
+      <w:pPr>
+        <w:ind w:left="7243" w:hanging="360"/>
+      </w:pPr>
+      <w:rPr>
+        <w:rFonts w:ascii="Courier New" w:hAnsi="Courier New" w:cs="Courier New" w:hint="default"/>
+      </w:rPr>
+    </w:lvl>
+    <w:lvl w:ilvl="8" w:tplc="04090005" w:tentative="1">
+      <w:start w:val="1"/>
+      <w:numFmt w:val="bullet"/>
+      <w:lvlText w:val=""/>
+      <w:lvlJc w:val="left"/>
+      <w:pPr>
+        <w:ind w:left="7963" w:hanging="360"/>
+      </w:pPr>
+      <w:rPr>
+        <w:rFonts w:ascii="Wingdings" w:hAnsi="Wingdings" w:hint="default"/>
+      </w:rPr>
+    </w:lvl>
+  </w:abstractNum>
+  <w:abstractNum w:abstractNumId="1">
     <w:nsid w:val="12F02FF1"/>
     <w:multiLevelType w:val="hybridMultilevel"/>
     <w:tmpl w:val="4AD081BC"/>
@@ -1861,7 +2131,7 @@
       </w:rPr>
     </w:lvl>
   </w:abstractNum>
-  <w:abstractNum w:abstractNumId="1">
+  <w:abstractNum w:abstractNumId="2">
     <w:nsid w:val="6C5A05A1"/>
     <w:multiLevelType w:val="hybridMultilevel"/>
     <w:tmpl w:val="6DACDCBA"/>
@@ -1952,9 +2222,12 @@
     </w:lvl>
   </w:abstractNum>
   <w:num w:numId="1">
+    <w:abstractNumId w:val="2"/>
+  </w:num>
+  <w:num w:numId="2">
     <w:abstractNumId w:val="1"/>
   </w:num>
-  <w:num w:numId="2">
+  <w:num w:numId="3">
     <w:abstractNumId w:val="0"/>
   </w:num>
 </w:numbering>

</xml_diff>

<commit_message>
[WIP] Update Report 1
</commit_message>
<xml_diff>
--- a/Documents/Reports/Report 1 – Introduction.docx
+++ b/Documents/Reports/Report 1 – Introduction.docx
@@ -5,6 +5,7 @@
     <w:p>
       <w:pPr>
         <w:ind w:left="851" w:hanging="283"/>
+        <w:outlineLvl w:val="0"/>
         <w:rPr>
           <w:rFonts w:ascii="Times New Roman" w:hAnsi="Times New Roman" w:cs="Times New Roman"/>
           <w:b/>
@@ -185,8 +186,6 @@
         </w:rPr>
         <w:t xml:space="preserve">End Date: </w:t>
       </w:r>
-      <w:bookmarkStart w:id="0" w:name="_GoBack"/>
-      <w:bookmarkEnd w:id="0"/>
     </w:p>
     <w:p>
       <w:pPr>
@@ -219,7 +218,7 @@
           <w:sz w:val="26"/>
           <w:szCs w:val="26"/>
         </w:rPr>
-        <w:t xml:space="preserve">Introduction </w:t>
+        <w:t>Introduction</w:t>
       </w:r>
     </w:p>
     <w:p>
@@ -234,19 +233,19 @@
         <w:rPr>
           <w:rFonts w:ascii="Times New Roman" w:hAnsi="Times New Roman" w:cs="Times New Roman"/>
         </w:rPr>
-        <w:t xml:space="preserve">Nowadays, library is the regular place that many people come to learning or borrowing books. However, almost current library systems use traditional way to serve the customers. It takes much time </w:t>
-      </w:r>
-      <w:r>
-        <w:rPr>
-          <w:rFonts w:ascii="Times New Roman" w:hAnsi="Times New Roman" w:cs="Times New Roman"/>
-        </w:rPr>
-        <w:t xml:space="preserve">to queueing </w:t>
-      </w:r>
-      <w:r>
-        <w:rPr>
-          <w:rFonts w:ascii="Times New Roman" w:hAnsi="Times New Roman" w:cs="Times New Roman"/>
-        </w:rPr>
-        <w:t>and not easy to manage the books.</w:t>
+        <w:t>For a long time</w:t>
+      </w:r>
+      <w:r>
+        <w:rPr>
+          <w:rFonts w:ascii="Times New Roman" w:hAnsi="Times New Roman" w:cs="Times New Roman"/>
+        </w:rPr>
+        <w:t>, library</w:t>
+      </w:r>
+      <w:r>
+        <w:rPr>
+          <w:rFonts w:ascii="Times New Roman" w:hAnsi="Times New Roman" w:cs="Times New Roman"/>
+        </w:rPr>
+        <w:t xml:space="preserve"> has been</w:t>
       </w:r>
       <w:r>
         <w:rPr>
@@ -254,6 +253,240 @@
         </w:rPr>
         <w:t xml:space="preserve"> </w:t>
       </w:r>
+      <w:r>
+        <w:rPr>
+          <w:rFonts w:ascii="Times New Roman" w:hAnsi="Times New Roman" w:cs="Times New Roman"/>
+        </w:rPr>
+        <w:t xml:space="preserve">a </w:t>
+      </w:r>
+      <w:r>
+        <w:rPr>
+          <w:rFonts w:ascii="Times New Roman" w:hAnsi="Times New Roman" w:cs="Times New Roman"/>
+        </w:rPr>
+        <w:t xml:space="preserve">reliable </w:t>
+      </w:r>
+      <w:r>
+        <w:rPr>
+          <w:rFonts w:ascii="Times New Roman" w:hAnsi="Times New Roman" w:cs="Times New Roman"/>
+        </w:rPr>
+        <w:t xml:space="preserve">place </w:t>
+      </w:r>
+      <w:r>
+        <w:rPr>
+          <w:rFonts w:ascii="Times New Roman" w:hAnsi="Times New Roman" w:cs="Times New Roman"/>
+        </w:rPr>
+        <w:t xml:space="preserve">for </w:t>
+      </w:r>
+      <w:r>
+        <w:rPr>
+          <w:rFonts w:ascii="Times New Roman" w:hAnsi="Times New Roman" w:cs="Times New Roman"/>
+        </w:rPr>
+        <w:t xml:space="preserve">people to </w:t>
+      </w:r>
+      <w:r>
+        <w:rPr>
+          <w:rFonts w:ascii="Times New Roman" w:hAnsi="Times New Roman" w:cs="Times New Roman"/>
+        </w:rPr>
+        <w:t xml:space="preserve">study and </w:t>
+      </w:r>
+      <w:r>
+        <w:rPr>
+          <w:rFonts w:ascii="Times New Roman" w:hAnsi="Times New Roman" w:cs="Times New Roman"/>
+        </w:rPr>
+        <w:t>borrow</w:t>
+      </w:r>
+      <w:r>
+        <w:rPr>
+          <w:rFonts w:ascii="Times New Roman" w:hAnsi="Times New Roman" w:cs="Times New Roman"/>
+        </w:rPr>
+        <w:t xml:space="preserve"> books. However, almost </w:t>
+      </w:r>
+      <w:r>
+        <w:rPr>
+          <w:rFonts w:ascii="Times New Roman" w:hAnsi="Times New Roman" w:cs="Times New Roman"/>
+        </w:rPr>
+        <w:t>every library system nowadays</w:t>
+      </w:r>
+      <w:r>
+        <w:rPr>
+          <w:rFonts w:ascii="Times New Roman" w:hAnsi="Times New Roman" w:cs="Times New Roman"/>
+        </w:rPr>
+        <w:t xml:space="preserve"> </w:t>
+      </w:r>
+      <w:r>
+        <w:rPr>
+          <w:rFonts w:ascii="Times New Roman" w:hAnsi="Times New Roman" w:cs="Times New Roman"/>
+        </w:rPr>
+        <w:t xml:space="preserve">still </w:t>
+      </w:r>
+      <w:r>
+        <w:rPr>
+          <w:rFonts w:ascii="Times New Roman" w:hAnsi="Times New Roman" w:cs="Times New Roman"/>
+        </w:rPr>
+        <w:t>use</w:t>
+      </w:r>
+      <w:r>
+        <w:rPr>
+          <w:rFonts w:ascii="Times New Roman" w:hAnsi="Times New Roman" w:cs="Times New Roman"/>
+        </w:rPr>
+        <w:t>s</w:t>
+      </w:r>
+      <w:r>
+        <w:rPr>
+          <w:rFonts w:ascii="Times New Roman" w:hAnsi="Times New Roman" w:cs="Times New Roman"/>
+        </w:rPr>
+        <w:t xml:space="preserve"> </w:t>
+      </w:r>
+      <w:r>
+        <w:rPr>
+          <w:rFonts w:ascii="Times New Roman" w:hAnsi="Times New Roman" w:cs="Times New Roman"/>
+        </w:rPr>
+        <w:t xml:space="preserve">a </w:t>
+      </w:r>
+      <w:r>
+        <w:rPr>
+          <w:rFonts w:ascii="Times New Roman" w:hAnsi="Times New Roman" w:cs="Times New Roman"/>
+        </w:rPr>
+        <w:t>traditional way</w:t>
+      </w:r>
+      <w:r>
+        <w:rPr>
+          <w:rFonts w:ascii="Times New Roman" w:hAnsi="Times New Roman" w:cs="Times New Roman"/>
+        </w:rPr>
+        <w:t xml:space="preserve"> for their </w:t>
+      </w:r>
+      <w:r>
+        <w:rPr>
+          <w:rFonts w:ascii="Times New Roman" w:hAnsi="Times New Roman" w:cs="Times New Roman"/>
+        </w:rPr>
+        <w:t>borrower</w:t>
+      </w:r>
+      <w:r>
+        <w:rPr>
+          <w:rFonts w:ascii="Times New Roman" w:hAnsi="Times New Roman" w:cs="Times New Roman"/>
+        </w:rPr>
+        <w:t>s to obtain books</w:t>
+      </w:r>
+      <w:r>
+        <w:rPr>
+          <w:rFonts w:ascii="Times New Roman" w:hAnsi="Times New Roman" w:cs="Times New Roman"/>
+        </w:rPr>
+        <w:t xml:space="preserve">: a </w:t>
+      </w:r>
+      <w:r>
+        <w:rPr>
+          <w:rFonts w:ascii="Times New Roman" w:hAnsi="Times New Roman" w:cs="Times New Roman"/>
+        </w:rPr>
+        <w:t>borrower</w:t>
+      </w:r>
+      <w:r>
+        <w:rPr>
+          <w:rFonts w:ascii="Times New Roman" w:hAnsi="Times New Roman" w:cs="Times New Roman"/>
+        </w:rPr>
+        <w:t xml:space="preserve"> has to bring all the books that he</w:t>
+      </w:r>
+      <w:r>
+        <w:rPr>
+          <w:rFonts w:ascii="Times New Roman" w:hAnsi="Times New Roman" w:cs="Times New Roman"/>
+        </w:rPr>
+        <w:t>/she</w:t>
+      </w:r>
+      <w:r>
+        <w:rPr>
+          <w:rFonts w:ascii="Times New Roman" w:hAnsi="Times New Roman" w:cs="Times New Roman"/>
+        </w:rPr>
+        <w:t xml:space="preserve"> wants to the librarian, so that the librarian can record which books that </w:t>
+      </w:r>
+      <w:r>
+        <w:rPr>
+          <w:rFonts w:ascii="Times New Roman" w:hAnsi="Times New Roman" w:cs="Times New Roman"/>
+        </w:rPr>
+        <w:t xml:space="preserve">the </w:t>
+      </w:r>
+      <w:r>
+        <w:rPr>
+          <w:rFonts w:ascii="Times New Roman" w:hAnsi="Times New Roman" w:cs="Times New Roman"/>
+        </w:rPr>
+        <w:t>borrower</w:t>
+      </w:r>
+      <w:r>
+        <w:rPr>
+          <w:rFonts w:ascii="Times New Roman" w:hAnsi="Times New Roman" w:cs="Times New Roman"/>
+        </w:rPr>
+        <w:t xml:space="preserve"> will borrow; after that, the </w:t>
+      </w:r>
+      <w:r>
+        <w:rPr>
+          <w:rFonts w:ascii="Times New Roman" w:hAnsi="Times New Roman" w:cs="Times New Roman"/>
+        </w:rPr>
+        <w:t>borrower</w:t>
+      </w:r>
+      <w:r>
+        <w:rPr>
+          <w:rFonts w:ascii="Times New Roman" w:hAnsi="Times New Roman" w:cs="Times New Roman"/>
+        </w:rPr>
+        <w:t xml:space="preserve"> signs in each form </w:t>
+      </w:r>
+      <w:r>
+        <w:rPr>
+          <w:rFonts w:ascii="Times New Roman" w:hAnsi="Times New Roman" w:cs="Times New Roman"/>
+        </w:rPr>
+        <w:t xml:space="preserve">to commit that </w:t>
+      </w:r>
+      <w:r>
+        <w:rPr>
+          <w:rFonts w:ascii="Times New Roman" w:hAnsi="Times New Roman" w:cs="Times New Roman"/>
+        </w:rPr>
+        <w:t xml:space="preserve">he/she </w:t>
+      </w:r>
+      <w:r>
+        <w:rPr>
+          <w:rFonts w:ascii="Times New Roman" w:hAnsi="Times New Roman" w:cs="Times New Roman"/>
+        </w:rPr>
+        <w:t xml:space="preserve">is borrowing those books. </w:t>
+      </w:r>
+      <w:r>
+        <w:rPr>
+          <w:rFonts w:ascii="Times New Roman" w:hAnsi="Times New Roman" w:cs="Times New Roman"/>
+        </w:rPr>
+        <w:t xml:space="preserve">Only after these steps, the </w:t>
+      </w:r>
+      <w:r>
+        <w:rPr>
+          <w:rFonts w:ascii="Times New Roman" w:hAnsi="Times New Roman" w:cs="Times New Roman"/>
+        </w:rPr>
+        <w:t>borrower</w:t>
+      </w:r>
+      <w:r>
+        <w:rPr>
+          <w:rFonts w:ascii="Times New Roman" w:hAnsi="Times New Roman" w:cs="Times New Roman"/>
+        </w:rPr>
+        <w:t xml:space="preserve"> can take back his/her library card and bring the books home. Because one </w:t>
+      </w:r>
+      <w:r>
+        <w:rPr>
+          <w:rFonts w:ascii="Times New Roman" w:hAnsi="Times New Roman" w:cs="Times New Roman"/>
+        </w:rPr>
+        <w:t xml:space="preserve">librarian </w:t>
+      </w:r>
+      <w:r>
+        <w:rPr>
+          <w:rFonts w:ascii="Times New Roman" w:hAnsi="Times New Roman" w:cs="Times New Roman"/>
+        </w:rPr>
+        <w:t xml:space="preserve">can only manage one </w:t>
+      </w:r>
+      <w:r>
+        <w:rPr>
+          <w:rFonts w:ascii="Times New Roman" w:hAnsi="Times New Roman" w:cs="Times New Roman"/>
+        </w:rPr>
+        <w:t>borrower</w:t>
+      </w:r>
+      <w:r>
+        <w:rPr>
+          <w:rFonts w:ascii="Times New Roman" w:hAnsi="Times New Roman" w:cs="Times New Roman"/>
+        </w:rPr>
+        <w:t xml:space="preserve"> at a time, these traditional steps can be very painful if the library is currently crowded with borrowers.</w:t>
+      </w:r>
     </w:p>
     <w:p>
       <w:pPr>
@@ -267,26 +500,113 @@
         <w:rPr>
           <w:rFonts w:ascii="Times New Roman" w:hAnsi="Times New Roman" w:cs="Times New Roman"/>
         </w:rPr>
-        <w:t xml:space="preserve">We build a system, which help managers, customers to solve their current problems. With this system, it takes less time </w:t>
-      </w:r>
-      <w:r>
-        <w:rPr>
-          <w:rFonts w:ascii="Times New Roman" w:hAnsi="Times New Roman" w:cs="Times New Roman"/>
-        </w:rPr>
-        <w:t>to</w:t>
-      </w:r>
-      <w:r>
-        <w:rPr>
-          <w:rFonts w:ascii="Times New Roman" w:hAnsi="Times New Roman" w:cs="Times New Roman"/>
-        </w:rPr>
-        <w:t xml:space="preserve"> waiting</w:t>
-      </w:r>
-      <w:r>
-        <w:rPr>
-          <w:rFonts w:ascii="Times New Roman" w:hAnsi="Times New Roman" w:cs="Times New Roman"/>
-        </w:rPr>
-        <w:t xml:space="preserve"> for check out with the librarian.</w:t>
-      </w:r>
+        <w:t>Therefore, w</w:t>
+      </w:r>
+      <w:r>
+        <w:rPr>
+          <w:rFonts w:ascii="Times New Roman" w:hAnsi="Times New Roman" w:cs="Times New Roman"/>
+        </w:rPr>
+        <w:t>e build a sy</w:t>
+      </w:r>
+      <w:r>
+        <w:rPr>
+          <w:rFonts w:ascii="Times New Roman" w:hAnsi="Times New Roman" w:cs="Times New Roman"/>
+        </w:rPr>
+        <w:t xml:space="preserve">stem to </w:t>
+      </w:r>
+      <w:r>
+        <w:rPr>
+          <w:rFonts w:ascii="Times New Roman" w:hAnsi="Times New Roman" w:cs="Times New Roman"/>
+        </w:rPr>
+        <w:t xml:space="preserve">help </w:t>
+      </w:r>
+      <w:r>
+        <w:rPr>
+          <w:rFonts w:ascii="Times New Roman" w:hAnsi="Times New Roman" w:cs="Times New Roman"/>
+        </w:rPr>
+        <w:t xml:space="preserve">libraries and their </w:t>
+      </w:r>
+      <w:r>
+        <w:rPr>
+          <w:rFonts w:ascii="Times New Roman" w:hAnsi="Times New Roman" w:cs="Times New Roman"/>
+        </w:rPr>
+        <w:t>borrower</w:t>
+      </w:r>
+      <w:r>
+        <w:rPr>
+          <w:rFonts w:ascii="Times New Roman" w:hAnsi="Times New Roman" w:cs="Times New Roman"/>
+        </w:rPr>
+        <w:t xml:space="preserve">s </w:t>
+      </w:r>
+      <w:r>
+        <w:rPr>
+          <w:rFonts w:ascii="Times New Roman" w:hAnsi="Times New Roman" w:cs="Times New Roman"/>
+        </w:rPr>
+        <w:t xml:space="preserve">to solve </w:t>
+      </w:r>
+      <w:r>
+        <w:rPr>
+          <w:rFonts w:ascii="Times New Roman" w:hAnsi="Times New Roman" w:cs="Times New Roman"/>
+        </w:rPr>
+        <w:t xml:space="preserve">those </w:t>
+      </w:r>
+      <w:r>
+        <w:rPr>
+          <w:rFonts w:ascii="Times New Roman" w:hAnsi="Times New Roman" w:cs="Times New Roman"/>
+        </w:rPr>
+        <w:t xml:space="preserve">problems. </w:t>
+      </w:r>
+      <w:r>
+        <w:rPr>
+          <w:rFonts w:ascii="Times New Roman" w:hAnsi="Times New Roman" w:cs="Times New Roman"/>
+        </w:rPr>
+        <w:t xml:space="preserve">Applying </w:t>
+      </w:r>
+      <w:r>
+        <w:rPr>
+          <w:rFonts w:ascii="Times New Roman" w:hAnsi="Times New Roman" w:cs="Times New Roman"/>
+        </w:rPr>
+        <w:t xml:space="preserve">this system, </w:t>
+      </w:r>
+      <w:r>
+        <w:rPr>
+          <w:rFonts w:ascii="Times New Roman" w:hAnsi="Times New Roman" w:cs="Times New Roman"/>
+        </w:rPr>
+        <w:t xml:space="preserve">they </w:t>
+      </w:r>
+      <w:r>
+        <w:rPr>
+          <w:rFonts w:ascii="Times New Roman" w:hAnsi="Times New Roman" w:cs="Times New Roman"/>
+        </w:rPr>
+        <w:t>can</w:t>
+      </w:r>
+      <w:r>
+        <w:rPr>
+          <w:rFonts w:ascii="Times New Roman" w:hAnsi="Times New Roman" w:cs="Times New Roman"/>
+        </w:rPr>
+        <w:t xml:space="preserve"> not only</w:t>
+      </w:r>
+      <w:r>
+        <w:rPr>
+          <w:rFonts w:ascii="Times New Roman" w:hAnsi="Times New Roman" w:cs="Times New Roman"/>
+        </w:rPr>
+        <w:t xml:space="preserve"> save a huge amount of time in book-borrowing process</w:t>
+      </w:r>
+      <w:r>
+        <w:rPr>
+          <w:rFonts w:ascii="Times New Roman" w:hAnsi="Times New Roman" w:cs="Times New Roman"/>
+        </w:rPr>
+        <w:t>, but they can also have a way to manage books better.</w:t>
+      </w:r>
+    </w:p>
+    <w:p>
+      <w:pPr>
+        <w:pStyle w:val="ListParagraph"/>
+        <w:ind w:left="1134"/>
+        <w:rPr>
+          <w:rFonts w:ascii="Times New Roman" w:hAnsi="Times New Roman" w:cs="Times New Roman"/>
+        </w:rPr>
+      </w:pPr>
     </w:p>
     <w:p>
       <w:pPr>
@@ -396,7 +716,19 @@
         <w:rPr>
           <w:rFonts w:ascii="Times New Roman" w:hAnsi="Times New Roman" w:cs="Times New Roman"/>
         </w:rPr>
-        <w:t>time before check</w:t>
+        <w:t xml:space="preserve">time </w:t>
+      </w:r>
+      <w:r>
+        <w:rPr>
+          <w:rFonts w:ascii="Times New Roman" w:hAnsi="Times New Roman" w:cs="Times New Roman"/>
+        </w:rPr>
+        <w:t xml:space="preserve">when </w:t>
+      </w:r>
+      <w:r>
+        <w:rPr>
+          <w:rFonts w:ascii="Times New Roman" w:hAnsi="Times New Roman" w:cs="Times New Roman"/>
+        </w:rPr>
+        <w:t>check</w:t>
       </w:r>
       <w:r>
         <w:rPr>
@@ -547,6 +879,60 @@
           <w:rFonts w:ascii="Times New Roman" w:hAnsi="Times New Roman" w:cs="Times New Roman"/>
         </w:rPr>
         <w:t>hand.</w:t>
+      </w:r>
+    </w:p>
+    <w:p>
+      <w:pPr>
+        <w:pStyle w:val="ListParagraph"/>
+        <w:numPr>
+          <w:ilvl w:val="1"/>
+          <w:numId w:val="2"/>
+        </w:numPr>
+        <w:rPr>
+          <w:rFonts w:ascii="Times New Roman" w:hAnsi="Times New Roman" w:cs="Times New Roman"/>
+        </w:rPr>
+      </w:pPr>
+      <w:r>
+        <w:rPr>
+          <w:rFonts w:ascii="Times New Roman" w:hAnsi="Times New Roman" w:cs="Times New Roman"/>
+        </w:rPr>
+        <w:t>Borrowers have no mean of quick searching for books by title, category, or topic. They usually have to search for the books they want on the shelves, or ask the librarians.</w:t>
+      </w:r>
+    </w:p>
+    <w:p>
+      <w:pPr>
+        <w:pStyle w:val="ListParagraph"/>
+        <w:numPr>
+          <w:ilvl w:val="1"/>
+          <w:numId w:val="2"/>
+        </w:numPr>
+        <w:rPr>
+          <w:rFonts w:ascii="Times New Roman" w:hAnsi="Times New Roman" w:cs="Times New Roman"/>
+        </w:rPr>
+      </w:pPr>
+      <w:r>
+        <w:rPr>
+          <w:rFonts w:ascii="Times New Roman" w:hAnsi="Times New Roman" w:cs="Times New Roman"/>
+        </w:rPr>
+        <w:t>In some libraries, librarians still have paper records of books.</w:t>
+      </w:r>
+    </w:p>
+    <w:p>
+      <w:pPr>
+        <w:pStyle w:val="ListParagraph"/>
+        <w:numPr>
+          <w:ilvl w:val="1"/>
+          <w:numId w:val="2"/>
+        </w:numPr>
+        <w:rPr>
+          <w:rFonts w:ascii="Times New Roman" w:hAnsi="Times New Roman" w:cs="Times New Roman"/>
+        </w:rPr>
+      </w:pPr>
+      <w:r>
+        <w:rPr>
+          <w:rFonts w:ascii="Times New Roman" w:hAnsi="Times New Roman" w:cs="Times New Roman"/>
+        </w:rPr>
+        <w:t>Librarians often have to send mail to borrowers about deadline of returning books.</w:t>
       </w:r>
     </w:p>
     <w:p>
@@ -705,13 +1091,61 @@
         <w:rPr>
           <w:rFonts w:ascii="Times New Roman" w:hAnsi="Times New Roman" w:cs="Times New Roman"/>
         </w:rPr>
-        <w:t>Borrowing books on the rush hour might take too much time</w:t>
-      </w:r>
-      <w:r>
-        <w:rPr>
-          <w:rFonts w:ascii="Times New Roman" w:hAnsi="Times New Roman" w:cs="Times New Roman"/>
-        </w:rPr>
-        <w:t xml:space="preserve"> to waiting check out.</w:t>
+        <w:t xml:space="preserve">Borrowing books </w:t>
+      </w:r>
+      <w:r>
+        <w:rPr>
+          <w:rFonts w:ascii="Times New Roman" w:hAnsi="Times New Roman" w:cs="Times New Roman"/>
+        </w:rPr>
+        <w:t xml:space="preserve">need to go through complicated steps, thus </w:t>
+      </w:r>
+      <w:r>
+        <w:rPr>
+          <w:rFonts w:ascii="Times New Roman" w:hAnsi="Times New Roman" w:cs="Times New Roman"/>
+        </w:rPr>
+        <w:t>on the rush hour</w:t>
+      </w:r>
+      <w:r>
+        <w:rPr>
+          <w:rFonts w:ascii="Times New Roman" w:hAnsi="Times New Roman" w:cs="Times New Roman"/>
+        </w:rPr>
+        <w:t>, it</w:t>
+      </w:r>
+      <w:r>
+        <w:rPr>
+          <w:rFonts w:ascii="Times New Roman" w:hAnsi="Times New Roman" w:cs="Times New Roman"/>
+        </w:rPr>
+        <w:t xml:space="preserve"> might take too much time</w:t>
+      </w:r>
+      <w:r>
+        <w:rPr>
+          <w:rFonts w:ascii="Times New Roman" w:hAnsi="Times New Roman" w:cs="Times New Roman"/>
+        </w:rPr>
+        <w:t xml:space="preserve"> to </w:t>
+      </w:r>
+      <w:r>
+        <w:rPr>
+          <w:rFonts w:ascii="Times New Roman" w:hAnsi="Times New Roman" w:cs="Times New Roman"/>
+        </w:rPr>
+        <w:t xml:space="preserve">wait for </w:t>
+      </w:r>
+      <w:r>
+        <w:rPr>
+          <w:rFonts w:ascii="Times New Roman" w:hAnsi="Times New Roman" w:cs="Times New Roman"/>
+        </w:rPr>
+        <w:t>check</w:t>
+      </w:r>
+      <w:r>
+        <w:rPr>
+          <w:rFonts w:ascii="Times New Roman" w:hAnsi="Times New Roman" w:cs="Times New Roman"/>
+        </w:rPr>
+        <w:t>ing</w:t>
+      </w:r>
+      <w:r>
+        <w:rPr>
+          <w:rFonts w:ascii="Times New Roman" w:hAnsi="Times New Roman" w:cs="Times New Roman"/>
+        </w:rPr>
+        <w:t xml:space="preserve"> out.</w:t>
       </w:r>
     </w:p>
     <w:p>
@@ -729,8 +1163,130 @@
         <w:rPr>
           <w:rFonts w:ascii="Times New Roman" w:hAnsi="Times New Roman" w:cs="Times New Roman"/>
         </w:rPr>
-        <w:t>The librarian has to work all time when have many customer, difficult to manage borrowed books.</w:t>
-      </w:r>
+        <w:lastRenderedPageBreak/>
+        <w:t>The libraria</w:t>
+      </w:r>
+      <w:r>
+        <w:rPr>
+          <w:rFonts w:ascii="Times New Roman" w:hAnsi="Times New Roman" w:cs="Times New Roman"/>
+        </w:rPr>
+        <w:t xml:space="preserve">n has to work </w:t>
+      </w:r>
+      <w:r>
+        <w:rPr>
+          <w:rFonts w:ascii="Times New Roman" w:hAnsi="Times New Roman" w:cs="Times New Roman"/>
+        </w:rPr>
+        <w:t xml:space="preserve">very hard </w:t>
+      </w:r>
+      <w:r>
+        <w:rPr>
+          <w:rFonts w:ascii="Times New Roman" w:hAnsi="Times New Roman" w:cs="Times New Roman"/>
+        </w:rPr>
+        <w:t>when having</w:t>
+      </w:r>
+      <w:r>
+        <w:rPr>
+          <w:rFonts w:ascii="Times New Roman" w:hAnsi="Times New Roman" w:cs="Times New Roman"/>
+        </w:rPr>
+        <w:t xml:space="preserve"> many </w:t>
+      </w:r>
+      <w:r>
+        <w:rPr>
+          <w:rFonts w:ascii="Times New Roman" w:hAnsi="Times New Roman" w:cs="Times New Roman"/>
+        </w:rPr>
+        <w:t>borrower</w:t>
+      </w:r>
+      <w:r>
+        <w:rPr>
+          <w:rFonts w:ascii="Times New Roman" w:hAnsi="Times New Roman" w:cs="Times New Roman"/>
+        </w:rPr>
+        <w:t>s</w:t>
+      </w:r>
+      <w:r>
+        <w:rPr>
+          <w:rFonts w:ascii="Times New Roman" w:hAnsi="Times New Roman" w:cs="Times New Roman"/>
+        </w:rPr>
+        <w:t xml:space="preserve">, </w:t>
+      </w:r>
+      <w:r>
+        <w:rPr>
+          <w:rFonts w:ascii="Times New Roman" w:hAnsi="Times New Roman" w:cs="Times New Roman"/>
+        </w:rPr>
+        <w:t xml:space="preserve">and it is </w:t>
+      </w:r>
+      <w:r>
+        <w:rPr>
+          <w:rFonts w:ascii="Times New Roman" w:hAnsi="Times New Roman" w:cs="Times New Roman"/>
+        </w:rPr>
+        <w:t>difficult to manage borrowed books.</w:t>
+      </w:r>
+    </w:p>
+    <w:p>
+      <w:pPr>
+        <w:pStyle w:val="ListParagraph"/>
+        <w:numPr>
+          <w:ilvl w:val="0"/>
+          <w:numId w:val="3"/>
+        </w:numPr>
+        <w:rPr>
+          <w:rFonts w:ascii="Times New Roman" w:hAnsi="Times New Roman" w:cs="Times New Roman"/>
+        </w:rPr>
+      </w:pPr>
+      <w:r>
+        <w:rPr>
+          <w:rFonts w:ascii="Times New Roman" w:hAnsi="Times New Roman" w:cs="Times New Roman"/>
+        </w:rPr>
+        <w:t>Paper recor</w:t>
+      </w:r>
+      <w:r>
+        <w:rPr>
+          <w:rFonts w:ascii="Times New Roman" w:hAnsi="Times New Roman" w:cs="Times New Roman"/>
+        </w:rPr>
+        <w:t>ds are hard to manage and easy to be damaged.</w:t>
+      </w:r>
+    </w:p>
+    <w:p>
+      <w:pPr>
+        <w:pStyle w:val="ListParagraph"/>
+        <w:numPr>
+          <w:ilvl w:val="0"/>
+          <w:numId w:val="3"/>
+        </w:numPr>
+        <w:rPr>
+          <w:rFonts w:ascii="Times New Roman" w:hAnsi="Times New Roman" w:cs="Times New Roman"/>
+        </w:rPr>
+      </w:pPr>
+      <w:r>
+        <w:rPr>
+          <w:rFonts w:ascii="Times New Roman" w:hAnsi="Times New Roman" w:cs="Times New Roman"/>
+        </w:rPr>
+        <w:t>Librarians may forget to remind borrowers about their deadline.</w:t>
+      </w:r>
+    </w:p>
+    <w:p>
+      <w:pPr>
+        <w:pStyle w:val="ListParagraph"/>
+        <w:numPr>
+          <w:ilvl w:val="0"/>
+          <w:numId w:val="3"/>
+        </w:numPr>
+        <w:rPr>
+          <w:rFonts w:ascii="Times New Roman" w:hAnsi="Times New Roman" w:cs="Times New Roman"/>
+        </w:rPr>
+      </w:pPr>
+      <w:r>
+        <w:rPr>
+          <w:rFonts w:ascii="Times New Roman" w:hAnsi="Times New Roman" w:cs="Times New Roman"/>
+        </w:rPr>
+        <w:t>It is hard for borrowers to quickly search for their needed books.</w:t>
+      </w:r>
+    </w:p>
+    <w:p>
+      <w:pPr>
+        <w:rPr>
+          <w:rFonts w:ascii="Times New Roman" w:hAnsi="Times New Roman" w:cs="Times New Roman"/>
+        </w:rPr>
+      </w:pPr>
     </w:p>
     <w:p>
       <w:pPr>
@@ -762,6 +1318,166 @@
     <w:p>
       <w:pPr>
         <w:pStyle w:val="ListParagraph"/>
+        <w:numPr>
+          <w:ilvl w:val="1"/>
+          <w:numId w:val="2"/>
+        </w:numPr>
+        <w:rPr>
+          <w:rFonts w:ascii="Times New Roman" w:hAnsi="Times New Roman" w:cs="Times New Roman"/>
+          <w:b/>
+          <w:sz w:val="26"/>
+          <w:szCs w:val="26"/>
+        </w:rPr>
+      </w:pPr>
+      <w:r>
+        <w:rPr>
+          <w:rFonts w:ascii="Times New Roman" w:hAnsi="Times New Roman" w:cs="Times New Roman"/>
+        </w:rPr>
+        <w:t>Near Field Communication (NFC):</w:t>
+      </w:r>
+      <w:r>
+        <w:rPr>
+          <w:szCs w:val="26"/>
+        </w:rPr>
+        <w:t xml:space="preserve"> </w:t>
+      </w:r>
+      <w:r>
+        <w:rPr>
+          <w:rFonts w:ascii="Times New Roman" w:hAnsi="Times New Roman" w:cs="Times New Roman"/>
+          <w:szCs w:val="26"/>
+        </w:rPr>
+        <w:t xml:space="preserve">is a form of contactless communication between devices like smartphones or tablets. Contactless communication allows a user to wave the smartphone over </w:t>
+      </w:r>
+      <w:r>
+        <w:rPr>
+          <w:rFonts w:ascii="Times New Roman" w:hAnsi="Times New Roman" w:cs="Times New Roman"/>
+          <w:noProof/>
+          <w:szCs w:val="26"/>
+        </w:rPr>
+        <w:t>an NFC</w:t>
+      </w:r>
+      <w:r>
+        <w:rPr>
+          <w:rFonts w:ascii="Times New Roman" w:hAnsi="Times New Roman" w:cs="Times New Roman"/>
+          <w:szCs w:val="26"/>
+        </w:rPr>
+        <w:t xml:space="preserve"> compatible device to send information without needing to touch the devices together or go through multiple steps</w:t>
+      </w:r>
+      <w:r>
+        <w:rPr>
+          <w:rFonts w:ascii="Times New Roman" w:hAnsi="Times New Roman" w:cs="Times New Roman"/>
+          <w:szCs w:val="26"/>
+        </w:rPr>
+        <w:t xml:space="preserve"> to set </w:t>
+      </w:r>
+      <w:r>
+        <w:rPr>
+          <w:rFonts w:ascii="Times New Roman" w:hAnsi="Times New Roman" w:cs="Times New Roman"/>
+          <w:szCs w:val="26"/>
+        </w:rPr>
+        <w:t xml:space="preserve">up a connection. </w:t>
+      </w:r>
+      <w:r>
+        <w:rPr>
+          <w:rFonts w:ascii="Times New Roman" w:hAnsi="Times New Roman" w:cs="Times New Roman"/>
+          <w:szCs w:val="26"/>
+        </w:rPr>
+        <w:t xml:space="preserve">NFC </w:t>
+      </w:r>
+      <w:r>
+        <w:rPr>
+          <w:rFonts w:ascii="Times New Roman" w:hAnsi="Times New Roman" w:cs="Times New Roman"/>
+          <w:szCs w:val="26"/>
+        </w:rPr>
+        <w:t xml:space="preserve">utilizes electromagnetic radio fields while technologies such as Bluetooth and Wi-Fi focus on radio transmissions instead. NFC is supported in card or the </w:t>
+      </w:r>
+      <w:r>
+        <w:rPr>
+          <w:rFonts w:ascii="Times New Roman" w:hAnsi="Times New Roman" w:cs="Times New Roman"/>
+          <w:noProof/>
+          <w:szCs w:val="26"/>
+        </w:rPr>
+        <w:t>smartphone</w:t>
+      </w:r>
+      <w:r>
+        <w:rPr>
+          <w:rFonts w:ascii="Times New Roman" w:hAnsi="Times New Roman" w:cs="Times New Roman"/>
+          <w:noProof/>
+          <w:szCs w:val="26"/>
+        </w:rPr>
+        <w:t>.</w:t>
+      </w:r>
+    </w:p>
+    <w:p>
+      <w:pPr>
+        <w:pStyle w:val="ListParagraph"/>
+        <w:numPr>
+          <w:ilvl w:val="1"/>
+          <w:numId w:val="2"/>
+        </w:numPr>
+        <w:rPr>
+          <w:rFonts w:ascii="Times New Roman" w:hAnsi="Times New Roman" w:cs="Times New Roman"/>
+          <w:b/>
+          <w:color w:val="FF0000"/>
+          <w:sz w:val="26"/>
+          <w:szCs w:val="26"/>
+        </w:rPr>
+      </w:pPr>
+      <w:r>
+        <w:rPr>
+          <w:rFonts w:ascii="Times New Roman" w:hAnsi="Times New Roman" w:cs="Times New Roman"/>
+          <w:color w:val="FF0000"/>
+          <w:szCs w:val="26"/>
+        </w:rPr>
+        <w:t>Quick Response Code</w:t>
+      </w:r>
+      <w:r>
+        <w:rPr>
+          <w:rFonts w:ascii="Times New Roman" w:hAnsi="Times New Roman" w:cs="Times New Roman"/>
+          <w:color w:val="FF0000"/>
+          <w:szCs w:val="26"/>
+        </w:rPr>
+        <w:t xml:space="preserve"> (QR Code):</w:t>
+      </w:r>
+    </w:p>
+    <w:p>
+      <w:pPr>
+        <w:pStyle w:val="ListParagraph"/>
+        <w:numPr>
+          <w:ilvl w:val="1"/>
+          <w:numId w:val="2"/>
+        </w:numPr>
+        <w:rPr>
+          <w:rFonts w:ascii="Times New Roman" w:hAnsi="Times New Roman" w:cs="Times New Roman"/>
+          <w:b/>
+          <w:color w:val="FF0000"/>
+          <w:sz w:val="26"/>
+          <w:szCs w:val="26"/>
+        </w:rPr>
+      </w:pPr>
+      <w:r>
+        <w:rPr>
+          <w:rFonts w:ascii="Times New Roman" w:hAnsi="Times New Roman" w:cs="Times New Roman"/>
+          <w:color w:val="FF0000"/>
+          <w:sz w:val="26"/>
+          <w:szCs w:val="26"/>
+        </w:rPr>
+        <w:t>Rfid:</w:t>
+      </w:r>
+    </w:p>
+    <w:p>
+      <w:pPr>
+        <w:rPr>
+          <w:rFonts w:ascii="Times New Roman" w:hAnsi="Times New Roman" w:cs="Times New Roman"/>
+          <w:b/>
+          <w:sz w:val="26"/>
+          <w:szCs w:val="26"/>
+        </w:rPr>
+      </w:pPr>
+    </w:p>
+    <w:p>
+      <w:pPr>
+        <w:pStyle w:val="ListParagraph"/>
         <w:ind w:left="1134"/>
         <w:rPr>
           <w:rFonts w:ascii="Times New Roman" w:hAnsi="Times New Roman" w:cs="Times New Roman"/>
@@ -771,26 +1487,582 @@
         <w:rPr>
           <w:rFonts w:ascii="Times New Roman" w:hAnsi="Times New Roman" w:cs="Times New Roman"/>
         </w:rPr>
-        <w:t>Our proposed solution is build a system named “JWL”, which use NFC, QR Code, RFID technologies for borrowing book easy and efficient. In addition, our solution is also help librarian m</w:t>
-      </w:r>
-      <w:r>
-        <w:rPr>
-          <w:rFonts w:ascii="Times New Roman" w:hAnsi="Times New Roman" w:cs="Times New Roman"/>
-        </w:rPr>
-        <w:t>anage book easier. For customer</w:t>
-      </w:r>
-      <w:r>
-        <w:rPr>
-          <w:rFonts w:ascii="Times New Roman" w:hAnsi="Times New Roman" w:cs="Times New Roman"/>
-        </w:rPr>
-        <w:t>, only need to use smartphone to check in and out when borrow book, the system will detect automatically</w:t>
-      </w:r>
-      <w:r>
-        <w:rPr>
-          <w:rFonts w:ascii="Times New Roman" w:hAnsi="Times New Roman" w:cs="Times New Roman"/>
-        </w:rPr>
-        <w:t xml:space="preserve"> and notify manager. Customer can manage their borrowed book. For manager, no need spend time to serve customer when they come to borrow book, just manage on the computer.</w:t>
-      </w:r>
+        <w:t xml:space="preserve">Our proposed solution is </w:t>
+      </w:r>
+      <w:r>
+        <w:rPr>
+          <w:rFonts w:ascii="Times New Roman" w:hAnsi="Times New Roman" w:cs="Times New Roman"/>
+        </w:rPr>
+        <w:t xml:space="preserve">to </w:t>
+      </w:r>
+      <w:r>
+        <w:rPr>
+          <w:rFonts w:ascii="Times New Roman" w:hAnsi="Times New Roman" w:cs="Times New Roman"/>
+        </w:rPr>
+        <w:t xml:space="preserve">build a system named </w:t>
+      </w:r>
+      <w:r>
+        <w:rPr>
+          <w:rFonts w:ascii="Times New Roman" w:hAnsi="Times New Roman" w:cs="Times New Roman"/>
+        </w:rPr>
+        <w:t>Just Walk out Library(JWL)</w:t>
+      </w:r>
+      <w:r>
+        <w:rPr>
+          <w:rFonts w:ascii="Times New Roman" w:hAnsi="Times New Roman" w:cs="Times New Roman"/>
+        </w:rPr>
+        <w:t>, which use NFC, QR Code, RFID tech</w:t>
+      </w:r>
+      <w:r>
+        <w:rPr>
+          <w:rFonts w:ascii="Times New Roman" w:hAnsi="Times New Roman" w:cs="Times New Roman"/>
+        </w:rPr>
+        <w:t>nologies for borrowing book easily</w:t>
+      </w:r>
+      <w:r>
+        <w:rPr>
+          <w:rFonts w:ascii="Times New Roman" w:hAnsi="Times New Roman" w:cs="Times New Roman"/>
+        </w:rPr>
+        <w:t xml:space="preserve"> and efficient</w:t>
+      </w:r>
+      <w:r>
+        <w:rPr>
+          <w:rFonts w:ascii="Times New Roman" w:hAnsi="Times New Roman" w:cs="Times New Roman"/>
+        </w:rPr>
+        <w:t>ly</w:t>
+      </w:r>
+      <w:r>
+        <w:rPr>
+          <w:rFonts w:ascii="Times New Roman" w:hAnsi="Times New Roman" w:cs="Times New Roman"/>
+        </w:rPr>
+        <w:t>. In addition, our solution also help</w:t>
+      </w:r>
+      <w:r>
+        <w:rPr>
+          <w:rFonts w:ascii="Times New Roman" w:hAnsi="Times New Roman" w:cs="Times New Roman"/>
+        </w:rPr>
+        <w:t>s</w:t>
+      </w:r>
+      <w:r>
+        <w:rPr>
+          <w:rFonts w:ascii="Times New Roman" w:hAnsi="Times New Roman" w:cs="Times New Roman"/>
+        </w:rPr>
+        <w:t xml:space="preserve"> librarian m</w:t>
+      </w:r>
+      <w:r>
+        <w:rPr>
+          <w:rFonts w:ascii="Times New Roman" w:hAnsi="Times New Roman" w:cs="Times New Roman"/>
+        </w:rPr>
+        <w:t xml:space="preserve">anage book easier. For </w:t>
+      </w:r>
+      <w:r>
+        <w:rPr>
+          <w:rFonts w:ascii="Times New Roman" w:hAnsi="Times New Roman" w:cs="Times New Roman"/>
+        </w:rPr>
+        <w:t>borrower</w:t>
+      </w:r>
+      <w:r>
+        <w:rPr>
+          <w:rFonts w:ascii="Times New Roman" w:hAnsi="Times New Roman" w:cs="Times New Roman"/>
+        </w:rPr>
+        <w:t>s</w:t>
+      </w:r>
+      <w:r>
+        <w:rPr>
+          <w:rFonts w:ascii="Times New Roman" w:hAnsi="Times New Roman" w:cs="Times New Roman"/>
+        </w:rPr>
+        <w:t xml:space="preserve">, </w:t>
+      </w:r>
+      <w:r>
+        <w:rPr>
+          <w:rFonts w:ascii="Times New Roman" w:hAnsi="Times New Roman" w:cs="Times New Roman"/>
+        </w:rPr>
+        <w:t xml:space="preserve">they </w:t>
+      </w:r>
+      <w:r>
+        <w:rPr>
+          <w:rFonts w:ascii="Times New Roman" w:hAnsi="Times New Roman" w:cs="Times New Roman"/>
+        </w:rPr>
+        <w:t>only need to use smartphone to check in and out when borrow</w:t>
+      </w:r>
+      <w:r>
+        <w:rPr>
+          <w:rFonts w:ascii="Times New Roman" w:hAnsi="Times New Roman" w:cs="Times New Roman"/>
+        </w:rPr>
+        <w:t>ing</w:t>
+      </w:r>
+      <w:r>
+        <w:rPr>
+          <w:rFonts w:ascii="Times New Roman" w:hAnsi="Times New Roman" w:cs="Times New Roman"/>
+        </w:rPr>
+        <w:t xml:space="preserve"> book, the system will detect automatically</w:t>
+      </w:r>
+      <w:r>
+        <w:rPr>
+          <w:rFonts w:ascii="Times New Roman" w:hAnsi="Times New Roman" w:cs="Times New Roman"/>
+        </w:rPr>
+        <w:t xml:space="preserve"> and notify </w:t>
+      </w:r>
+      <w:r>
+        <w:rPr>
+          <w:rFonts w:ascii="Times New Roman" w:hAnsi="Times New Roman" w:cs="Times New Roman"/>
+        </w:rPr>
+        <w:t>librarian</w:t>
+      </w:r>
+      <w:r>
+        <w:rPr>
+          <w:rFonts w:ascii="Times New Roman" w:hAnsi="Times New Roman" w:cs="Times New Roman"/>
+        </w:rPr>
+        <w:t xml:space="preserve">. </w:t>
+      </w:r>
+      <w:r>
+        <w:rPr>
+          <w:rFonts w:ascii="Times New Roman" w:hAnsi="Times New Roman" w:cs="Times New Roman"/>
+        </w:rPr>
+        <w:t xml:space="preserve">Furthermore, </w:t>
+      </w:r>
+      <w:r>
+        <w:rPr>
+          <w:rFonts w:ascii="Times New Roman" w:hAnsi="Times New Roman" w:cs="Times New Roman"/>
+        </w:rPr>
+        <w:t>borrower</w:t>
+      </w:r>
+      <w:r>
+        <w:rPr>
+          <w:rFonts w:ascii="Times New Roman" w:hAnsi="Times New Roman" w:cs="Times New Roman"/>
+        </w:rPr>
+        <w:t>s</w:t>
+      </w:r>
+      <w:r>
+        <w:rPr>
+          <w:rFonts w:ascii="Times New Roman" w:hAnsi="Times New Roman" w:cs="Times New Roman"/>
+        </w:rPr>
+        <w:t xml:space="preserve"> can manage their borrowed book</w:t>
+      </w:r>
+      <w:r>
+        <w:rPr>
+          <w:rFonts w:ascii="Times New Roman" w:hAnsi="Times New Roman" w:cs="Times New Roman"/>
+        </w:rPr>
+        <w:t>s</w:t>
+      </w:r>
+      <w:r>
+        <w:rPr>
+          <w:rFonts w:ascii="Times New Roman" w:hAnsi="Times New Roman" w:cs="Times New Roman"/>
+        </w:rPr>
+        <w:t xml:space="preserve">. For </w:t>
+      </w:r>
+      <w:r>
+        <w:rPr>
+          <w:rFonts w:ascii="Times New Roman" w:hAnsi="Times New Roman" w:cs="Times New Roman"/>
+        </w:rPr>
+        <w:t>librarian</w:t>
+      </w:r>
+      <w:r>
+        <w:rPr>
+          <w:rFonts w:ascii="Times New Roman" w:hAnsi="Times New Roman" w:cs="Times New Roman"/>
+        </w:rPr>
+        <w:t xml:space="preserve">, no need spend time to serve </w:t>
+      </w:r>
+      <w:r>
+        <w:rPr>
+          <w:rFonts w:ascii="Times New Roman" w:hAnsi="Times New Roman" w:cs="Times New Roman"/>
+        </w:rPr>
+        <w:t>borrower</w:t>
+      </w:r>
+      <w:r>
+        <w:rPr>
+          <w:rFonts w:ascii="Times New Roman" w:hAnsi="Times New Roman" w:cs="Times New Roman"/>
+        </w:rPr>
+        <w:t xml:space="preserve"> when they come to borrow book, just manage the computer.</w:t>
+      </w:r>
+    </w:p>
+    <w:p>
+      <w:pPr>
+        <w:pStyle w:val="ListParagraph"/>
+        <w:ind w:left="1134"/>
+        <w:rPr>
+          <w:rFonts w:ascii="Times New Roman" w:hAnsi="Times New Roman" w:cs="Times New Roman"/>
+        </w:rPr>
+      </w:pPr>
+      <w:r>
+        <w:rPr>
+          <w:rFonts w:ascii="Times New Roman" w:hAnsi="Times New Roman" w:cs="Times New Roman"/>
+        </w:rPr>
+        <w:tab/>
+      </w:r>
+    </w:p>
+    <w:p>
+      <w:pPr>
+        <w:pStyle w:val="ListParagraph"/>
+        <w:numPr>
+          <w:ilvl w:val="1"/>
+          <w:numId w:val="1"/>
+        </w:numPr>
+        <w:ind w:left="1701"/>
+        <w:rPr>
+          <w:rFonts w:ascii="Times New Roman" w:hAnsi="Times New Roman" w:cs="Times New Roman"/>
+        </w:rPr>
+      </w:pPr>
+      <w:r>
+        <w:rPr>
+          <w:rFonts w:ascii="Times New Roman" w:hAnsi="Times New Roman" w:cs="Times New Roman"/>
+        </w:rPr>
+        <w:t xml:space="preserve"> Feature Functions</w:t>
+      </w:r>
+    </w:p>
+    <w:p>
+      <w:pPr>
+        <w:pStyle w:val="ListParagraph"/>
+        <w:numPr>
+          <w:ilvl w:val="1"/>
+          <w:numId w:val="2"/>
+        </w:numPr>
+        <w:rPr>
+          <w:rFonts w:ascii="Times New Roman" w:hAnsi="Times New Roman" w:cs="Times New Roman"/>
+        </w:rPr>
+      </w:pPr>
+      <w:r>
+        <w:rPr>
+          <w:rFonts w:ascii="Times New Roman" w:hAnsi="Times New Roman" w:cs="Times New Roman"/>
+        </w:rPr>
+        <w:t>Usi</w:t>
+      </w:r>
+      <w:r>
+        <w:rPr>
+          <w:rFonts w:ascii="Times New Roman" w:hAnsi="Times New Roman" w:cs="Times New Roman"/>
+        </w:rPr>
+        <w:t>ng NFC</w:t>
+      </w:r>
+      <w:r>
+        <w:rPr>
+          <w:rFonts w:ascii="Times New Roman" w:hAnsi="Times New Roman" w:cs="Times New Roman"/>
+        </w:rPr>
+        <w:t xml:space="preserve"> code for borrower to check in: borrower will use JWL application on his/her smart phone to scan on the emulator. The emulator will the</w:t>
+      </w:r>
+      <w:r>
+        <w:rPr>
+          <w:rFonts w:ascii="Times New Roman" w:hAnsi="Times New Roman" w:cs="Times New Roman"/>
+        </w:rPr>
+        <w:t>n record that the specific borrower is in the library.</w:t>
+      </w:r>
+    </w:p>
+    <w:p>
+      <w:pPr>
+        <w:pStyle w:val="ListParagraph"/>
+        <w:numPr>
+          <w:ilvl w:val="1"/>
+          <w:numId w:val="2"/>
+        </w:numPr>
+        <w:rPr>
+          <w:rFonts w:ascii="Times New Roman" w:hAnsi="Times New Roman" w:cs="Times New Roman"/>
+        </w:rPr>
+      </w:pPr>
+      <w:r>
+        <w:rPr>
+          <w:rFonts w:ascii="Times New Roman" w:hAnsi="Times New Roman" w:cs="Times New Roman"/>
+        </w:rPr>
+        <w:t xml:space="preserve">If the borrower’s smartphone does not support NFC, he/she will make use of the QR code generated by JWL application. After scanning the QR code, the system will record that the specific </w:t>
+      </w:r>
+      <w:r>
+        <w:rPr>
+          <w:rFonts w:ascii="Times New Roman" w:hAnsi="Times New Roman" w:cs="Times New Roman"/>
+        </w:rPr>
+        <w:t xml:space="preserve">borrower </w:t>
+      </w:r>
+      <w:r>
+        <w:rPr>
+          <w:rFonts w:ascii="Times New Roman" w:hAnsi="Times New Roman" w:cs="Times New Roman"/>
+        </w:rPr>
+        <w:t>is in the library.</w:t>
+      </w:r>
+    </w:p>
+    <w:p>
+      <w:pPr>
+        <w:pStyle w:val="ListParagraph"/>
+        <w:numPr>
+          <w:ilvl w:val="1"/>
+          <w:numId w:val="2"/>
+        </w:numPr>
+        <w:rPr>
+          <w:rFonts w:ascii="Times New Roman" w:hAnsi="Times New Roman" w:cs="Times New Roman"/>
+        </w:rPr>
+      </w:pPr>
+      <w:r>
+        <w:rPr>
+          <w:rFonts w:ascii="Times New Roman" w:hAnsi="Times New Roman" w:cs="Times New Roman"/>
+        </w:rPr>
+        <w:t>When the borrower takes the wanted books out, he/she will use his/her smart phone again to scan NFC/QR code to the emulator.</w:t>
+      </w:r>
+      <w:r>
+        <w:rPr>
+          <w:rFonts w:ascii="Times New Roman" w:hAnsi="Times New Roman" w:cs="Times New Roman"/>
+        </w:rPr>
+        <w:t xml:space="preserve"> At the same time, the RFID reader will scan all the books that the borrower is bringing.</w:t>
+      </w:r>
+      <w:r>
+        <w:rPr>
+          <w:rFonts w:ascii="Times New Roman" w:hAnsi="Times New Roman" w:cs="Times New Roman"/>
+        </w:rPr>
+        <w:t xml:space="preserve"> The emulator will validate the </w:t>
+      </w:r>
+      <w:r>
+        <w:rPr>
+          <w:rFonts w:ascii="Times New Roman" w:hAnsi="Times New Roman" w:cs="Times New Roman"/>
+        </w:rPr>
+        <w:t xml:space="preserve">borrower </w:t>
+      </w:r>
+      <w:r>
+        <w:rPr>
+          <w:rFonts w:ascii="Times New Roman" w:hAnsi="Times New Roman" w:cs="Times New Roman"/>
+        </w:rPr>
+        <w:t>with all the books he/she wants to borrow, and record it if valid.</w:t>
+      </w:r>
+    </w:p>
+    <w:p>
+      <w:pPr>
+        <w:pStyle w:val="ListParagraph"/>
+        <w:numPr>
+          <w:ilvl w:val="1"/>
+          <w:numId w:val="2"/>
+        </w:numPr>
+        <w:rPr>
+          <w:rFonts w:ascii="Times New Roman" w:hAnsi="Times New Roman" w:cs="Times New Roman"/>
+        </w:rPr>
+      </w:pPr>
+      <w:r>
+        <w:rPr>
+          <w:rFonts w:ascii="Times New Roman" w:hAnsi="Times New Roman" w:cs="Times New Roman"/>
+        </w:rPr>
+        <w:t xml:space="preserve">In case </w:t>
+      </w:r>
+      <w:r>
+        <w:rPr>
+          <w:rFonts w:ascii="Times New Roman" w:hAnsi="Times New Roman" w:cs="Times New Roman"/>
+        </w:rPr>
+        <w:t>of invalid situations, such as the borrower’s id is not correct, or the borrower borrows too many books, the RFID device will ring the alarm.</w:t>
+      </w:r>
+    </w:p>
+    <w:p>
+      <w:pPr>
+        <w:pStyle w:val="ListParagraph"/>
+        <w:numPr>
+          <w:ilvl w:val="1"/>
+          <w:numId w:val="2"/>
+        </w:numPr>
+        <w:rPr>
+          <w:rFonts w:ascii="Times New Roman" w:hAnsi="Times New Roman" w:cs="Times New Roman"/>
+          <w:color w:val="FF0000"/>
+        </w:rPr>
+      </w:pPr>
+      <w:r>
+        <w:rPr>
+          <w:rFonts w:ascii="Times New Roman" w:hAnsi="Times New Roman" w:cs="Times New Roman"/>
+          <w:color w:val="FF0000"/>
+        </w:rPr>
+        <w:t>Search</w:t>
+      </w:r>
+    </w:p>
+    <w:p>
+      <w:pPr>
+        <w:pStyle w:val="ListParagraph"/>
+        <w:numPr>
+          <w:ilvl w:val="1"/>
+          <w:numId w:val="2"/>
+        </w:numPr>
+        <w:rPr>
+          <w:rFonts w:ascii="Times New Roman" w:hAnsi="Times New Roman" w:cs="Times New Roman"/>
+          <w:color w:val="FF0000"/>
+        </w:rPr>
+      </w:pPr>
+      <w:r>
+        <w:rPr>
+          <w:rFonts w:ascii="Times New Roman" w:hAnsi="Times New Roman" w:cs="Times New Roman"/>
+          <w:color w:val="FF0000"/>
+        </w:rPr>
+        <w:t>Manage books</w:t>
+      </w:r>
+    </w:p>
+    <w:p>
+      <w:pPr>
+        <w:rPr>
+          <w:rFonts w:ascii="Times New Roman" w:hAnsi="Times New Roman" w:cs="Times New Roman"/>
+          <w:color w:val="FF0000"/>
+        </w:rPr>
+      </w:pPr>
+    </w:p>
+    <w:p>
+      <w:pPr>
+        <w:pStyle w:val="ListParagraph"/>
+        <w:numPr>
+          <w:ilvl w:val="1"/>
+          <w:numId w:val="1"/>
+        </w:numPr>
+        <w:ind w:left="1701"/>
+        <w:rPr>
+          <w:rFonts w:ascii="Times New Roman" w:hAnsi="Times New Roman" w:cs="Times New Roman"/>
+        </w:rPr>
+      </w:pPr>
+      <w:r>
+        <w:rPr>
+          <w:rFonts w:ascii="Times New Roman" w:hAnsi="Times New Roman" w:cs="Times New Roman"/>
+        </w:rPr>
+        <w:t xml:space="preserve"> Advantages and Disadvantages</w:t>
+      </w:r>
+    </w:p>
+    <w:p>
+      <w:pPr>
+        <w:pStyle w:val="ListParagraph"/>
+        <w:numPr>
+          <w:ilvl w:val="1"/>
+          <w:numId w:val="2"/>
+        </w:numPr>
+        <w:rPr>
+          <w:rFonts w:ascii="Times New Roman" w:hAnsi="Times New Roman" w:cs="Times New Roman"/>
+        </w:rPr>
+      </w:pPr>
+      <w:r>
+        <w:rPr>
+          <w:rFonts w:ascii="Times New Roman" w:hAnsi="Times New Roman" w:cs="Times New Roman"/>
+        </w:rPr>
+        <w:t>Advantages:</w:t>
+      </w:r>
+    </w:p>
+    <w:p>
+      <w:pPr>
+        <w:pStyle w:val="ListParagraph"/>
+        <w:numPr>
+          <w:ilvl w:val="2"/>
+          <w:numId w:val="2"/>
+        </w:numPr>
+        <w:rPr>
+          <w:rFonts w:ascii="Times New Roman" w:hAnsi="Times New Roman" w:cs="Times New Roman"/>
+        </w:rPr>
+      </w:pPr>
+      <w:r>
+        <w:rPr>
+          <w:rFonts w:ascii="Times New Roman" w:hAnsi="Times New Roman" w:cs="Times New Roman"/>
+        </w:rPr>
+        <w:t>Reduce the management time.</w:t>
+      </w:r>
+    </w:p>
+    <w:p>
+      <w:pPr>
+        <w:pStyle w:val="ListParagraph"/>
+        <w:numPr>
+          <w:ilvl w:val="2"/>
+          <w:numId w:val="2"/>
+        </w:numPr>
+        <w:rPr>
+          <w:rFonts w:ascii="Times New Roman" w:hAnsi="Times New Roman" w:cs="Times New Roman"/>
+        </w:rPr>
+      </w:pPr>
+      <w:r>
+        <w:rPr>
+          <w:rFonts w:ascii="Times New Roman" w:hAnsi="Times New Roman" w:cs="Times New Roman"/>
+        </w:rPr>
+        <w:t>Make the book-borrowing process faster and easier.</w:t>
+      </w:r>
+    </w:p>
+    <w:p>
+      <w:pPr>
+        <w:pStyle w:val="ListParagraph"/>
+        <w:numPr>
+          <w:ilvl w:val="2"/>
+          <w:numId w:val="2"/>
+        </w:numPr>
+        <w:rPr>
+          <w:rFonts w:ascii="Times New Roman" w:hAnsi="Times New Roman" w:cs="Times New Roman"/>
+        </w:rPr>
+      </w:pPr>
+      <w:r>
+        <w:rPr>
+          <w:rFonts w:ascii="Times New Roman" w:hAnsi="Times New Roman" w:cs="Times New Roman"/>
+        </w:rPr>
+        <w:t>Store the borrower’s record at ease.</w:t>
+      </w:r>
+    </w:p>
+    <w:p>
+      <w:pPr>
+        <w:pStyle w:val="ListParagraph"/>
+        <w:numPr>
+          <w:ilvl w:val="2"/>
+          <w:numId w:val="2"/>
+        </w:numPr>
+        <w:rPr>
+          <w:rFonts w:ascii="Times New Roman" w:hAnsi="Times New Roman" w:cs="Times New Roman"/>
+        </w:rPr>
+      </w:pPr>
+      <w:r>
+        <w:rPr>
+          <w:rFonts w:ascii="Times New Roman" w:hAnsi="Times New Roman" w:cs="Times New Roman"/>
+        </w:rPr>
+        <w:t>Get rid of paper records.</w:t>
+      </w:r>
+    </w:p>
+    <w:p>
+      <w:pPr>
+        <w:pStyle w:val="ListParagraph"/>
+        <w:numPr>
+          <w:ilvl w:val="1"/>
+          <w:numId w:val="2"/>
+        </w:numPr>
+        <w:rPr>
+          <w:rFonts w:ascii="Times New Roman" w:hAnsi="Times New Roman" w:cs="Times New Roman"/>
+        </w:rPr>
+      </w:pPr>
+      <w:r>
+        <w:rPr>
+          <w:rFonts w:ascii="Times New Roman" w:hAnsi="Times New Roman" w:cs="Times New Roman"/>
+        </w:rPr>
+        <w:t>Disadvantages:</w:t>
+      </w:r>
+    </w:p>
+    <w:p>
+      <w:pPr>
+        <w:pStyle w:val="ListParagraph"/>
+        <w:numPr>
+          <w:ilvl w:val="2"/>
+          <w:numId w:val="2"/>
+        </w:numPr>
+        <w:rPr>
+          <w:rFonts w:ascii="Times New Roman" w:hAnsi="Times New Roman" w:cs="Times New Roman"/>
+        </w:rPr>
+      </w:pPr>
+      <w:r>
+        <w:rPr>
+          <w:rFonts w:ascii="Times New Roman" w:hAnsi="Times New Roman" w:cs="Times New Roman"/>
+        </w:rPr>
+        <w:t>Cost more to: install the RFID tags to books, deploy the system.</w:t>
+      </w:r>
+    </w:p>
+    <w:p>
+      <w:pPr>
+        <w:pStyle w:val="ListParagraph"/>
+        <w:numPr>
+          <w:ilvl w:val="2"/>
+          <w:numId w:val="2"/>
+        </w:numPr>
+        <w:rPr>
+          <w:rFonts w:ascii="Times New Roman" w:hAnsi="Times New Roman" w:cs="Times New Roman"/>
+        </w:rPr>
+      </w:pPr>
+      <w:r>
+        <w:rPr>
+          <w:rFonts w:ascii="Times New Roman" w:hAnsi="Times New Roman" w:cs="Times New Roman"/>
+        </w:rPr>
+        <w:t>Scanning issues: there maybe cases that prevent the RFID reader to scan to tags correctly.</w:t>
+      </w:r>
+      <w:bookmarkStart w:id="0" w:name="_GoBack"/>
+      <w:bookmarkEnd w:id="0"/>
+    </w:p>
+    <w:p>
+      <w:pPr>
+        <w:pStyle w:val="ListParagraph"/>
+        <w:ind w:left="1134"/>
+        <w:rPr>
+          <w:rFonts w:ascii="Times New Roman" w:hAnsi="Times New Roman" w:cs="Times New Roman"/>
+        </w:rPr>
+      </w:pPr>
     </w:p>
     <w:p>
       <w:pPr>
@@ -851,7 +2123,7 @@
         <w:rPr>
           <w:rFonts w:ascii="Times New Roman" w:hAnsi="Times New Roman" w:cs="Times New Roman"/>
         </w:rPr>
-        <w:t>Customer</w:t>
+        <w:t>Borrower</w:t>
       </w:r>
       <w:r>
         <w:rPr>
@@ -895,7 +2167,6 @@
         <w:rPr>
           <w:rFonts w:ascii="Times New Roman" w:hAnsi="Times New Roman" w:cs="Times New Roman"/>
         </w:rPr>
-        <w:lastRenderedPageBreak/>
         <w:t>View borrowing/borrowed</w:t>
       </w:r>
       <w:r>
@@ -977,13 +2248,31 @@
         <w:rPr>
           <w:rFonts w:ascii="Times New Roman" w:hAnsi="Times New Roman" w:cs="Times New Roman"/>
         </w:rPr>
-        <w:t>wish list</w:t>
-      </w:r>
-      <w:r>
-        <w:rPr>
-          <w:rFonts w:ascii="Times New Roman" w:hAnsi="Times New Roman" w:cs="Times New Roman"/>
-        </w:rPr>
-        <w:t xml:space="preserve"> about an unavailable book, so that user can receive notification when the wanted book is back on shelf.</w:t>
+        <w:t>wish</w:t>
+      </w:r>
+      <w:r>
+        <w:rPr>
+          <w:rFonts w:ascii="Times New Roman" w:hAnsi="Times New Roman" w:cs="Times New Roman"/>
+        </w:rPr>
+        <w:t xml:space="preserve"> list</w:t>
+      </w:r>
+      <w:r>
+        <w:rPr>
+          <w:rFonts w:ascii="Times New Roman" w:hAnsi="Times New Roman" w:cs="Times New Roman"/>
+        </w:rPr>
+        <w:t xml:space="preserve"> about an unavailable book, so that </w:t>
+      </w:r>
+      <w:r>
+        <w:rPr>
+          <w:rFonts w:ascii="Times New Roman" w:hAnsi="Times New Roman" w:cs="Times New Roman"/>
+        </w:rPr>
+        <w:t>borrower</w:t>
+      </w:r>
+      <w:r>
+        <w:rPr>
+          <w:rFonts w:ascii="Times New Roman" w:hAnsi="Times New Roman" w:cs="Times New Roman"/>
+        </w:rPr>
+        <w:t xml:space="preserve"> can receive notification when the wanted book is back on shelf.</w:t>
       </w:r>
     </w:p>
     <w:p>
@@ -1048,7 +2337,13 @@
         <w:rPr>
           <w:rFonts w:ascii="Times New Roman" w:hAnsi="Times New Roman" w:cs="Times New Roman"/>
         </w:rPr>
-        <w:t>Admin component:</w:t>
+        <w:t xml:space="preserve">Librarian </w:t>
+      </w:r>
+      <w:r>
+        <w:rPr>
+          <w:rFonts w:ascii="Times New Roman" w:hAnsi="Times New Roman" w:cs="Times New Roman"/>
+        </w:rPr>
+        <w:t>component:</w:t>
       </w:r>
     </w:p>
     <w:p>
@@ -1104,7 +2399,13 @@
         <w:rPr>
           <w:rFonts w:ascii="Times New Roman" w:hAnsi="Times New Roman" w:cs="Times New Roman"/>
         </w:rPr>
-        <w:t>Manage customer</w:t>
+        <w:t xml:space="preserve">Manage </w:t>
+      </w:r>
+      <w:r>
+        <w:rPr>
+          <w:rFonts w:ascii="Times New Roman" w:hAnsi="Times New Roman" w:cs="Times New Roman"/>
+        </w:rPr>
+        <w:t>borrower</w:t>
       </w:r>
       <w:r>
         <w:rPr>
@@ -1165,7 +2466,32 @@
         <w:rPr>
           <w:rFonts w:ascii="Times New Roman" w:hAnsi="Times New Roman" w:cs="Times New Roman"/>
         </w:rPr>
-        <w:t>customer are borrowing.</w:t>
+        <w:t>borrower</w:t>
+      </w:r>
+      <w:r>
+        <w:rPr>
+          <w:rFonts w:ascii="Times New Roman" w:hAnsi="Times New Roman" w:cs="Times New Roman"/>
+        </w:rPr>
+        <w:t xml:space="preserve"> are borrowing.</w:t>
+      </w:r>
+    </w:p>
+    <w:p>
+      <w:pPr>
+        <w:pStyle w:val="ListParagraph"/>
+        <w:numPr>
+          <w:ilvl w:val="0"/>
+          <w:numId w:val="2"/>
+        </w:numPr>
+        <w:ind w:left="1701"/>
+        <w:rPr>
+          <w:rFonts w:ascii="Times New Roman" w:hAnsi="Times New Roman" w:cs="Times New Roman"/>
+        </w:rPr>
+      </w:pPr>
+      <w:r>
+        <w:rPr>
+          <w:rFonts w:ascii="Times New Roman" w:hAnsi="Times New Roman" w:cs="Times New Roman"/>
+        </w:rPr>
+        <w:t>Search for books (by name, author, category, topic).</w:t>
       </w:r>
     </w:p>
     <w:p>
@@ -1374,42 +2700,12 @@
                 <w:rFonts w:ascii="Times New Roman" w:hAnsi="Times New Roman" w:cs="Times New Roman"/>
               </w:rPr>
             </w:pPr>
-            <w:proofErr w:type="spellStart"/>
             <w:r>
               <w:rPr>
                 <w:rFonts w:ascii="Times New Roman" w:hAnsi="Times New Roman" w:cs="Times New Roman"/>
               </w:rPr>
-              <w:t>Kiều</w:t>
+              <w:t>Kiều Trọng Khánh</w:t>
             </w:r>
-            <w:proofErr w:type="spellEnd"/>
-            <w:r>
-              <w:rPr>
-                <w:rFonts w:ascii="Times New Roman" w:hAnsi="Times New Roman" w:cs="Times New Roman"/>
-              </w:rPr>
-              <w:t xml:space="preserve"> </w:t>
-            </w:r>
-            <w:proofErr w:type="spellStart"/>
-            <w:r>
-              <w:rPr>
-                <w:rFonts w:ascii="Times New Roman" w:hAnsi="Times New Roman" w:cs="Times New Roman"/>
-              </w:rPr>
-              <w:t>Trọng</w:t>
-            </w:r>
-            <w:proofErr w:type="spellEnd"/>
-            <w:r>
-              <w:rPr>
-                <w:rFonts w:ascii="Times New Roman" w:hAnsi="Times New Roman" w:cs="Times New Roman"/>
-              </w:rPr>
-              <w:t xml:space="preserve"> </w:t>
-            </w:r>
-            <w:proofErr w:type="spellStart"/>
-            <w:r>
-              <w:rPr>
-                <w:rFonts w:ascii="Times New Roman" w:hAnsi="Times New Roman" w:cs="Times New Roman"/>
-              </w:rPr>
-              <w:t>Khánh</w:t>
-            </w:r>
-            <w:proofErr w:type="spellEnd"/>
           </w:p>
         </w:tc>
         <w:tc>
@@ -1427,7 +2723,13 @@
               <w:rPr>
                 <w:rFonts w:ascii="Times New Roman" w:hAnsi="Times New Roman" w:cs="Times New Roman"/>
               </w:rPr>
-              <w:t>Project Manager</w:t>
+              <w:t xml:space="preserve">Project </w:t>
+            </w:r>
+            <w:r>
+              <w:rPr>
+                <w:rFonts w:ascii="Times New Roman" w:hAnsi="Times New Roman" w:cs="Times New Roman"/>
+              </w:rPr>
+              <w:t>Librarian</w:t>
             </w:r>
           </w:p>
         </w:tc>
@@ -1507,42 +2809,12 @@
                 <w:rFonts w:ascii="Times New Roman" w:hAnsi="Times New Roman" w:cs="Times New Roman"/>
               </w:rPr>
             </w:pPr>
-            <w:proofErr w:type="spellStart"/>
             <w:r>
               <w:rPr>
                 <w:rFonts w:ascii="Times New Roman" w:hAnsi="Times New Roman" w:cs="Times New Roman"/>
               </w:rPr>
-              <w:t>Võ</w:t>
+              <w:t>Võ Hồng Hà</w:t>
             </w:r>
-            <w:proofErr w:type="spellEnd"/>
-            <w:r>
-              <w:rPr>
-                <w:rFonts w:ascii="Times New Roman" w:hAnsi="Times New Roman" w:cs="Times New Roman"/>
-              </w:rPr>
-              <w:t xml:space="preserve"> </w:t>
-            </w:r>
-            <w:proofErr w:type="spellStart"/>
-            <w:r>
-              <w:rPr>
-                <w:rFonts w:ascii="Times New Roman" w:hAnsi="Times New Roman" w:cs="Times New Roman"/>
-              </w:rPr>
-              <w:t>Hồng</w:t>
-            </w:r>
-            <w:proofErr w:type="spellEnd"/>
-            <w:r>
-              <w:rPr>
-                <w:rFonts w:ascii="Times New Roman" w:hAnsi="Times New Roman" w:cs="Times New Roman"/>
-              </w:rPr>
-              <w:t xml:space="preserve"> </w:t>
-            </w:r>
-            <w:proofErr w:type="spellStart"/>
-            <w:r>
-              <w:rPr>
-                <w:rFonts w:ascii="Times New Roman" w:hAnsi="Times New Roman" w:cs="Times New Roman"/>
-              </w:rPr>
-              <w:t>Hà</w:t>
-            </w:r>
-            <w:proofErr w:type="spellEnd"/>
           </w:p>
         </w:tc>
         <w:tc>
@@ -1640,42 +2912,12 @@
                 <w:rFonts w:ascii="Times New Roman" w:hAnsi="Times New Roman" w:cs="Times New Roman"/>
               </w:rPr>
             </w:pPr>
-            <w:proofErr w:type="spellStart"/>
             <w:r>
               <w:rPr>
                 <w:rFonts w:ascii="Times New Roman" w:hAnsi="Times New Roman" w:cs="Times New Roman"/>
               </w:rPr>
-              <w:t>Nguyễn</w:t>
+              <w:t>Nguyễn Tuấn Anh</w:t>
             </w:r>
-            <w:proofErr w:type="spellEnd"/>
-            <w:r>
-              <w:rPr>
-                <w:rFonts w:ascii="Times New Roman" w:hAnsi="Times New Roman" w:cs="Times New Roman"/>
-              </w:rPr>
-              <w:t xml:space="preserve"> </w:t>
-            </w:r>
-            <w:proofErr w:type="spellStart"/>
-            <w:r>
-              <w:rPr>
-                <w:rFonts w:ascii="Times New Roman" w:hAnsi="Times New Roman" w:cs="Times New Roman"/>
-              </w:rPr>
-              <w:t>Tuấn</w:t>
-            </w:r>
-            <w:proofErr w:type="spellEnd"/>
-            <w:r>
-              <w:rPr>
-                <w:rFonts w:ascii="Times New Roman" w:hAnsi="Times New Roman" w:cs="Times New Roman"/>
-              </w:rPr>
-              <w:t xml:space="preserve"> </w:t>
-            </w:r>
-            <w:proofErr w:type="spellStart"/>
-            <w:r>
-              <w:rPr>
-                <w:rFonts w:ascii="Times New Roman" w:hAnsi="Times New Roman" w:cs="Times New Roman"/>
-              </w:rPr>
-              <w:t>Anh</w:t>
-            </w:r>
-            <w:proofErr w:type="spellEnd"/>
           </w:p>
         </w:tc>
         <w:tc>
@@ -1773,42 +3015,12 @@
                 <w:rFonts w:ascii="Times New Roman" w:hAnsi="Times New Roman" w:cs="Times New Roman"/>
               </w:rPr>
             </w:pPr>
-            <w:proofErr w:type="spellStart"/>
             <w:r>
               <w:rPr>
                 <w:rFonts w:ascii="Times New Roman" w:hAnsi="Times New Roman" w:cs="Times New Roman"/>
               </w:rPr>
-              <w:t>Đặng</w:t>
+              <w:t>Đặng Nhật Thiên</w:t>
             </w:r>
-            <w:proofErr w:type="spellEnd"/>
-            <w:r>
-              <w:rPr>
-                <w:rFonts w:ascii="Times New Roman" w:hAnsi="Times New Roman" w:cs="Times New Roman"/>
-              </w:rPr>
-              <w:t xml:space="preserve"> </w:t>
-            </w:r>
-            <w:proofErr w:type="spellStart"/>
-            <w:r>
-              <w:rPr>
-                <w:rFonts w:ascii="Times New Roman" w:hAnsi="Times New Roman" w:cs="Times New Roman"/>
-              </w:rPr>
-              <w:t>Nhật</w:t>
-            </w:r>
-            <w:proofErr w:type="spellEnd"/>
-            <w:r>
-              <w:rPr>
-                <w:rFonts w:ascii="Times New Roman" w:hAnsi="Times New Roman" w:cs="Times New Roman"/>
-              </w:rPr>
-              <w:t xml:space="preserve"> </w:t>
-            </w:r>
-            <w:proofErr w:type="spellStart"/>
-            <w:r>
-              <w:rPr>
-                <w:rFonts w:ascii="Times New Roman" w:hAnsi="Times New Roman" w:cs="Times New Roman"/>
-              </w:rPr>
-              <w:t>Thiên</w:t>
-            </w:r>
-            <w:proofErr w:type="spellEnd"/>
           </w:p>
         </w:tc>
         <w:tc>
@@ -2046,7 +3258,7 @@
         <w:rFonts w:ascii="Courier New" w:hAnsi="Courier New" w:cs="Courier New" w:hint="default"/>
       </w:rPr>
     </w:lvl>
-    <w:lvl w:ilvl="2" w:tplc="04090005" w:tentative="1">
+    <w:lvl w:ilvl="2" w:tplc="04090005">
       <w:start w:val="1"/>
       <w:numFmt w:val="bullet"/>
       <w:lvlText w:val=""/>
@@ -2133,9 +3345,9 @@
   </w:abstractNum>
   <w:abstractNum w:abstractNumId="2">
     <w:nsid w:val="6C5A05A1"/>
-    <w:multiLevelType w:val="hybridMultilevel"/>
-    <w:tmpl w:val="6DACDCBA"/>
-    <w:lvl w:ilvl="0" w:tplc="6212C822">
+    <w:multiLevelType w:val="multilevel"/>
+    <w:tmpl w:val="60041050"/>
+    <w:lvl w:ilvl="0">
       <w:start w:val="1"/>
       <w:numFmt w:val="decimal"/>
       <w:lvlText w:val="%1."/>
@@ -2148,77 +3360,109 @@
         <w:b/>
       </w:rPr>
     </w:lvl>
-    <w:lvl w:ilvl="1" w:tplc="04090019" w:tentative="1">
-      <w:start w:val="1"/>
-      <w:numFmt w:val="lowerLetter"/>
-      <w:lvlText w:val="%2."/>
-      <w:lvlJc w:val="left"/>
-      <w:pPr>
-        <w:ind w:left="1440" w:hanging="360"/>
-      </w:pPr>
-    </w:lvl>
-    <w:lvl w:ilvl="2" w:tplc="0409001B" w:tentative="1">
-      <w:start w:val="1"/>
-      <w:numFmt w:val="lowerRoman"/>
-      <w:lvlText w:val="%3."/>
-      <w:lvlJc w:val="right"/>
-      <w:pPr>
-        <w:ind w:left="2160" w:hanging="180"/>
-      </w:pPr>
-    </w:lvl>
-    <w:lvl w:ilvl="3" w:tplc="0409000F" w:tentative="1">
+    <w:lvl w:ilvl="1">
       <w:start w:val="1"/>
       <w:numFmt w:val="decimal"/>
-      <w:lvlText w:val="%4."/>
+      <w:isLgl/>
+      <w:lvlText w:val="%1.%2."/>
       <w:lvlJc w:val="left"/>
       <w:pPr>
-        <w:ind w:left="2880" w:hanging="360"/>
-      </w:pPr>
+        <w:ind w:left="4330" w:hanging="360"/>
+      </w:pPr>
+      <w:rPr>
+        <w:rFonts w:hint="default"/>
+      </w:rPr>
     </w:lvl>
-    <w:lvl w:ilvl="4" w:tplc="04090019" w:tentative="1">
-      <w:start w:val="1"/>
-      <w:numFmt w:val="lowerLetter"/>
-      <w:lvlText w:val="%5."/>
-      <w:lvlJc w:val="left"/>
-      <w:pPr>
-        <w:ind w:left="3600" w:hanging="360"/>
-      </w:pPr>
-    </w:lvl>
-    <w:lvl w:ilvl="5" w:tplc="0409001B" w:tentative="1">
-      <w:start w:val="1"/>
-      <w:numFmt w:val="lowerRoman"/>
-      <w:lvlText w:val="%6."/>
-      <w:lvlJc w:val="right"/>
-      <w:pPr>
-        <w:ind w:left="4320" w:hanging="180"/>
-      </w:pPr>
-    </w:lvl>
-    <w:lvl w:ilvl="6" w:tplc="0409000F" w:tentative="1">
+    <w:lvl w:ilvl="2">
       <w:start w:val="1"/>
       <w:numFmt w:val="decimal"/>
-      <w:lvlText w:val="%7."/>
+      <w:isLgl/>
+      <w:lvlText w:val="%1.%2.%3."/>
       <w:lvlJc w:val="left"/>
       <w:pPr>
-        <w:ind w:left="5040" w:hanging="360"/>
-      </w:pPr>
+        <w:ind w:left="4690" w:hanging="720"/>
+      </w:pPr>
+      <w:rPr>
+        <w:rFonts w:hint="default"/>
+      </w:rPr>
     </w:lvl>
-    <w:lvl w:ilvl="7" w:tplc="04090019" w:tentative="1">
+    <w:lvl w:ilvl="3">
       <w:start w:val="1"/>
-      <w:numFmt w:val="lowerLetter"/>
-      <w:lvlText w:val="%8."/>
+      <w:numFmt w:val="decimal"/>
+      <w:isLgl/>
+      <w:lvlText w:val="%1.%2.%3.%4."/>
       <w:lvlJc w:val="left"/>
       <w:pPr>
-        <w:ind w:left="5760" w:hanging="360"/>
-      </w:pPr>
+        <w:ind w:left="4690" w:hanging="720"/>
+      </w:pPr>
+      <w:rPr>
+        <w:rFonts w:hint="default"/>
+      </w:rPr>
     </w:lvl>
-    <w:lvl w:ilvl="8" w:tplc="0409001B" w:tentative="1">
+    <w:lvl w:ilvl="4">
       <w:start w:val="1"/>
-      <w:numFmt w:val="lowerRoman"/>
-      <w:lvlText w:val="%9."/>
-      <w:lvlJc w:val="right"/>
-      <w:pPr>
-        <w:ind w:left="6480" w:hanging="180"/>
-      </w:pPr>
+      <w:numFmt w:val="decimal"/>
+      <w:isLgl/>
+      <w:lvlText w:val="%1.%2.%3.%4.%5."/>
+      <w:lvlJc w:val="left"/>
+      <w:pPr>
+        <w:ind w:left="5050" w:hanging="1080"/>
+      </w:pPr>
+      <w:rPr>
+        <w:rFonts w:hint="default"/>
+      </w:rPr>
+    </w:lvl>
+    <w:lvl w:ilvl="5">
+      <w:start w:val="1"/>
+      <w:numFmt w:val="decimal"/>
+      <w:isLgl/>
+      <w:lvlText w:val="%1.%2.%3.%4.%5.%6."/>
+      <w:lvlJc w:val="left"/>
+      <w:pPr>
+        <w:ind w:left="5050" w:hanging="1080"/>
+      </w:pPr>
+      <w:rPr>
+        <w:rFonts w:hint="default"/>
+      </w:rPr>
+    </w:lvl>
+    <w:lvl w:ilvl="6">
+      <w:start w:val="1"/>
+      <w:numFmt w:val="decimal"/>
+      <w:isLgl/>
+      <w:lvlText w:val="%1.%2.%3.%4.%5.%6.%7."/>
+      <w:lvlJc w:val="left"/>
+      <w:pPr>
+        <w:ind w:left="5410" w:hanging="1440"/>
+      </w:pPr>
+      <w:rPr>
+        <w:rFonts w:hint="default"/>
+      </w:rPr>
+    </w:lvl>
+    <w:lvl w:ilvl="7">
+      <w:start w:val="1"/>
+      <w:numFmt w:val="decimal"/>
+      <w:isLgl/>
+      <w:lvlText w:val="%1.%2.%3.%4.%5.%6.%7.%8."/>
+      <w:lvlJc w:val="left"/>
+      <w:pPr>
+        <w:ind w:left="5410" w:hanging="1440"/>
+      </w:pPr>
+      <w:rPr>
+        <w:rFonts w:hint="default"/>
+      </w:rPr>
+    </w:lvl>
+    <w:lvl w:ilvl="8">
+      <w:start w:val="1"/>
+      <w:numFmt w:val="decimal"/>
+      <w:isLgl/>
+      <w:lvlText w:val="%1.%2.%3.%4.%5.%6.%7.%8.%9."/>
+      <w:lvlJc w:val="left"/>
+      <w:pPr>
+        <w:ind w:left="5770" w:hanging="1800"/>
+      </w:pPr>
+      <w:rPr>
+        <w:rFonts w:hint="default"/>
+      </w:rPr>
     </w:lvl>
   </w:abstractNum>
   <w:num w:numId="1">

</xml_diff>

<commit_message>
Update Report 1 – Introduction.docx
</commit_message>
<xml_diff>
--- a/Documents/Reports/Report 1 – Introduction.docx
+++ b/Documents/Reports/Report 1 – Introduction.docx
@@ -1,6 +1,6 @@
 
 <file path=word/document.xml><?xml version="1.0" encoding="utf-8"?>
-<w:document xmlns:wpc="http://schemas.microsoft.com/office/word/2010/wordprocessingCanvas" xmlns:mo="http://schemas.microsoft.com/office/mac/office/2008/main" xmlns:mc="http://schemas.openxmlformats.org/markup-compatibility/2006" xmlns:mv="urn:schemas-microsoft-com:mac:vml" xmlns:o="urn:schemas-microsoft-com:office:office" xmlns:r="http://schemas.openxmlformats.org/officeDocument/2006/relationships" xmlns:m="http://schemas.openxmlformats.org/officeDocument/2006/math" xmlns:v="urn:schemas-microsoft-com:vml" xmlns:wp14="http://schemas.microsoft.com/office/word/2010/wordprocessingDrawing" xmlns:wp="http://schemas.openxmlformats.org/drawingml/2006/wordprocessingDrawing" xmlns:w10="urn:schemas-microsoft-com:office:word" xmlns:w="http://schemas.openxmlformats.org/wordprocessingml/2006/main" xmlns:w14="http://schemas.microsoft.com/office/word/2010/wordml" xmlns:w15="http://schemas.microsoft.com/office/word/2012/wordml" xmlns:wpg="http://schemas.microsoft.com/office/word/2010/wordprocessingGroup" xmlns:wpi="http://schemas.microsoft.com/office/word/2010/wordprocessingInk" xmlns:wne="http://schemas.microsoft.com/office/word/2006/wordml" xmlns:wps="http://schemas.microsoft.com/office/word/2010/wordprocessingShape" mc:Ignorable="w14 w15 wp14">
+<w:document xmlns:wpc="http://schemas.microsoft.com/office/word/2010/wordprocessingCanvas" xmlns:cx="http://schemas.microsoft.com/office/drawing/2014/chartex" xmlns:cx1="http://schemas.microsoft.com/office/drawing/2015/9/8/chartex" xmlns:cx2="http://schemas.microsoft.com/office/drawing/2015/10/21/chartex" xmlns:cx3="http://schemas.microsoft.com/office/drawing/2016/5/9/chartex" xmlns:cx4="http://schemas.microsoft.com/office/drawing/2016/5/10/chartex" xmlns:cx5="http://schemas.microsoft.com/office/drawing/2016/5/11/chartex" xmlns:mc="http://schemas.openxmlformats.org/markup-compatibility/2006" xmlns:o="urn:schemas-microsoft-com:office:office" xmlns:r="http://schemas.openxmlformats.org/officeDocument/2006/relationships" xmlns:m="http://schemas.openxmlformats.org/officeDocument/2006/math" xmlns:v="urn:schemas-microsoft-com:vml" xmlns:wp14="http://schemas.microsoft.com/office/word/2010/wordprocessingDrawing" xmlns:wp="http://schemas.openxmlformats.org/drawingml/2006/wordprocessingDrawing" xmlns:w10="urn:schemas-microsoft-com:office:word" xmlns:w="http://schemas.openxmlformats.org/wordprocessingml/2006/main" xmlns:w14="http://schemas.microsoft.com/office/word/2010/wordml" xmlns:w15="http://schemas.microsoft.com/office/word/2012/wordml" xmlns:w16se="http://schemas.microsoft.com/office/word/2015/wordml/symex" xmlns:wpg="http://schemas.microsoft.com/office/word/2010/wordprocessingGroup" xmlns:wpi="http://schemas.microsoft.com/office/word/2010/wordprocessingInk" xmlns:wne="http://schemas.microsoft.com/office/word/2006/wordml" xmlns:wps="http://schemas.microsoft.com/office/word/2010/wordprocessingShape" mc:Ignorable="w14 w15 w16se wp14">
   <w:body>
     <w:p>
       <w:pPr>
@@ -165,16 +165,7 @@
           <w:rFonts w:ascii="Times New Roman" w:hAnsi="Times New Roman" w:cs="Times New Roman"/>
           <w:b/>
         </w:rPr>
-        <w:t>Janu</w:t>
-      </w:r>
-      <w:bookmarkStart w:id="0" w:name="_GoBack"/>
-      <w:bookmarkEnd w:id="0"/>
-      <w:r>
-        <w:rPr>
-          <w:rFonts w:ascii="Times New Roman" w:hAnsi="Times New Roman" w:cs="Times New Roman"/>
-          <w:b/>
-        </w:rPr>
-        <w:t>ary 5, 2017</w:t>
+        <w:t>January 5, 2017</w:t>
       </w:r>
     </w:p>
     <w:p>
@@ -804,7 +795,14 @@
           <w:rFonts w:ascii="Times New Roman" w:hAnsi="Times New Roman" w:cs="Times New Roman"/>
           <w:szCs w:val="26"/>
         </w:rPr>
-        <w:t>Turn the library’s card</w:t>
+        <w:t>The borrower gives</w:t>
+      </w:r>
+      <w:r>
+        <w:rPr>
+          <w:rFonts w:ascii="Times New Roman" w:hAnsi="Times New Roman" w:cs="Times New Roman"/>
+          <w:szCs w:val="26"/>
+        </w:rPr>
+        <w:t xml:space="preserve"> the library’s card</w:t>
       </w:r>
       <w:r>
         <w:rPr>
@@ -818,7 +816,14 @@
           <w:rFonts w:ascii="Times New Roman" w:hAnsi="Times New Roman" w:cs="Times New Roman"/>
           <w:szCs w:val="26"/>
         </w:rPr>
-        <w:t xml:space="preserve"> at the librarian’s deck.</w:t>
+        <w:t xml:space="preserve"> to the librarian</w:t>
+      </w:r>
+      <w:r>
+        <w:rPr>
+          <w:rFonts w:ascii="Times New Roman" w:hAnsi="Times New Roman" w:cs="Times New Roman"/>
+          <w:szCs w:val="26"/>
+        </w:rPr>
+        <w:t>.</w:t>
       </w:r>
     </w:p>
     <w:p>
@@ -840,7 +845,42 @@
           <w:rFonts w:ascii="Times New Roman" w:hAnsi="Times New Roman" w:cs="Times New Roman"/>
           <w:szCs w:val="26"/>
         </w:rPr>
-        <w:t>Receive the locker’s key to put the belonging in.</w:t>
+        <w:t>The borrower r</w:t>
+      </w:r>
+      <w:r>
+        <w:rPr>
+          <w:rFonts w:ascii="Times New Roman" w:hAnsi="Times New Roman" w:cs="Times New Roman"/>
+          <w:szCs w:val="26"/>
+        </w:rPr>
+        <w:t>eceive</w:t>
+      </w:r>
+      <w:r>
+        <w:rPr>
+          <w:rFonts w:ascii="Times New Roman" w:hAnsi="Times New Roman" w:cs="Times New Roman"/>
+          <w:szCs w:val="26"/>
+        </w:rPr>
+        <w:t>s</w:t>
+      </w:r>
+      <w:r>
+        <w:rPr>
+          <w:rFonts w:ascii="Times New Roman" w:hAnsi="Times New Roman" w:cs="Times New Roman"/>
+          <w:szCs w:val="26"/>
+        </w:rPr>
+        <w:t xml:space="preserve"> the locker’s key to put </w:t>
+      </w:r>
+      <w:r>
+        <w:rPr>
+          <w:rFonts w:ascii="Times New Roman" w:hAnsi="Times New Roman" w:cs="Times New Roman"/>
+          <w:szCs w:val="26"/>
+        </w:rPr>
+        <w:t xml:space="preserve">the bag </w:t>
+      </w:r>
+      <w:r>
+        <w:rPr>
+          <w:rFonts w:ascii="Times New Roman" w:hAnsi="Times New Roman" w:cs="Times New Roman"/>
+          <w:szCs w:val="26"/>
+        </w:rPr>
+        <w:t>in.</w:t>
       </w:r>
     </w:p>
     <w:p>
@@ -862,14 +902,14 @@
           <w:rFonts w:ascii="Times New Roman" w:hAnsi="Times New Roman" w:cs="Times New Roman"/>
           <w:szCs w:val="26"/>
         </w:rPr>
-        <w:t xml:space="preserve">Walk into the </w:t>
-      </w:r>
-      <w:r>
-        <w:rPr>
-          <w:rFonts w:ascii="Times New Roman" w:hAnsi="Times New Roman" w:cs="Times New Roman"/>
-          <w:szCs w:val="26"/>
-        </w:rPr>
-        <w:t>store room.</w:t>
+        <w:t>The borrower walks into the</w:t>
+      </w:r>
+      <w:r>
+        <w:rPr>
+          <w:rFonts w:ascii="Times New Roman" w:hAnsi="Times New Roman" w:cs="Times New Roman"/>
+          <w:szCs w:val="26"/>
+        </w:rPr>
+        <w:t xml:space="preserve"> room.</w:t>
       </w:r>
     </w:p>
     <w:p>
@@ -891,7 +931,28 @@
           <w:rFonts w:ascii="Times New Roman" w:hAnsi="Times New Roman" w:cs="Times New Roman"/>
           <w:szCs w:val="26"/>
         </w:rPr>
-        <w:t>Find wanted books.</w:t>
+        <w:t>The borrower f</w:t>
+      </w:r>
+      <w:r>
+        <w:rPr>
+          <w:rFonts w:ascii="Times New Roman" w:hAnsi="Times New Roman" w:cs="Times New Roman"/>
+          <w:szCs w:val="26"/>
+        </w:rPr>
+        <w:t>ind</w:t>
+      </w:r>
+      <w:r>
+        <w:rPr>
+          <w:rFonts w:ascii="Times New Roman" w:hAnsi="Times New Roman" w:cs="Times New Roman"/>
+          <w:szCs w:val="26"/>
+        </w:rPr>
+        <w:t>s</w:t>
+      </w:r>
+      <w:r>
+        <w:rPr>
+          <w:rFonts w:ascii="Times New Roman" w:hAnsi="Times New Roman" w:cs="Times New Roman"/>
+          <w:szCs w:val="26"/>
+        </w:rPr>
+        <w:t xml:space="preserve"> wanted books.</w:t>
       </w:r>
     </w:p>
     <w:p>
@@ -913,7 +974,7 @@
           <w:rFonts w:ascii="Times New Roman" w:hAnsi="Times New Roman" w:cs="Times New Roman"/>
           <w:szCs w:val="26"/>
         </w:rPr>
-        <w:t>Fill in the book-borrowing form.</w:t>
+        <w:t>The borrower takes wanted books.</w:t>
       </w:r>
     </w:p>
     <w:p>
@@ -935,7 +996,28 @@
           <w:rFonts w:ascii="Times New Roman" w:hAnsi="Times New Roman" w:cs="Times New Roman"/>
           <w:szCs w:val="26"/>
         </w:rPr>
-        <w:t>Bring the books and the form to the librarian’s deck.</w:t>
+        <w:t>The borrower f</w:t>
+      </w:r>
+      <w:r>
+        <w:rPr>
+          <w:rFonts w:ascii="Times New Roman" w:hAnsi="Times New Roman" w:cs="Times New Roman"/>
+          <w:szCs w:val="26"/>
+        </w:rPr>
+        <w:t>ill</w:t>
+      </w:r>
+      <w:r>
+        <w:rPr>
+          <w:rFonts w:ascii="Times New Roman" w:hAnsi="Times New Roman" w:cs="Times New Roman"/>
+          <w:szCs w:val="26"/>
+        </w:rPr>
+        <w:t>s</w:t>
+      </w:r>
+      <w:r>
+        <w:rPr>
+          <w:rFonts w:ascii="Times New Roman" w:hAnsi="Times New Roman" w:cs="Times New Roman"/>
+          <w:szCs w:val="26"/>
+        </w:rPr>
+        <w:t xml:space="preserve"> in the book-borrowing form.</w:t>
       </w:r>
     </w:p>
     <w:p>
@@ -957,7 +1039,42 @@
           <w:rFonts w:ascii="Times New Roman" w:hAnsi="Times New Roman" w:cs="Times New Roman"/>
           <w:szCs w:val="26"/>
         </w:rPr>
-        <w:t>The librarian checks the form and records the books.</w:t>
+        <w:t>The borrower b</w:t>
+      </w:r>
+      <w:r>
+        <w:rPr>
+          <w:rFonts w:ascii="Times New Roman" w:hAnsi="Times New Roman" w:cs="Times New Roman"/>
+          <w:szCs w:val="26"/>
+        </w:rPr>
+        <w:t>ring</w:t>
+      </w:r>
+      <w:r>
+        <w:rPr>
+          <w:rFonts w:ascii="Times New Roman" w:hAnsi="Times New Roman" w:cs="Times New Roman"/>
+          <w:szCs w:val="26"/>
+        </w:rPr>
+        <w:t>s</w:t>
+      </w:r>
+      <w:r>
+        <w:rPr>
+          <w:rFonts w:ascii="Times New Roman" w:hAnsi="Times New Roman" w:cs="Times New Roman"/>
+          <w:szCs w:val="26"/>
+        </w:rPr>
+        <w:t xml:space="preserve"> the books and</w:t>
+      </w:r>
+      <w:r>
+        <w:rPr>
+          <w:rFonts w:ascii="Times New Roman" w:hAnsi="Times New Roman" w:cs="Times New Roman"/>
+          <w:szCs w:val="26"/>
+        </w:rPr>
+        <w:t xml:space="preserve"> the form to the librarian’s des</w:t>
+      </w:r>
+      <w:r>
+        <w:rPr>
+          <w:rFonts w:ascii="Times New Roman" w:hAnsi="Times New Roman" w:cs="Times New Roman"/>
+          <w:szCs w:val="26"/>
+        </w:rPr>
+        <w:t>k.</w:t>
       </w:r>
     </w:p>
     <w:p>
@@ -979,7 +1096,7 @@
           <w:rFonts w:ascii="Times New Roman" w:hAnsi="Times New Roman" w:cs="Times New Roman"/>
           <w:szCs w:val="26"/>
         </w:rPr>
-        <w:t>The librarian gives the books to the borrower.</w:t>
+        <w:t>The librarian checks the form and records the books.</w:t>
       </w:r>
     </w:p>
     <w:p>
@@ -1001,7 +1118,78 @@
           <w:rFonts w:ascii="Times New Roman" w:hAnsi="Times New Roman" w:cs="Times New Roman"/>
           <w:szCs w:val="26"/>
         </w:rPr>
-        <w:t>Re-check the books, take back the bag, and return the locker’s key.</w:t>
+        <w:t>The librarian gives the books to the borrower.</w:t>
+      </w:r>
+    </w:p>
+    <w:p>
+      <w:pPr>
+        <w:pStyle w:val="ListParagraph"/>
+        <w:numPr>
+          <w:ilvl w:val="0"/>
+          <w:numId w:val="5"/>
+        </w:numPr>
+        <w:jc w:val="both"/>
+        <w:rPr>
+          <w:rFonts w:ascii="Times New Roman" w:hAnsi="Times New Roman" w:cs="Times New Roman"/>
+          <w:b/>
+          <w:szCs w:val="26"/>
+        </w:rPr>
+      </w:pPr>
+      <w:r>
+        <w:rPr>
+          <w:rFonts w:ascii="Times New Roman" w:hAnsi="Times New Roman" w:cs="Times New Roman"/>
+          <w:szCs w:val="26"/>
+        </w:rPr>
+        <w:t>The borrower r</w:t>
+      </w:r>
+      <w:r>
+        <w:rPr>
+          <w:rFonts w:ascii="Times New Roman" w:hAnsi="Times New Roman" w:cs="Times New Roman"/>
+          <w:szCs w:val="26"/>
+        </w:rPr>
+        <w:t>e-check</w:t>
+      </w:r>
+      <w:r>
+        <w:rPr>
+          <w:rFonts w:ascii="Times New Roman" w:hAnsi="Times New Roman" w:cs="Times New Roman"/>
+          <w:szCs w:val="26"/>
+        </w:rPr>
+        <w:t>s</w:t>
+      </w:r>
+      <w:r>
+        <w:rPr>
+          <w:rFonts w:ascii="Times New Roman" w:hAnsi="Times New Roman" w:cs="Times New Roman"/>
+          <w:szCs w:val="26"/>
+        </w:rPr>
+        <w:t xml:space="preserve"> the books, take</w:t>
+      </w:r>
+      <w:r>
+        <w:rPr>
+          <w:rFonts w:ascii="Times New Roman" w:hAnsi="Times New Roman" w:cs="Times New Roman"/>
+          <w:szCs w:val="26"/>
+        </w:rPr>
+        <w:t>s</w:t>
+      </w:r>
+      <w:r>
+        <w:rPr>
+          <w:rFonts w:ascii="Times New Roman" w:hAnsi="Times New Roman" w:cs="Times New Roman"/>
+          <w:szCs w:val="26"/>
+        </w:rPr>
+        <w:t xml:space="preserve"> back the bag, and return</w:t>
+      </w:r>
+      <w:r>
+        <w:rPr>
+          <w:rFonts w:ascii="Times New Roman" w:hAnsi="Times New Roman" w:cs="Times New Roman"/>
+          <w:szCs w:val="26"/>
+        </w:rPr>
+        <w:t>s</w:t>
+      </w:r>
+      <w:r>
+        <w:rPr>
+          <w:rFonts w:ascii="Times New Roman" w:hAnsi="Times New Roman" w:cs="Times New Roman"/>
+          <w:szCs w:val="26"/>
+        </w:rPr>
+        <w:t xml:space="preserve"> the locker’s key.</w:t>
       </w:r>
     </w:p>
     <w:p>
@@ -1129,7 +1317,7 @@
           <w:rFonts w:ascii="Times New Roman" w:hAnsi="Times New Roman" w:cs="Times New Roman"/>
           <w:szCs w:val="26"/>
         </w:rPr>
-        <w:t>Turn the student’s card at the librarian’s deck.</w:t>
+        <w:t>The borrower gives the borrower’s card at the librarian.</w:t>
       </w:r>
     </w:p>
     <w:p>
@@ -1151,7 +1339,42 @@
           <w:rFonts w:ascii="Times New Roman" w:hAnsi="Times New Roman" w:cs="Times New Roman"/>
           <w:szCs w:val="26"/>
         </w:rPr>
-        <w:t>Receive the locker’s key to put the belonging in.</w:t>
+        <w:t>The borrower r</w:t>
+      </w:r>
+      <w:r>
+        <w:rPr>
+          <w:rFonts w:ascii="Times New Roman" w:hAnsi="Times New Roman" w:cs="Times New Roman"/>
+          <w:szCs w:val="26"/>
+        </w:rPr>
+        <w:t>eceive</w:t>
+      </w:r>
+      <w:r>
+        <w:rPr>
+          <w:rFonts w:ascii="Times New Roman" w:hAnsi="Times New Roman" w:cs="Times New Roman"/>
+          <w:szCs w:val="26"/>
+        </w:rPr>
+        <w:t>s</w:t>
+      </w:r>
+      <w:r>
+        <w:rPr>
+          <w:rFonts w:ascii="Times New Roman" w:hAnsi="Times New Roman" w:cs="Times New Roman"/>
+          <w:szCs w:val="26"/>
+        </w:rPr>
+        <w:t xml:space="preserve"> the locker’s key to put the </w:t>
+      </w:r>
+      <w:r>
+        <w:rPr>
+          <w:rFonts w:ascii="Times New Roman" w:hAnsi="Times New Roman" w:cs="Times New Roman"/>
+          <w:szCs w:val="26"/>
+        </w:rPr>
+        <w:t>bag</w:t>
+      </w:r>
+      <w:r>
+        <w:rPr>
+          <w:rFonts w:ascii="Times New Roman" w:hAnsi="Times New Roman" w:cs="Times New Roman"/>
+          <w:szCs w:val="26"/>
+        </w:rPr>
+        <w:t xml:space="preserve"> in.</w:t>
       </w:r>
     </w:p>
     <w:p>
@@ -1173,7 +1396,29 @@
           <w:rFonts w:ascii="Times New Roman" w:hAnsi="Times New Roman" w:cs="Times New Roman"/>
           <w:szCs w:val="26"/>
         </w:rPr>
-        <w:t>Walk into the reading room.</w:t>
+        <w:lastRenderedPageBreak/>
+        <w:t>The borrower w</w:t>
+      </w:r>
+      <w:r>
+        <w:rPr>
+          <w:rFonts w:ascii="Times New Roman" w:hAnsi="Times New Roman" w:cs="Times New Roman"/>
+          <w:szCs w:val="26"/>
+        </w:rPr>
+        <w:t>alk</w:t>
+      </w:r>
+      <w:r>
+        <w:rPr>
+          <w:rFonts w:ascii="Times New Roman" w:hAnsi="Times New Roman" w:cs="Times New Roman"/>
+          <w:szCs w:val="26"/>
+        </w:rPr>
+        <w:t>s</w:t>
+      </w:r>
+      <w:r>
+        <w:rPr>
+          <w:rFonts w:ascii="Times New Roman" w:hAnsi="Times New Roman" w:cs="Times New Roman"/>
+          <w:szCs w:val="26"/>
+        </w:rPr>
+        <w:t xml:space="preserve"> into the reading room.</w:t>
       </w:r>
     </w:p>
     <w:p>
@@ -1195,7 +1440,28 @@
           <w:rFonts w:ascii="Times New Roman" w:hAnsi="Times New Roman" w:cs="Times New Roman"/>
           <w:szCs w:val="26"/>
         </w:rPr>
-        <w:t>Find wanted books.</w:t>
+        <w:t>The borrower f</w:t>
+      </w:r>
+      <w:r>
+        <w:rPr>
+          <w:rFonts w:ascii="Times New Roman" w:hAnsi="Times New Roman" w:cs="Times New Roman"/>
+          <w:szCs w:val="26"/>
+        </w:rPr>
+        <w:t>ind</w:t>
+      </w:r>
+      <w:r>
+        <w:rPr>
+          <w:rFonts w:ascii="Times New Roman" w:hAnsi="Times New Roman" w:cs="Times New Roman"/>
+          <w:szCs w:val="26"/>
+        </w:rPr>
+        <w:t>s and/or takes</w:t>
+      </w:r>
+      <w:r>
+        <w:rPr>
+          <w:rFonts w:ascii="Times New Roman" w:hAnsi="Times New Roman" w:cs="Times New Roman"/>
+          <w:szCs w:val="26"/>
+        </w:rPr>
+        <w:t xml:space="preserve"> wanted books.</w:t>
       </w:r>
     </w:p>
     <w:p>
@@ -1217,8 +1483,42 @@
           <w:rFonts w:ascii="Times New Roman" w:hAnsi="Times New Roman" w:cs="Times New Roman"/>
           <w:szCs w:val="26"/>
         </w:rPr>
-        <w:lastRenderedPageBreak/>
-        <w:t>Go to the librarian’s deck to check out.</w:t>
+        <w:t>The borrower g</w:t>
+      </w:r>
+      <w:r>
+        <w:rPr>
+          <w:rFonts w:ascii="Times New Roman" w:hAnsi="Times New Roman" w:cs="Times New Roman"/>
+          <w:szCs w:val="26"/>
+        </w:rPr>
+        <w:t>o</w:t>
+      </w:r>
+      <w:r>
+        <w:rPr>
+          <w:rFonts w:ascii="Times New Roman" w:hAnsi="Times New Roman" w:cs="Times New Roman"/>
+          <w:szCs w:val="26"/>
+        </w:rPr>
+        <w:t>es</w:t>
+      </w:r>
+      <w:r>
+        <w:rPr>
+          <w:rFonts w:ascii="Times New Roman" w:hAnsi="Times New Roman" w:cs="Times New Roman"/>
+          <w:szCs w:val="26"/>
+        </w:rPr>
+        <w:t xml:space="preserve"> to the librarian’s </w:t>
+      </w:r>
+      <w:r>
+        <w:rPr>
+          <w:rFonts w:ascii="Times New Roman" w:hAnsi="Times New Roman" w:cs="Times New Roman"/>
+          <w:szCs w:val="26"/>
+        </w:rPr>
+        <w:t>desk</w:t>
+      </w:r>
+      <w:r>
+        <w:rPr>
+          <w:rFonts w:ascii="Times New Roman" w:hAnsi="Times New Roman" w:cs="Times New Roman"/>
+          <w:szCs w:val="26"/>
+        </w:rPr>
+        <w:t xml:space="preserve"> to check out.</w:t>
       </w:r>
     </w:p>
     <w:p>
@@ -1320,7 +1620,21 @@
           <w:rFonts w:ascii="Times New Roman" w:hAnsi="Times New Roman" w:cs="Times New Roman"/>
           <w:szCs w:val="26"/>
         </w:rPr>
-        <w:t>. The student can bring the books home.</w:t>
+        <w:t xml:space="preserve">. The student can </w:t>
+      </w:r>
+      <w:r>
+        <w:rPr>
+          <w:rFonts w:ascii="Times New Roman" w:hAnsi="Times New Roman" w:cs="Times New Roman"/>
+          <w:szCs w:val="26"/>
+        </w:rPr>
+        <w:t>take</w:t>
+      </w:r>
+      <w:r>
+        <w:rPr>
+          <w:rFonts w:ascii="Times New Roman" w:hAnsi="Times New Roman" w:cs="Times New Roman"/>
+          <w:szCs w:val="26"/>
+        </w:rPr>
+        <w:t xml:space="preserve"> the books home.</w:t>
       </w:r>
     </w:p>
     <w:p>
@@ -1504,7 +1818,7 @@
         <w:rPr>
           <w:rFonts w:ascii="Times New Roman" w:hAnsi="Times New Roman" w:cs="Times New Roman"/>
         </w:rPr>
-        <w:t xml:space="preserve"> out.</w:t>
+        <w:t xml:space="preserve"> out for both borrowers and librarians.</w:t>
       </w:r>
     </w:p>
     <w:p>
@@ -1529,7 +1843,13 @@
         <w:rPr>
           <w:rFonts w:ascii="Times New Roman" w:hAnsi="Times New Roman" w:cs="Times New Roman"/>
         </w:rPr>
-        <w:t xml:space="preserve">n has to work </w:t>
+        <w:t>n should</w:t>
+      </w:r>
+      <w:r>
+        <w:rPr>
+          <w:rFonts w:ascii="Times New Roman" w:hAnsi="Times New Roman" w:cs="Times New Roman"/>
+        </w:rPr>
+        <w:t xml:space="preserve"> work </w:t>
       </w:r>
       <w:r>
         <w:rPr>
@@ -1931,7 +2251,15 @@
           <w:rFonts w:ascii="Times New Roman" w:hAnsi="Times New Roman" w:cs="Times New Roman"/>
           <w:szCs w:val="26"/>
         </w:rPr>
-        <w:t xml:space="preserve">. A barcode is a machine-readable optical label that contains information about the item to which it is attached. A QR code uses four standardized encoding modes (numeric, alphanumeric, byte/binary, and </w:t>
+        <w:t xml:space="preserve">. A barcode is a machine-readable optical label that contains information about the item to which it is attached. A QR code uses four standardized encoding modes (numeric, </w:t>
+      </w:r>
+      <w:r>
+        <w:rPr>
+          <w:rFonts w:ascii="Times New Roman" w:hAnsi="Times New Roman" w:cs="Times New Roman"/>
+          <w:szCs w:val="26"/>
+        </w:rPr>
+        <w:lastRenderedPageBreak/>
+        <w:t xml:space="preserve">alphanumeric, byte/binary, and </w:t>
       </w:r>
       <w:hyperlink r:id="rId13" w:tooltip="Kanji" w:history="1">
         <w:r>
@@ -2080,7 +2408,6 @@
           <w:szCs w:val="26"/>
         </w:rPr>
       </w:pPr>
-      <w:proofErr w:type="spellStart"/>
       <w:r>
         <w:rPr>
           <w:rFonts w:ascii="Times New Roman" w:hAnsi="Times New Roman" w:cs="Times New Roman"/>
@@ -2089,7 +2416,6 @@
         </w:rPr>
         <w:t>iBeacon</w:t>
       </w:r>
-      <w:proofErr w:type="spellEnd"/>
       <w:r>
         <w:rPr>
           <w:rFonts w:ascii="Times New Roman" w:hAnsi="Times New Roman" w:cs="Times New Roman"/>
@@ -2256,21 +2582,19 @@
         <w:rPr>
           <w:rFonts w:ascii="Times New Roman" w:hAnsi="Times New Roman" w:cs="Times New Roman"/>
         </w:rPr>
-        <w:t xml:space="preserve"> the borrower finds all the books he/she needs on the shelves, and carries them out. The emulator and the </w:t>
-      </w:r>
-      <w:proofErr w:type="spellStart"/>
-      <w:r>
-        <w:rPr>
-          <w:rFonts w:ascii="Times New Roman" w:hAnsi="Times New Roman" w:cs="Times New Roman"/>
-        </w:rPr>
-        <w:t>ibeacon</w:t>
-      </w:r>
-      <w:proofErr w:type="spellEnd"/>
-      <w:r>
-        <w:rPr>
-          <w:rFonts w:ascii="Times New Roman" w:hAnsi="Times New Roman" w:cs="Times New Roman"/>
-        </w:rPr>
-        <w:t xml:space="preserve"> at the gate will automatically recognize that borrower and record the list of books he/she borrows.</w:t>
+        <w:t xml:space="preserve"> the borrower finds all the books he/she needs on the shelves, and carries them </w:t>
+      </w:r>
+      <w:r>
+        <w:rPr>
+          <w:rFonts w:ascii="Times New Roman" w:hAnsi="Times New Roman" w:cs="Times New Roman"/>
+        </w:rPr>
+        <w:t>out. The emulator and the iB</w:t>
+      </w:r>
+      <w:r>
+        <w:rPr>
+          <w:rFonts w:ascii="Times New Roman" w:hAnsi="Times New Roman" w:cs="Times New Roman"/>
+        </w:rPr>
+        <w:t>eacon at the gate will automatically recognize that borrower and record the list of books he/she borrows.</w:t>
       </w:r>
     </w:p>
     <w:p>
@@ -2662,6 +2986,8 @@
         </w:rPr>
         <w:t>Disadvantages:</w:t>
       </w:r>
+      <w:bookmarkStart w:id="0" w:name="_GoBack"/>
+      <w:bookmarkEnd w:id="0"/>
     </w:p>
     <w:p>
       <w:pPr>
@@ -2679,37 +3005,6 @@
         <w:rPr>
           <w:rFonts w:ascii="Times New Roman" w:hAnsi="Times New Roman" w:cs="Times New Roman"/>
         </w:rPr>
-        <w:t>Cost more to</w:t>
-      </w:r>
-      <w:r>
-        <w:rPr>
-          <w:rFonts w:ascii="Times New Roman" w:hAnsi="Times New Roman" w:cs="Times New Roman"/>
-        </w:rPr>
-        <w:t xml:space="preserve"> </w:t>
-      </w:r>
-      <w:r>
-        <w:rPr>
-          <w:rFonts w:ascii="Times New Roman" w:hAnsi="Times New Roman" w:cs="Times New Roman"/>
-        </w:rPr>
-        <w:t>deploy the system.</w:t>
-      </w:r>
-    </w:p>
-    <w:p>
-      <w:pPr>
-        <w:pStyle w:val="ListParagraph"/>
-        <w:numPr>
-          <w:ilvl w:val="2"/>
-          <w:numId w:val="2"/>
-        </w:numPr>
-        <w:jc w:val="both"/>
-        <w:rPr>
-          <w:rFonts w:ascii="Times New Roman" w:hAnsi="Times New Roman" w:cs="Times New Roman"/>
-        </w:rPr>
-      </w:pPr>
-      <w:r>
-        <w:rPr>
-          <w:rFonts w:ascii="Times New Roman" w:hAnsi="Times New Roman" w:cs="Times New Roman"/>
-        </w:rPr>
         <w:t xml:space="preserve">Scanning issues: there maybe cases that </w:t>
       </w:r>
       <w:r>
@@ -2747,49 +3042,6 @@
           <w:rFonts w:ascii="Times New Roman" w:hAnsi="Times New Roman" w:cs="Times New Roman"/>
         </w:rPr>
         <w:t>correctly.</w:t>
-      </w:r>
-    </w:p>
-    <w:p>
-      <w:pPr>
-        <w:pStyle w:val="ListParagraph"/>
-        <w:numPr>
-          <w:ilvl w:val="2"/>
-          <w:numId w:val="2"/>
-        </w:numPr>
-        <w:jc w:val="both"/>
-        <w:rPr>
-          <w:rFonts w:ascii="Times New Roman" w:hAnsi="Times New Roman" w:cs="Times New Roman"/>
-        </w:rPr>
-      </w:pPr>
-      <w:r>
-        <w:rPr>
-          <w:rFonts w:ascii="Times New Roman" w:hAnsi="Times New Roman" w:cs="Times New Roman"/>
-        </w:rPr>
-        <w:t>Cannot recognize user</w:t>
-      </w:r>
-      <w:r>
-        <w:rPr>
-          <w:rFonts w:ascii="Times New Roman" w:hAnsi="Times New Roman" w:cs="Times New Roman"/>
-        </w:rPr>
-        <w:t>s</w:t>
-      </w:r>
-      <w:r>
-        <w:rPr>
-          <w:rFonts w:ascii="Times New Roman" w:hAnsi="Times New Roman" w:cs="Times New Roman"/>
-        </w:rPr>
-        <w:t>’ face</w:t>
-      </w:r>
-      <w:r>
-        <w:rPr>
-          <w:rFonts w:ascii="Times New Roman" w:hAnsi="Times New Roman" w:cs="Times New Roman"/>
-        </w:rPr>
-        <w:t>s</w:t>
-      </w:r>
-      <w:r>
-        <w:rPr>
-          <w:rFonts w:ascii="Times New Roman" w:hAnsi="Times New Roman" w:cs="Times New Roman"/>
-        </w:rPr>
-        <w:t>.</w:t>
       </w:r>
     </w:p>
     <w:p>
@@ -2863,6 +3115,7 @@
         <w:rPr>
           <w:rFonts w:ascii="Times New Roman" w:hAnsi="Times New Roman" w:cs="Times New Roman"/>
         </w:rPr>
+        <w:lastRenderedPageBreak/>
         <w:t>Borrower</w:t>
       </w:r>
       <w:r>
@@ -3430,42 +3683,12 @@
                 <w:rFonts w:ascii="Times New Roman" w:hAnsi="Times New Roman" w:cs="Times New Roman"/>
               </w:rPr>
             </w:pPr>
-            <w:proofErr w:type="spellStart"/>
             <w:r>
               <w:rPr>
                 <w:rFonts w:ascii="Times New Roman" w:hAnsi="Times New Roman" w:cs="Times New Roman"/>
               </w:rPr>
-              <w:t>Kiều</w:t>
+              <w:t>Kiều Trọng Khánh</w:t>
             </w:r>
-            <w:proofErr w:type="spellEnd"/>
-            <w:r>
-              <w:rPr>
-                <w:rFonts w:ascii="Times New Roman" w:hAnsi="Times New Roman" w:cs="Times New Roman"/>
-              </w:rPr>
-              <w:t xml:space="preserve"> </w:t>
-            </w:r>
-            <w:proofErr w:type="spellStart"/>
-            <w:r>
-              <w:rPr>
-                <w:rFonts w:ascii="Times New Roman" w:hAnsi="Times New Roman" w:cs="Times New Roman"/>
-              </w:rPr>
-              <w:t>Trọng</w:t>
-            </w:r>
-            <w:proofErr w:type="spellEnd"/>
-            <w:r>
-              <w:rPr>
-                <w:rFonts w:ascii="Times New Roman" w:hAnsi="Times New Roman" w:cs="Times New Roman"/>
-              </w:rPr>
-              <w:t xml:space="preserve"> </w:t>
-            </w:r>
-            <w:proofErr w:type="spellStart"/>
-            <w:r>
-              <w:rPr>
-                <w:rFonts w:ascii="Times New Roman" w:hAnsi="Times New Roman" w:cs="Times New Roman"/>
-              </w:rPr>
-              <w:t>Khánh</w:t>
-            </w:r>
-            <w:proofErr w:type="spellEnd"/>
           </w:p>
         </w:tc>
         <w:tc>
@@ -3574,42 +3797,12 @@
                 <w:rFonts w:ascii="Times New Roman" w:hAnsi="Times New Roman" w:cs="Times New Roman"/>
               </w:rPr>
             </w:pPr>
-            <w:proofErr w:type="spellStart"/>
             <w:r>
               <w:rPr>
                 <w:rFonts w:ascii="Times New Roman" w:hAnsi="Times New Roman" w:cs="Times New Roman"/>
               </w:rPr>
-              <w:t>Võ</w:t>
+              <w:t>Võ Hồng Hà</w:t>
             </w:r>
-            <w:proofErr w:type="spellEnd"/>
-            <w:r>
-              <w:rPr>
-                <w:rFonts w:ascii="Times New Roman" w:hAnsi="Times New Roman" w:cs="Times New Roman"/>
-              </w:rPr>
-              <w:t xml:space="preserve"> </w:t>
-            </w:r>
-            <w:proofErr w:type="spellStart"/>
-            <w:r>
-              <w:rPr>
-                <w:rFonts w:ascii="Times New Roman" w:hAnsi="Times New Roman" w:cs="Times New Roman"/>
-              </w:rPr>
-              <w:t>Hồng</w:t>
-            </w:r>
-            <w:proofErr w:type="spellEnd"/>
-            <w:r>
-              <w:rPr>
-                <w:rFonts w:ascii="Times New Roman" w:hAnsi="Times New Roman" w:cs="Times New Roman"/>
-              </w:rPr>
-              <w:t xml:space="preserve"> </w:t>
-            </w:r>
-            <w:proofErr w:type="spellStart"/>
-            <w:r>
-              <w:rPr>
-                <w:rFonts w:ascii="Times New Roman" w:hAnsi="Times New Roman" w:cs="Times New Roman"/>
-              </w:rPr>
-              <w:t>Hà</w:t>
-            </w:r>
-            <w:proofErr w:type="spellEnd"/>
           </w:p>
         </w:tc>
         <w:tc>
@@ -3712,42 +3905,12 @@
                 <w:rFonts w:ascii="Times New Roman" w:hAnsi="Times New Roman" w:cs="Times New Roman"/>
               </w:rPr>
             </w:pPr>
-            <w:proofErr w:type="spellStart"/>
             <w:r>
               <w:rPr>
                 <w:rFonts w:ascii="Times New Roman" w:hAnsi="Times New Roman" w:cs="Times New Roman"/>
               </w:rPr>
-              <w:t>Nguyễn</w:t>
+              <w:t>Nguyễn Tuấn Anh</w:t>
             </w:r>
-            <w:proofErr w:type="spellEnd"/>
-            <w:r>
-              <w:rPr>
-                <w:rFonts w:ascii="Times New Roman" w:hAnsi="Times New Roman" w:cs="Times New Roman"/>
-              </w:rPr>
-              <w:t xml:space="preserve"> </w:t>
-            </w:r>
-            <w:proofErr w:type="spellStart"/>
-            <w:r>
-              <w:rPr>
-                <w:rFonts w:ascii="Times New Roman" w:hAnsi="Times New Roman" w:cs="Times New Roman"/>
-              </w:rPr>
-              <w:t>Tuấn</w:t>
-            </w:r>
-            <w:proofErr w:type="spellEnd"/>
-            <w:r>
-              <w:rPr>
-                <w:rFonts w:ascii="Times New Roman" w:hAnsi="Times New Roman" w:cs="Times New Roman"/>
-              </w:rPr>
-              <w:t xml:space="preserve"> </w:t>
-            </w:r>
-            <w:proofErr w:type="spellStart"/>
-            <w:r>
-              <w:rPr>
-                <w:rFonts w:ascii="Times New Roman" w:hAnsi="Times New Roman" w:cs="Times New Roman"/>
-              </w:rPr>
-              <w:t>Anh</w:t>
-            </w:r>
-            <w:proofErr w:type="spellEnd"/>
           </w:p>
         </w:tc>
         <w:tc>
@@ -3850,42 +4013,12 @@
                 <w:rFonts w:ascii="Times New Roman" w:hAnsi="Times New Roman" w:cs="Times New Roman"/>
               </w:rPr>
             </w:pPr>
-            <w:proofErr w:type="spellStart"/>
             <w:r>
               <w:rPr>
                 <w:rFonts w:ascii="Times New Roman" w:hAnsi="Times New Roman" w:cs="Times New Roman"/>
               </w:rPr>
-              <w:t>Đặng</w:t>
+              <w:t>Đặng Nhật Thiên</w:t>
             </w:r>
-            <w:proofErr w:type="spellEnd"/>
-            <w:r>
-              <w:rPr>
-                <w:rFonts w:ascii="Times New Roman" w:hAnsi="Times New Roman" w:cs="Times New Roman"/>
-              </w:rPr>
-              <w:t xml:space="preserve"> </w:t>
-            </w:r>
-            <w:proofErr w:type="spellStart"/>
-            <w:r>
-              <w:rPr>
-                <w:rFonts w:ascii="Times New Roman" w:hAnsi="Times New Roman" w:cs="Times New Roman"/>
-              </w:rPr>
-              <w:t>Nhật</w:t>
-            </w:r>
-            <w:proofErr w:type="spellEnd"/>
-            <w:r>
-              <w:rPr>
-                <w:rFonts w:ascii="Times New Roman" w:hAnsi="Times New Roman" w:cs="Times New Roman"/>
-              </w:rPr>
-              <w:t xml:space="preserve"> </w:t>
-            </w:r>
-            <w:proofErr w:type="spellStart"/>
-            <w:r>
-              <w:rPr>
-                <w:rFonts w:ascii="Times New Roman" w:hAnsi="Times New Roman" w:cs="Times New Roman"/>
-              </w:rPr>
-              <w:t>Thiên</w:t>
-            </w:r>
-            <w:proofErr w:type="spellEnd"/>
           </w:p>
         </w:tc>
         <w:tc>
@@ -3985,7 +4118,7 @@
 </file>
 
 <file path=word/endnotes.xml><?xml version="1.0" encoding="utf-8"?>
-<w:endnotes xmlns:wpc="http://schemas.microsoft.com/office/word/2010/wordprocessingCanvas" xmlns:mo="http://schemas.microsoft.com/office/mac/office/2008/main" xmlns:mc="http://schemas.openxmlformats.org/markup-compatibility/2006" xmlns:mv="urn:schemas-microsoft-com:mac:vml" xmlns:o="urn:schemas-microsoft-com:office:office" xmlns:r="http://schemas.openxmlformats.org/officeDocument/2006/relationships" xmlns:m="http://schemas.openxmlformats.org/officeDocument/2006/math" xmlns:v="urn:schemas-microsoft-com:vml" xmlns:wp14="http://schemas.microsoft.com/office/word/2010/wordprocessingDrawing" xmlns:wp="http://schemas.openxmlformats.org/drawingml/2006/wordprocessingDrawing" xmlns:w10="urn:schemas-microsoft-com:office:word" xmlns:w="http://schemas.openxmlformats.org/wordprocessingml/2006/main" xmlns:w14="http://schemas.microsoft.com/office/word/2010/wordml" xmlns:w15="http://schemas.microsoft.com/office/word/2012/wordml" xmlns:wpg="http://schemas.microsoft.com/office/word/2010/wordprocessingGroup" xmlns:wpi="http://schemas.microsoft.com/office/word/2010/wordprocessingInk" xmlns:wne="http://schemas.microsoft.com/office/word/2006/wordml" xmlns:wps="http://schemas.microsoft.com/office/word/2010/wordprocessingShape" mc:Ignorable="w14 w15 wp14">
+<w:endnotes xmlns:wpc="http://schemas.microsoft.com/office/word/2010/wordprocessingCanvas" xmlns:cx="http://schemas.microsoft.com/office/drawing/2014/chartex" xmlns:cx1="http://schemas.microsoft.com/office/drawing/2015/9/8/chartex" xmlns:cx2="http://schemas.microsoft.com/office/drawing/2015/10/21/chartex" xmlns:cx3="http://schemas.microsoft.com/office/drawing/2016/5/9/chartex" xmlns:cx4="http://schemas.microsoft.com/office/drawing/2016/5/10/chartex" xmlns:cx5="http://schemas.microsoft.com/office/drawing/2016/5/11/chartex" xmlns:mc="http://schemas.openxmlformats.org/markup-compatibility/2006" xmlns:o="urn:schemas-microsoft-com:office:office" xmlns:r="http://schemas.openxmlformats.org/officeDocument/2006/relationships" xmlns:m="http://schemas.openxmlformats.org/officeDocument/2006/math" xmlns:v="urn:schemas-microsoft-com:vml" xmlns:wp14="http://schemas.microsoft.com/office/word/2010/wordprocessingDrawing" xmlns:wp="http://schemas.openxmlformats.org/drawingml/2006/wordprocessingDrawing" xmlns:w10="urn:schemas-microsoft-com:office:word" xmlns:w="http://schemas.openxmlformats.org/wordprocessingml/2006/main" xmlns:w14="http://schemas.microsoft.com/office/word/2010/wordml" xmlns:w15="http://schemas.microsoft.com/office/word/2012/wordml" xmlns:w16se="http://schemas.microsoft.com/office/word/2015/wordml/symex" xmlns:wpg="http://schemas.microsoft.com/office/word/2010/wordprocessingGroup" xmlns:wpi="http://schemas.microsoft.com/office/word/2010/wordprocessingInk" xmlns:wne="http://schemas.microsoft.com/office/word/2006/wordml" xmlns:wps="http://schemas.microsoft.com/office/word/2010/wordprocessingShape" mc:Ignorable="w14 w15 w16se wp14">
   <w:endnote w:type="separator" w:id="-1">
     <w:p>
       <w:r>
@@ -4004,7 +4137,7 @@
 </file>
 
 <file path=word/footnotes.xml><?xml version="1.0" encoding="utf-8"?>
-<w:footnotes xmlns:wpc="http://schemas.microsoft.com/office/word/2010/wordprocessingCanvas" xmlns:mo="http://schemas.microsoft.com/office/mac/office/2008/main" xmlns:mc="http://schemas.openxmlformats.org/markup-compatibility/2006" xmlns:mv="urn:schemas-microsoft-com:mac:vml" xmlns:o="urn:schemas-microsoft-com:office:office" xmlns:r="http://schemas.openxmlformats.org/officeDocument/2006/relationships" xmlns:m="http://schemas.openxmlformats.org/officeDocument/2006/math" xmlns:v="urn:schemas-microsoft-com:vml" xmlns:wp14="http://schemas.microsoft.com/office/word/2010/wordprocessingDrawing" xmlns:wp="http://schemas.openxmlformats.org/drawingml/2006/wordprocessingDrawing" xmlns:w10="urn:schemas-microsoft-com:office:word" xmlns:w="http://schemas.openxmlformats.org/wordprocessingml/2006/main" xmlns:w14="http://schemas.microsoft.com/office/word/2010/wordml" xmlns:w15="http://schemas.microsoft.com/office/word/2012/wordml" xmlns:wpg="http://schemas.microsoft.com/office/word/2010/wordprocessingGroup" xmlns:wpi="http://schemas.microsoft.com/office/word/2010/wordprocessingInk" xmlns:wne="http://schemas.microsoft.com/office/word/2006/wordml" xmlns:wps="http://schemas.microsoft.com/office/word/2010/wordprocessingShape" mc:Ignorable="w14 w15 wp14">
+<w:footnotes xmlns:wpc="http://schemas.microsoft.com/office/word/2010/wordprocessingCanvas" xmlns:cx="http://schemas.microsoft.com/office/drawing/2014/chartex" xmlns:cx1="http://schemas.microsoft.com/office/drawing/2015/9/8/chartex" xmlns:cx2="http://schemas.microsoft.com/office/drawing/2015/10/21/chartex" xmlns:cx3="http://schemas.microsoft.com/office/drawing/2016/5/9/chartex" xmlns:cx4="http://schemas.microsoft.com/office/drawing/2016/5/10/chartex" xmlns:cx5="http://schemas.microsoft.com/office/drawing/2016/5/11/chartex" xmlns:mc="http://schemas.openxmlformats.org/markup-compatibility/2006" xmlns:o="urn:schemas-microsoft-com:office:office" xmlns:r="http://schemas.openxmlformats.org/officeDocument/2006/relationships" xmlns:m="http://schemas.openxmlformats.org/officeDocument/2006/math" xmlns:v="urn:schemas-microsoft-com:vml" xmlns:wp14="http://schemas.microsoft.com/office/word/2010/wordprocessingDrawing" xmlns:wp="http://schemas.openxmlformats.org/drawingml/2006/wordprocessingDrawing" xmlns:w10="urn:schemas-microsoft-com:office:word" xmlns:w="http://schemas.openxmlformats.org/wordprocessingml/2006/main" xmlns:w14="http://schemas.microsoft.com/office/word/2010/wordml" xmlns:w15="http://schemas.microsoft.com/office/word/2012/wordml" xmlns:w16se="http://schemas.microsoft.com/office/word/2015/wordml/symex" xmlns:wpg="http://schemas.microsoft.com/office/word/2010/wordprocessingGroup" xmlns:wpi="http://schemas.microsoft.com/office/word/2010/wordprocessingInk" xmlns:wne="http://schemas.microsoft.com/office/word/2006/wordml" xmlns:wps="http://schemas.microsoft.com/office/word/2010/wordprocessingShape" mc:Ignorable="w14 w15 w16se wp14">
   <w:footnote w:type="separator" w:id="-1">
     <w:p>
       <w:r>
@@ -4023,8 +4156,8 @@
 </file>
 
 <file path=word/numbering.xml><?xml version="1.0" encoding="utf-8"?>
-<w:numbering xmlns:wpc="http://schemas.microsoft.com/office/word/2010/wordprocessingCanvas" xmlns:mo="http://schemas.microsoft.com/office/mac/office/2008/main" xmlns:mc="http://schemas.openxmlformats.org/markup-compatibility/2006" xmlns:mv="urn:schemas-microsoft-com:mac:vml" xmlns:o="urn:schemas-microsoft-com:office:office" xmlns:r="http://schemas.openxmlformats.org/officeDocument/2006/relationships" xmlns:m="http://schemas.openxmlformats.org/officeDocument/2006/math" xmlns:v="urn:schemas-microsoft-com:vml" xmlns:wp14="http://schemas.microsoft.com/office/word/2010/wordprocessingDrawing" xmlns:wp="http://schemas.openxmlformats.org/drawingml/2006/wordprocessingDrawing" xmlns:w10="urn:schemas-microsoft-com:office:word" xmlns:w="http://schemas.openxmlformats.org/wordprocessingml/2006/main" xmlns:w14="http://schemas.microsoft.com/office/word/2010/wordml" xmlns:w15="http://schemas.microsoft.com/office/word/2012/wordml" xmlns:wpg="http://schemas.microsoft.com/office/word/2010/wordprocessingGroup" xmlns:wpi="http://schemas.microsoft.com/office/word/2010/wordprocessingInk" xmlns:wne="http://schemas.microsoft.com/office/word/2006/wordml" xmlns:wps="http://schemas.microsoft.com/office/word/2010/wordprocessingShape" mc:Ignorable="w14 w15 wp14">
-  <w:abstractNum w:abstractNumId="0">
+<w:numbering xmlns:wpc="http://schemas.microsoft.com/office/word/2010/wordprocessingCanvas" xmlns:cx="http://schemas.microsoft.com/office/drawing/2014/chartex" xmlns:cx1="http://schemas.microsoft.com/office/drawing/2015/9/8/chartex" xmlns:cx2="http://schemas.microsoft.com/office/drawing/2015/10/21/chartex" xmlns:cx3="http://schemas.microsoft.com/office/drawing/2016/5/9/chartex" xmlns:cx4="http://schemas.microsoft.com/office/drawing/2016/5/10/chartex" xmlns:cx5="http://schemas.microsoft.com/office/drawing/2016/5/11/chartex" xmlns:mc="http://schemas.openxmlformats.org/markup-compatibility/2006" xmlns:o="urn:schemas-microsoft-com:office:office" xmlns:r="http://schemas.openxmlformats.org/officeDocument/2006/relationships" xmlns:m="http://schemas.openxmlformats.org/officeDocument/2006/math" xmlns:v="urn:schemas-microsoft-com:vml" xmlns:wp14="http://schemas.microsoft.com/office/word/2010/wordprocessingDrawing" xmlns:wp="http://schemas.openxmlformats.org/drawingml/2006/wordprocessingDrawing" xmlns:w10="urn:schemas-microsoft-com:office:word" xmlns:w="http://schemas.openxmlformats.org/wordprocessingml/2006/main" xmlns:w14="http://schemas.microsoft.com/office/word/2010/wordml" xmlns:w15="http://schemas.microsoft.com/office/word/2012/wordml" xmlns:w16se="http://schemas.microsoft.com/office/word/2015/wordml/symex" xmlns:wpg="http://schemas.microsoft.com/office/word/2010/wordprocessingGroup" xmlns:wpi="http://schemas.microsoft.com/office/word/2010/wordprocessingInk" xmlns:wne="http://schemas.microsoft.com/office/word/2006/wordml" xmlns:wps="http://schemas.microsoft.com/office/word/2010/wordprocessingShape" mc:Ignorable="w14 w15 w16se wp14">
+  <w:abstractNum w:abstractNumId="0" w15:restartNumberingAfterBreak="0">
     <w:nsid w:val="0AC73583"/>
     <w:multiLevelType w:val="hybridMultilevel"/>
     <w:tmpl w:val="3B84B748"/>
@@ -4137,7 +4270,7 @@
       </w:rPr>
     </w:lvl>
   </w:abstractNum>
-  <w:abstractNum w:abstractNumId="1">
+  <w:abstractNum w:abstractNumId="1" w15:restartNumberingAfterBreak="0">
     <w:nsid w:val="0FA30F79"/>
     <w:multiLevelType w:val="hybridMultilevel"/>
     <w:tmpl w:val="4DE24534"/>
@@ -4249,7 +4382,7 @@
       </w:rPr>
     </w:lvl>
   </w:abstractNum>
-  <w:abstractNum w:abstractNumId="2">
+  <w:abstractNum w:abstractNumId="2" w15:restartNumberingAfterBreak="0">
     <w:nsid w:val="102226BC"/>
     <w:multiLevelType w:val="hybridMultilevel"/>
     <w:tmpl w:val="EE06E390"/>
@@ -4361,7 +4494,7 @@
       </w:rPr>
     </w:lvl>
   </w:abstractNum>
-  <w:abstractNum w:abstractNumId="3">
+  <w:abstractNum w:abstractNumId="3" w15:restartNumberingAfterBreak="0">
     <w:nsid w:val="10486031"/>
     <w:multiLevelType w:val="hybridMultilevel"/>
     <w:tmpl w:val="8D1262C2"/>
@@ -4473,7 +4606,7 @@
       </w:rPr>
     </w:lvl>
   </w:abstractNum>
-  <w:abstractNum w:abstractNumId="4">
+  <w:abstractNum w:abstractNumId="4" w15:restartNumberingAfterBreak="0">
     <w:nsid w:val="12F02FF1"/>
     <w:multiLevelType w:val="hybridMultilevel"/>
     <w:tmpl w:val="4AD081BC"/>
@@ -4586,7 +4719,7 @@
       </w:rPr>
     </w:lvl>
   </w:abstractNum>
-  <w:abstractNum w:abstractNumId="5">
+  <w:abstractNum w:abstractNumId="5" w15:restartNumberingAfterBreak="0">
     <w:nsid w:val="6C5A05A1"/>
     <w:multiLevelType w:val="multilevel"/>
     <w:tmpl w:val="60041050"/>
@@ -4708,7 +4841,7 @@
       </w:rPr>
     </w:lvl>
   </w:abstractNum>
-  <w:abstractNum w:abstractNumId="6">
+  <w:abstractNum w:abstractNumId="6" w15:restartNumberingAfterBreak="0">
     <w:nsid w:val="7E0C65C8"/>
     <w:multiLevelType w:val="hybridMultilevel"/>
     <w:tmpl w:val="FFF4E51A"/>
@@ -4846,7 +4979,7 @@
 </file>
 
 <file path=word/styles.xml><?xml version="1.0" encoding="utf-8"?>
-<w:styles xmlns:mc="http://schemas.openxmlformats.org/markup-compatibility/2006" xmlns:r="http://schemas.openxmlformats.org/officeDocument/2006/relationships" xmlns:w="http://schemas.openxmlformats.org/wordprocessingml/2006/main" xmlns:w14="http://schemas.microsoft.com/office/word/2010/wordml" xmlns:w15="http://schemas.microsoft.com/office/word/2012/wordml" mc:Ignorable="w14 w15">
+<w:styles xmlns:mc="http://schemas.openxmlformats.org/markup-compatibility/2006" xmlns:r="http://schemas.openxmlformats.org/officeDocument/2006/relationships" xmlns:w="http://schemas.openxmlformats.org/wordprocessingml/2006/main" xmlns:w14="http://schemas.microsoft.com/office/word/2010/wordml" xmlns:w15="http://schemas.microsoft.com/office/word/2012/wordml" xmlns:w16se="http://schemas.microsoft.com/office/word/2015/wordml/symex" mc:Ignorable="w14 w15 w16se">
   <w:docDefaults>
     <w:rPrDefault>
       <w:rPr>
@@ -4858,7 +4991,7 @@
     </w:rPrDefault>
     <w:pPrDefault/>
   </w:docDefaults>
-  <w:latentStyles w:defLockedState="0" w:defUIPriority="99" w:defSemiHidden="0" w:defUnhideWhenUsed="0" w:defQFormat="0" w:count="380">
+  <w:latentStyles w:defLockedState="0" w:defUIPriority="99" w:defSemiHidden="0" w:defUnhideWhenUsed="0" w:defQFormat="0" w:count="374">
     <w:lsdException w:name="Normal" w:uiPriority="0" w:qFormat="1"/>
     <w:lsdException w:name="heading 1" w:uiPriority="9" w:qFormat="1"/>
     <w:lsdException w:name="heading 2" w:semiHidden="1" w:uiPriority="9" w:unhideWhenUsed="1" w:qFormat="1"/>
@@ -5015,15 +5148,6 @@
     <w:lsdException w:name="Balloon Text" w:semiHidden="1" w:unhideWhenUsed="1"/>
     <w:lsdException w:name="Table Grid" w:uiPriority="39"/>
     <w:lsdException w:name="Table Theme" w:semiHidden="1" w:unhideWhenUsed="1"/>
-    <w:lsdException w:name="Note Level 1" w:semiHidden="1" w:unhideWhenUsed="1"/>
-    <w:lsdException w:name="Note Level 2" w:semiHidden="1" w:unhideWhenUsed="1"/>
-    <w:lsdException w:name="Note Level 3" w:semiHidden="1" w:unhideWhenUsed="1"/>
-    <w:lsdException w:name="Note Level 4" w:semiHidden="1" w:unhideWhenUsed="1"/>
-    <w:lsdException w:name="Note Level 5" w:semiHidden="1" w:unhideWhenUsed="1"/>
-    <w:lsdException w:name="Note Level 6" w:semiHidden="1" w:unhideWhenUsed="1"/>
-    <w:lsdException w:name="Note Level 7" w:semiHidden="1" w:unhideWhenUsed="1"/>
-    <w:lsdException w:name="Note Level 8" w:semiHidden="1" w:unhideWhenUsed="1"/>
-    <w:lsdException w:name="Note Level 9" w:semiHidden="1" w:unhideWhenUsed="1"/>
     <w:lsdException w:name="Placeholder Text" w:semiHidden="1"/>
     <w:lsdException w:name="No Spacing" w:uiPriority="1" w:qFormat="1"/>
     <w:lsdException w:name="Light Shading" w:uiPriority="60"/>
@@ -5288,7 +5412,6 @@
     <w:uiPriority w:val="39"/>
     <w:rsid w:val="005536E5"/>
     <w:tblPr>
-      <w:tblInd w:w="0" w:type="dxa"/>
       <w:tblBorders>
         <w:top w:val="single" w:sz="4" w:space="0" w:color="auto"/>
         <w:left w:val="single" w:sz="4" w:space="0" w:color="auto"/>
@@ -5297,12 +5420,6 @@
         <w:insideH w:val="single" w:sz="4" w:space="0" w:color="auto"/>
         <w:insideV w:val="single" w:sz="4" w:space="0" w:color="auto"/>
       </w:tblBorders>
-      <w:tblCellMar>
-        <w:top w:w="0" w:type="dxa"/>
-        <w:left w:w="108" w:type="dxa"/>
-        <w:bottom w:w="0" w:type="dxa"/>
-        <w:right w:w="108" w:type="dxa"/>
-      </w:tblCellMar>
     </w:tblPr>
   </w:style>
   <w:style w:type="character" w:styleId="Hyperlink">
@@ -5639,7 +5756,7 @@
 </file>
 
 <file path=customXml/itemProps1.xml><?xml version="1.0" encoding="utf-8"?>
-<ds:datastoreItem xmlns:ds="http://schemas.openxmlformats.org/officeDocument/2006/customXml" ds:itemID="{06556581-C746-7E43-A706-B77FC6370105}">
+<ds:datastoreItem xmlns:ds="http://schemas.openxmlformats.org/officeDocument/2006/customXml" ds:itemID="{F5978C88-8C51-470E-8D4B-58FC9BA9459A}">
   <ds:schemaRefs>
     <ds:schemaRef ds:uri="http://schemas.openxmlformats.org/officeDocument/2006/bibliography"/>
   </ds:schemaRefs>

</xml_diff>